<commit_message>
rough draft of first 2 report sections
added intro and system overview
</commit_message>
<xml_diff>
--- a/docs/COMP3100_Report.docx
+++ b/docs/COMP3100_Report.docx
@@ -132,37 +132,6 @@
     </w:p>
     <w:p>
       <w:pPr>
-        <w:rPr>
-          <w:lang w:val="en-AU"/>
-        </w:rPr>
-      </w:pPr>
-    </w:p>
-    <w:p>
-      <w:pPr>
-        <w:rPr>
-          <w:lang w:val="en-AU"/>
-        </w:rPr>
-      </w:pPr>
-    </w:p>
-    <w:p>
-      <w:pPr>
-        <w:rPr>
-          <w:b/>
-          <w:bCs/>
-          <w:lang w:val="en-AU"/>
-        </w:rPr>
-      </w:pPr>
-      <w:r>
-        <w:rPr>
-          <w:b/>
-          <w:bCs/>
-          <w:lang w:val="en-AU"/>
-        </w:rPr>
-        <w:t>System Overview</w:t>
-      </w:r>
-    </w:p>
-    <w:p>
-      <w:pPr>
         <w:autoSpaceDE w:val="0"/>
         <w:autoSpaceDN w:val="0"/>
         <w:adjustRightInd w:val="0"/>
@@ -171,36 +140,6 @@
           <w:rFonts w:ascii="Calibri" w:hAnsi="Calibri" w:cs="Calibri"/>
         </w:rPr>
       </w:pPr>
-      <w:r>
-        <w:rPr>
-          <w:rFonts w:ascii="Calibri" w:hAnsi="Calibri" w:cs="Calibri"/>
-        </w:rPr>
-        <w:t>System overview (½ page): high-level description of the system (both client-side simulator and server-side simulator with the focus being your client-side simulator), preferably, with a figure (your own, not one in ds-sim User Guide) showing the workflow/working of the system.</w:t>
-      </w:r>
-    </w:p>
-    <w:p>
-      <w:pPr>
-        <w:rPr>
-          <w:lang w:val="en-AU"/>
-        </w:rPr>
-      </w:pPr>
-    </w:p>
-    <w:p>
-      <w:pPr>
-        <w:rPr>
-          <w:b/>
-          <w:bCs/>
-          <w:lang w:val="en-AU"/>
-        </w:rPr>
-      </w:pPr>
-      <w:r>
-        <w:rPr>
-          <w:b/>
-          <w:bCs/>
-          <w:lang w:val="en-AU"/>
-        </w:rPr>
-        <w:t>Design</w:t>
-      </w:r>
     </w:p>
     <w:p>
       <w:pPr>
@@ -210,26 +149,169 @@
         <w:spacing w:after="0" w:line="240" w:lineRule="auto"/>
         <w:rPr>
           <w:rFonts w:ascii="Calibri" w:hAnsi="Calibri" w:cs="Calibri"/>
-        </w:rPr>
-      </w:pPr>
-      <w:r>
-        <w:rPr>
-          <w:rFonts w:ascii="Calibri" w:hAnsi="Calibri" w:cs="Calibri"/>
-        </w:rPr>
-        <w:t>Design (1 page): design philosophy, considerations and constraints, functionalities</w:t>
-      </w:r>
-    </w:p>
-    <w:p>
-      <w:pPr>
-        <w:rPr>
-          <w:rFonts w:ascii="Calibri" w:hAnsi="Calibri" w:cs="Calibri"/>
-        </w:rPr>
-      </w:pPr>
-      <w:r>
-        <w:rPr>
-          <w:rFonts w:ascii="Calibri" w:hAnsi="Calibri" w:cs="Calibri"/>
-        </w:rPr>
-        <w:t>of each simulator component focusing on the client-side simulator.</w:t>
+          <w:color w:val="FF0000"/>
+        </w:rPr>
+      </w:pPr>
+      <w:r>
+        <w:rPr>
+          <w:rFonts w:ascii="Calibri" w:hAnsi="Calibri" w:cs="Calibri"/>
+          <w:color w:val="FF0000"/>
+        </w:rPr>
+        <w:t xml:space="preserve">In a distributed system </w:t>
+      </w:r>
+      <w:r>
+        <w:rPr>
+          <w:rFonts w:ascii="Calibri" w:hAnsi="Calibri" w:cs="Calibri"/>
+          <w:color w:val="FF0000"/>
+        </w:rPr>
+        <w:t>job</w:t>
+      </w:r>
+      <w:r>
+        <w:rPr>
+          <w:rFonts w:ascii="Calibri" w:hAnsi="Calibri" w:cs="Calibri"/>
+          <w:color w:val="FF0000"/>
+        </w:rPr>
+        <w:t xml:space="preserve"> allocation is very important for the efficient use of resources.  Scheduling is a </w:t>
+      </w:r>
+      <w:r>
+        <w:rPr>
+          <w:rFonts w:ascii="Calibri" w:hAnsi="Calibri" w:cs="Calibri"/>
+          <w:color w:val="FF0000"/>
+        </w:rPr>
+        <w:t xml:space="preserve">decision-making </w:t>
+      </w:r>
+      <w:r>
+        <w:rPr>
+          <w:rFonts w:ascii="Calibri" w:hAnsi="Calibri" w:cs="Calibri"/>
+          <w:color w:val="FF0000"/>
+        </w:rPr>
+        <w:t xml:space="preserve">process that typically </w:t>
+      </w:r>
+      <w:r>
+        <w:rPr>
+          <w:rFonts w:ascii="Calibri" w:hAnsi="Calibri" w:cs="Calibri"/>
+          <w:color w:val="FF0000"/>
+        </w:rPr>
+        <w:t xml:space="preserve">uses an optimizing algorithm for dispatching of jobs.  </w:t>
+      </w:r>
+      <w:r>
+        <w:rPr>
+          <w:rFonts w:ascii="Calibri" w:hAnsi="Calibri" w:cs="Calibri"/>
+          <w:color w:val="FF0000"/>
+        </w:rPr>
+        <w:t>This</w:t>
+      </w:r>
+      <w:r>
+        <w:rPr>
+          <w:rFonts w:ascii="Calibri" w:hAnsi="Calibri" w:cs="Calibri"/>
+          <w:color w:val="FF0000"/>
+        </w:rPr>
+        <w:t xml:space="preserve"> project is </w:t>
+      </w:r>
+      <w:r>
+        <w:rPr>
+          <w:rFonts w:ascii="Calibri" w:hAnsi="Calibri" w:cs="Calibri"/>
+          <w:color w:val="FF0000"/>
+        </w:rPr>
+        <w:t>implementing a client-side</w:t>
+      </w:r>
+      <w:r>
+        <w:rPr>
+          <w:rFonts w:ascii="Calibri" w:hAnsi="Calibri" w:cs="Calibri"/>
+          <w:color w:val="FF0000"/>
+        </w:rPr>
+        <w:t xml:space="preserve"> job scheduler working with a distributed systems</w:t>
+      </w:r>
+      <w:r>
+        <w:rPr>
+          <w:rFonts w:ascii="Calibri" w:hAnsi="Calibri" w:cs="Calibri"/>
+          <w:color w:val="FF0000"/>
+        </w:rPr>
+        <w:t xml:space="preserve"> server</w:t>
+      </w:r>
+      <w:r>
+        <w:rPr>
+          <w:rFonts w:ascii="Calibri" w:hAnsi="Calibri" w:cs="Calibri"/>
+          <w:color w:val="FF0000"/>
+        </w:rPr>
+        <w:t xml:space="preserve"> simulator</w:t>
+      </w:r>
+      <w:r>
+        <w:rPr>
+          <w:rFonts w:ascii="Calibri" w:hAnsi="Calibri" w:cs="Calibri"/>
+          <w:color w:val="FF0000"/>
+        </w:rPr>
+        <w:t>.</w:t>
+      </w:r>
+      <w:r>
+        <w:rPr>
+          <w:rFonts w:ascii="Calibri" w:hAnsi="Calibri" w:cs="Calibri"/>
+          <w:color w:val="FF0000"/>
+        </w:rPr>
+        <w:t xml:space="preserve">  </w:t>
+      </w:r>
+      <w:r>
+        <w:rPr>
+          <w:rFonts w:ascii="Calibri" w:hAnsi="Calibri" w:cs="Calibri"/>
+          <w:color w:val="FF0000"/>
+        </w:rPr>
+        <w:t>The task</w:t>
+      </w:r>
+      <w:r>
+        <w:rPr>
+          <w:rFonts w:ascii="Calibri" w:hAnsi="Calibri" w:cs="Calibri"/>
+          <w:color w:val="FF0000"/>
+        </w:rPr>
+        <w:t xml:space="preserve"> of Stage 1 of the project is to schedule and </w:t>
+      </w:r>
+      <w:r>
+        <w:rPr>
+          <w:rFonts w:ascii="Calibri" w:hAnsi="Calibri" w:cs="Calibri"/>
+          <w:color w:val="FF0000"/>
+        </w:rPr>
+        <w:t>dispatch</w:t>
+      </w:r>
+      <w:r>
+        <w:rPr>
+          <w:rFonts w:ascii="Calibri" w:hAnsi="Calibri" w:cs="Calibri"/>
+          <w:color w:val="FF0000"/>
+        </w:rPr>
+        <w:t xml:space="preserve"> every job to the largest server</w:t>
+      </w:r>
+      <w:r>
+        <w:rPr>
+          <w:rFonts w:ascii="Calibri" w:hAnsi="Calibri" w:cs="Calibri"/>
+          <w:color w:val="FF0000"/>
+        </w:rPr>
+        <w:t xml:space="preserve"> available in each simulation</w:t>
+      </w:r>
+      <w:r>
+        <w:rPr>
+          <w:rFonts w:ascii="Calibri" w:hAnsi="Calibri" w:cs="Calibri"/>
+          <w:color w:val="FF0000"/>
+        </w:rPr>
+        <w:t>.</w:t>
+      </w:r>
+      <w:r>
+        <w:rPr>
+          <w:rFonts w:ascii="Calibri" w:hAnsi="Calibri" w:cs="Calibri"/>
+          <w:color w:val="FF0000"/>
+        </w:rPr>
+        <w:t xml:space="preserve"> </w:t>
+      </w:r>
+      <w:r>
+        <w:rPr>
+          <w:rFonts w:ascii="Calibri" w:hAnsi="Calibri" w:cs="Calibri"/>
+          <w:color w:val="FF0000"/>
+        </w:rPr>
+        <w:t xml:space="preserve">The client is connected through a socket, so it is language independent, but this implementation is written in Java.  </w:t>
+      </w:r>
+      <w:r>
+        <w:rPr>
+          <w:rFonts w:ascii="Calibri" w:hAnsi="Calibri" w:cs="Calibri"/>
+          <w:color w:val="FF0000"/>
+        </w:rPr>
+        <w:t>The goal of this stage of the project is to successfully run and scheduled all available jobs without failures.</w:t>
       </w:r>
     </w:p>
     <w:p>
@@ -247,13 +329,38 @@
           <w:lang w:val="en-AU"/>
         </w:rPr>
       </w:pPr>
-      <w:r>
+    </w:p>
+    <w:p>
+      <w:pPr>
         <w:rPr>
           <w:b/>
           <w:bCs/>
           <w:lang w:val="en-AU"/>
         </w:rPr>
-        <w:t>Implementation</w:t>
+      </w:pPr>
+    </w:p>
+    <w:p>
+      <w:pPr>
+        <w:rPr>
+          <w:b/>
+          <w:bCs/>
+          <w:lang w:val="en-AU"/>
+        </w:rPr>
+      </w:pPr>
+    </w:p>
+    <w:p>
+      <w:pPr>
+        <w:rPr>
+          <w:lang w:val="en-AU"/>
+        </w:rPr>
+      </w:pPr>
+      <w:r>
+        <w:rPr>
+          <w:b/>
+          <w:bCs/>
+          <w:lang w:val="en-AU"/>
+        </w:rPr>
+        <w:t>System Overview</w:t>
       </w:r>
     </w:p>
     <w:p>
@@ -270,13 +377,263 @@
         <w:rPr>
           <w:rFonts w:ascii="Calibri" w:hAnsi="Calibri" w:cs="Calibri"/>
         </w:rPr>
-        <w:t xml:space="preserve">Implementation (2 pages): brief description of any implementation specific information including technologies, techniques, software libraries and </w:t>
-      </w:r>
-      <w:r>
-        <w:rPr>
-          <w:rFonts w:ascii="Calibri" w:hAnsi="Calibri" w:cs="Calibri"/>
-        </w:rPr>
-        <w:t>data.</w:t>
+        <w:t>System overview (½ page): high-level description of the system (both client-side simulator and server-side simulator with the focus being your client-side simulator), preferably, with a figure (your own, not one in ds-sim User Guide) showing the workflow/working of the system.</w:t>
+      </w:r>
+    </w:p>
+    <w:p>
+      <w:pPr>
+        <w:rPr>
+          <w:lang w:val="en-AU"/>
+        </w:rPr>
+      </w:pPr>
+    </w:p>
+    <w:p>
+      <w:pPr>
+        <w:rPr>
+          <w:color w:val="FF0000"/>
+          <w:lang w:val="en-AU"/>
+        </w:rPr>
+      </w:pPr>
+      <w:r>
+        <w:rPr>
+          <w:color w:val="FF0000"/>
+          <w:lang w:val="en-AU"/>
+        </w:rPr>
+        <w:t>At a high-level, the</w:t>
+      </w:r>
+      <w:r>
+        <w:rPr>
+          <w:color w:val="FF0000"/>
+          <w:lang w:val="en-AU"/>
+        </w:rPr>
+        <w:t xml:space="preserve"> distributed systems server (</w:t>
+      </w:r>
+      <w:r>
+        <w:rPr>
+          <w:color w:val="FF0000"/>
+          <w:lang w:val="en-AU"/>
+        </w:rPr>
+        <w:t>ds-server</w:t>
+      </w:r>
+      <w:r>
+        <w:rPr>
+          <w:color w:val="FF0000"/>
+          <w:lang w:val="en-AU"/>
+        </w:rPr>
+        <w:t>)</w:t>
+      </w:r>
+      <w:r>
+        <w:rPr>
+          <w:color w:val="FF0000"/>
+          <w:lang w:val="en-AU"/>
+        </w:rPr>
+        <w:t xml:space="preserve"> is started using the correct command</w:t>
+      </w:r>
+      <w:r>
+        <w:rPr>
+          <w:color w:val="FF0000"/>
+          <w:lang w:val="en-AU"/>
+        </w:rPr>
+        <w:t xml:space="preserve"> line prompt</w:t>
+      </w:r>
+      <w:r>
+        <w:rPr>
+          <w:color w:val="FF0000"/>
+          <w:lang w:val="en-AU"/>
+        </w:rPr>
+        <w:t xml:space="preserve">. At that </w:t>
+      </w:r>
+      <w:r>
+        <w:rPr>
+          <w:color w:val="FF0000"/>
+          <w:lang w:val="en-AU"/>
+        </w:rPr>
+        <w:t>point,</w:t>
+      </w:r>
+      <w:r>
+        <w:rPr>
+          <w:color w:val="FF0000"/>
+          <w:lang w:val="en-AU"/>
+        </w:rPr>
+        <w:t xml:space="preserve"> the client is started</w:t>
+      </w:r>
+      <w:r>
+        <w:rPr>
+          <w:color w:val="FF0000"/>
+          <w:lang w:val="en-AU"/>
+        </w:rPr>
+        <w:t xml:space="preserve"> with the correct command line prompt</w:t>
+      </w:r>
+      <w:r>
+        <w:rPr>
+          <w:color w:val="FF0000"/>
+          <w:lang w:val="en-AU"/>
+        </w:rPr>
+        <w:t xml:space="preserve"> which </w:t>
+      </w:r>
+      <w:r>
+        <w:rPr>
+          <w:color w:val="FF0000"/>
+          <w:lang w:val="en-AU"/>
+        </w:rPr>
+        <w:t xml:space="preserve">will then </w:t>
+      </w:r>
+      <w:r>
+        <w:rPr>
+          <w:color w:val="FF0000"/>
+          <w:lang w:val="en-AU"/>
+        </w:rPr>
+        <w:t>create a connection.</w:t>
+      </w:r>
+      <w:r>
+        <w:rPr>
+          <w:color w:val="FF0000"/>
+          <w:lang w:val="en-AU"/>
+        </w:rPr>
+        <w:t xml:space="preserve"> The server then reads the configuration file specified and writes an XML file with the servers available. The client side will read the XML file to find out the servers that are available.</w:t>
+      </w:r>
+      <w:r>
+        <w:rPr>
+          <w:color w:val="FF0000"/>
+          <w:lang w:val="en-AU"/>
+        </w:rPr>
+        <w:t xml:space="preserve"> </w:t>
+      </w:r>
+      <w:r>
+        <w:rPr>
+          <w:color w:val="FF0000"/>
+          <w:lang w:val="en-AU"/>
+        </w:rPr>
+        <w:t>The client</w:t>
+      </w:r>
+      <w:r>
+        <w:rPr>
+          <w:color w:val="FF0000"/>
+          <w:lang w:val="en-AU"/>
+        </w:rPr>
+        <w:t xml:space="preserve">-side simulator is </w:t>
+      </w:r>
+      <w:r>
+        <w:rPr>
+          <w:color w:val="FF0000"/>
+          <w:lang w:val="en-AU"/>
+        </w:rPr>
+        <w:t>a large loop that cycles through protocol states</w:t>
+      </w:r>
+      <w:r>
+        <w:rPr>
+          <w:color w:val="FF0000"/>
+          <w:lang w:val="en-AU"/>
+        </w:rPr>
+        <w:t>. The steps are that the ds-server generates a job and sends it to the client for scheduling. The client receives the new job</w:t>
+      </w:r>
+      <w:r>
+        <w:rPr>
+          <w:color w:val="FF0000"/>
+          <w:lang w:val="en-AU"/>
+        </w:rPr>
+        <w:t xml:space="preserve"> with details. The client assigns/schedules the job to the largest server and the process repeats until there are no new jobs. The client then sends a quit command to the server and closes the connection.</w:t>
+      </w:r>
+    </w:p>
+    <w:p>
+      <w:pPr>
+        <w:rPr>
+          <w:color w:val="FF0000"/>
+          <w:lang w:val="en-AU"/>
+        </w:rPr>
+      </w:pPr>
+    </w:p>
+    <w:p>
+      <w:pPr>
+        <w:rPr>
+          <w:color w:val="FF0000"/>
+          <w:lang w:val="en-AU"/>
+        </w:rPr>
+      </w:pPr>
+    </w:p>
+    <w:p>
+      <w:pPr>
+        <w:jc w:val="center"/>
+        <w:rPr>
+          <w:lang w:val="en-AU"/>
+        </w:rPr>
+      </w:pPr>
+      <w:r>
+        <w:rPr>
+          <w:noProof/>
+          <w:lang w:val="en-AU"/>
+        </w:rPr>
+        <w:drawing>
+          <wp:inline distT="0" distB="0" distL="0" distR="0" wp14:anchorId="5380EBE2" wp14:editId="4FAB3AC5">
+            <wp:extent cx="7381875" cy="2438400"/>
+            <wp:effectExtent l="0" t="0" r="9525" b="0"/>
+            <wp:docPr id="6" name="Picture 6" descr="Diagram&#10;&#10;Description automatically generated"/>
+            <wp:cNvGraphicFramePr>
+              <a:graphicFrameLocks xmlns:a="http://schemas.openxmlformats.org/drawingml/2006/main" noChangeAspect="1"/>
+            </wp:cNvGraphicFramePr>
+            <a:graphic xmlns:a="http://schemas.openxmlformats.org/drawingml/2006/main">
+              <a:graphicData uri="http://schemas.openxmlformats.org/drawingml/2006/picture">
+                <pic:pic xmlns:pic="http://schemas.openxmlformats.org/drawingml/2006/picture">
+                  <pic:nvPicPr>
+                    <pic:cNvPr id="6" name="Picture 6" descr="Diagram&#10;&#10;Description automatically generated"/>
+                    <pic:cNvPicPr/>
+                  </pic:nvPicPr>
+                  <pic:blipFill>
+                    <a:blip r:embed="rId4">
+                      <a:extLst>
+                        <a:ext uri="{28A0092B-C50C-407E-A947-70E740481C1C}">
+                          <a14:useLocalDpi xmlns:a14="http://schemas.microsoft.com/office/drawing/2010/main" val="0"/>
+                        </a:ext>
+                      </a:extLst>
+                    </a:blip>
+                    <a:stretch>
+                      <a:fillRect/>
+                    </a:stretch>
+                  </pic:blipFill>
+                  <pic:spPr>
+                    <a:xfrm>
+                      <a:off x="0" y="0"/>
+                      <a:ext cx="7381875" cy="2438400"/>
+                    </a:xfrm>
+                    <a:prstGeom prst="rect">
+                      <a:avLst/>
+                    </a:prstGeom>
+                  </pic:spPr>
+                </pic:pic>
+              </a:graphicData>
+            </a:graphic>
+          </wp:inline>
+        </w:drawing>
+      </w:r>
+      <w:r>
+        <w:rPr>
+          <w:lang w:val="en-AU"/>
+        </w:rPr>
+        <w:br w:type="page"/>
+      </w:r>
+    </w:p>
+    <w:p>
+      <w:pPr>
+        <w:rPr>
+          <w:lang w:val="en-AU"/>
+        </w:rPr>
+      </w:pPr>
+    </w:p>
+    <w:p>
+      <w:pPr>
+        <w:rPr>
+          <w:b/>
+          <w:bCs/>
+          <w:lang w:val="en-AU"/>
+        </w:rPr>
+      </w:pPr>
+      <w:r>
+        <w:rPr>
+          <w:b/>
+          <w:bCs/>
+          <w:lang w:val="en-AU"/>
+        </w:rPr>
+        <w:t>Design</w:t>
       </w:r>
     </w:p>
     <w:p>
@@ -293,6 +650,97 @@
         <w:rPr>
           <w:rFonts w:ascii="Calibri" w:hAnsi="Calibri" w:cs="Calibri"/>
         </w:rPr>
+        <w:t>Design (1 page): design philosophy, considerations and constraints, functionalities</w:t>
+      </w:r>
+    </w:p>
+    <w:p>
+      <w:pPr>
+        <w:rPr>
+          <w:rFonts w:ascii="Calibri" w:hAnsi="Calibri" w:cs="Calibri"/>
+        </w:rPr>
+      </w:pPr>
+      <w:r>
+        <w:rPr>
+          <w:rFonts w:ascii="Calibri" w:hAnsi="Calibri" w:cs="Calibri"/>
+        </w:rPr>
+        <w:t>of each simulator component focusing on the client-side simulator.</w:t>
+      </w:r>
+    </w:p>
+    <w:p>
+      <w:pPr>
+        <w:rPr>
+          <w:rFonts w:ascii="Calibri" w:hAnsi="Calibri" w:cs="Calibri"/>
+        </w:rPr>
+      </w:pPr>
+    </w:p>
+    <w:p>
+      <w:pPr>
+        <w:rPr>
+          <w:rFonts w:ascii="Calibri" w:hAnsi="Calibri" w:cs="Calibri"/>
+        </w:rPr>
+      </w:pPr>
+    </w:p>
+    <w:p>
+      <w:pPr>
+        <w:rPr>
+          <w:rFonts w:ascii="Calibri" w:hAnsi="Calibri" w:cs="Calibri"/>
+        </w:rPr>
+      </w:pPr>
+    </w:p>
+    <w:p>
+      <w:pPr>
+        <w:rPr>
+          <w:b/>
+          <w:bCs/>
+          <w:lang w:val="en-AU"/>
+        </w:rPr>
+      </w:pPr>
+      <w:r>
+        <w:rPr>
+          <w:b/>
+          <w:bCs/>
+          <w:lang w:val="en-AU"/>
+        </w:rPr>
+        <w:t>Implementation</w:t>
+      </w:r>
+    </w:p>
+    <w:p>
+      <w:pPr>
+        <w:autoSpaceDE w:val="0"/>
+        <w:autoSpaceDN w:val="0"/>
+        <w:adjustRightInd w:val="0"/>
+        <w:spacing w:after="0" w:line="240" w:lineRule="auto"/>
+        <w:rPr>
+          <w:rFonts w:ascii="Calibri" w:hAnsi="Calibri" w:cs="Calibri"/>
+        </w:rPr>
+      </w:pPr>
+      <w:r>
+        <w:rPr>
+          <w:rFonts w:ascii="Calibri" w:hAnsi="Calibri" w:cs="Calibri"/>
+        </w:rPr>
+        <w:t xml:space="preserve">Implementation (2 pages): brief description of any implementation specific information including technologies, techniques, software libraries and </w:t>
+      </w:r>
+      <w:r>
+        <w:rPr>
+          <w:rFonts w:ascii="Calibri" w:hAnsi="Calibri" w:cs="Calibri"/>
+        </w:rPr>
+        <w:t>data.</w:t>
+      </w:r>
+    </w:p>
+    <w:p>
+      <w:pPr>
+        <w:autoSpaceDE w:val="0"/>
+        <w:autoSpaceDN w:val="0"/>
+        <w:adjustRightInd w:val="0"/>
+        <w:spacing w:after="0" w:line="240" w:lineRule="auto"/>
+        <w:rPr>
+          <w:rFonts w:ascii="Calibri" w:hAnsi="Calibri" w:cs="Calibri"/>
+        </w:rPr>
+      </w:pPr>
+      <w:r>
+        <w:rPr>
+          <w:rFonts w:ascii="Calibri" w:hAnsi="Calibri" w:cs="Calibri"/>
+        </w:rPr>
         <w:t xml:space="preserve">structures used. How each of components/functions of your simulator is implemented including who </w:t>
       </w:r>
       <w:r>
@@ -413,7 +861,7 @@
     </w:p>
     <w:sectPr>
       <w:pgSz w:w="12240" w:h="15840"/>
-      <w:pgMar w:top="720" w:right="720" w:bottom="720" w:left="720" w:header="720" w:footer="720" w:gutter="0"/>
+      <w:pgMar w:top="284" w:right="284" w:bottom="284" w:left="284" w:header="720" w:footer="720" w:gutter="0"/>
       <w:cols w:space="720"/>
       <w:docGrid w:linePitch="360"/>
     </w:sectPr>

</xml_diff>

<commit_message>
updated rough draft of first 2 sections
review needed by Jarrod or Luke
</commit_message>
<xml_diff>
--- a/docs/COMP3100_Report.docx
+++ b/docs/COMP3100_Report.docx
@@ -297,14 +297,7 @@
           <w:rFonts w:ascii="Calibri" w:hAnsi="Calibri" w:cs="Calibri"/>
           <w:color w:val="FF0000"/>
         </w:rPr>
-        <w:t xml:space="preserve"> </w:t>
-      </w:r>
-      <w:r>
-        <w:rPr>
-          <w:rFonts w:ascii="Calibri" w:hAnsi="Calibri" w:cs="Calibri"/>
-          <w:color w:val="FF0000"/>
-        </w:rPr>
-        <w:t xml:space="preserve">The client is connected through a socket, so it is language independent, but this implementation is written in Java.  </w:t>
+        <w:t xml:space="preserve"> The client is connected through a socket, so it is language independent, but this implementation is written in Java.  </w:t>
       </w:r>
       <w:r>
         <w:rPr>
@@ -313,31 +306,6 @@
         </w:rPr>
         <w:t>The goal of this stage of the project is to successfully run and scheduled all available jobs without failures.</w:t>
       </w:r>
-    </w:p>
-    <w:p>
-      <w:pPr>
-        <w:rPr>
-          <w:lang w:val="en-AU"/>
-        </w:rPr>
-      </w:pPr>
-    </w:p>
-    <w:p>
-      <w:pPr>
-        <w:rPr>
-          <w:b/>
-          <w:bCs/>
-          <w:lang w:val="en-AU"/>
-        </w:rPr>
-      </w:pPr>
-    </w:p>
-    <w:p>
-      <w:pPr>
-        <w:rPr>
-          <w:b/>
-          <w:bCs/>
-          <w:lang w:val="en-AU"/>
-        </w:rPr>
-      </w:pPr>
     </w:p>
     <w:p>
       <w:pPr>
@@ -399,98 +367,147 @@
           <w:color w:val="FF0000"/>
           <w:lang w:val="en-AU"/>
         </w:rPr>
-        <w:t>At a high-level, the</w:t>
-      </w:r>
-      <w:r>
-        <w:rPr>
-          <w:color w:val="FF0000"/>
-          <w:lang w:val="en-AU"/>
-        </w:rPr>
-        <w:t xml:space="preserve"> distributed systems server (</w:t>
-      </w:r>
-      <w:r>
-        <w:rPr>
-          <w:color w:val="FF0000"/>
-          <w:lang w:val="en-AU"/>
-        </w:rPr>
-        <w:t>ds-server</w:t>
-      </w:r>
-      <w:r>
-        <w:rPr>
-          <w:color w:val="FF0000"/>
-          <w:lang w:val="en-AU"/>
-        </w:rPr>
-        <w:t>)</w:t>
-      </w:r>
-      <w:r>
-        <w:rPr>
-          <w:color w:val="FF0000"/>
-          <w:lang w:val="en-AU"/>
-        </w:rPr>
-        <w:t xml:space="preserve"> is started using the correct command</w:t>
-      </w:r>
-      <w:r>
-        <w:rPr>
-          <w:color w:val="FF0000"/>
-          <w:lang w:val="en-AU"/>
-        </w:rPr>
-        <w:t xml:space="preserve"> line prompt</w:t>
-      </w:r>
-      <w:r>
-        <w:rPr>
-          <w:color w:val="FF0000"/>
-          <w:lang w:val="en-AU"/>
-        </w:rPr>
-        <w:t xml:space="preserve">. At that </w:t>
-      </w:r>
-      <w:r>
-        <w:rPr>
-          <w:color w:val="FF0000"/>
-          <w:lang w:val="en-AU"/>
-        </w:rPr>
-        <w:t>point,</w:t>
-      </w:r>
-      <w:r>
-        <w:rPr>
-          <w:color w:val="FF0000"/>
-          <w:lang w:val="en-AU"/>
-        </w:rPr>
-        <w:t xml:space="preserve"> the client is started</w:t>
-      </w:r>
-      <w:r>
-        <w:rPr>
-          <w:color w:val="FF0000"/>
-          <w:lang w:val="en-AU"/>
-        </w:rPr>
-        <w:t xml:space="preserve"> with the correct command line prompt</w:t>
-      </w:r>
-      <w:r>
-        <w:rPr>
-          <w:color w:val="FF0000"/>
-          <w:lang w:val="en-AU"/>
-        </w:rPr>
-        <w:t xml:space="preserve"> which </w:t>
-      </w:r>
-      <w:r>
-        <w:rPr>
-          <w:color w:val="FF0000"/>
-          <w:lang w:val="en-AU"/>
-        </w:rPr>
-        <w:t xml:space="preserve">will then </w:t>
-      </w:r>
-      <w:r>
-        <w:rPr>
-          <w:color w:val="FF0000"/>
-          <w:lang w:val="en-AU"/>
-        </w:rPr>
-        <w:t>create a connection.</w:t>
-      </w:r>
-      <w:r>
-        <w:rPr>
-          <w:color w:val="FF0000"/>
-          <w:lang w:val="en-AU"/>
-        </w:rPr>
-        <w:t xml:space="preserve"> The server then reads the configuration file specified and writes an XML file with the servers available. The client side will read the XML file to find out the servers that are available.</w:t>
+        <w:t>At a high level the process is started by the Client initiating a connection with the Server</w:t>
+      </w:r>
+      <w:r>
+        <w:rPr>
+          <w:color w:val="FF0000"/>
+          <w:lang w:val="en-AU"/>
+        </w:rPr>
+        <w:t xml:space="preserve"> through a socket</w:t>
+      </w:r>
+      <w:r>
+        <w:rPr>
+          <w:color w:val="FF0000"/>
+          <w:lang w:val="en-AU"/>
+        </w:rPr>
+        <w:t>.</w:t>
+      </w:r>
+      <w:r>
+        <w:rPr>
+          <w:color w:val="FF0000"/>
+          <w:lang w:val="en-AU"/>
+        </w:rPr>
+        <w:t xml:space="preserve">  The socket is the middleware that connects the </w:t>
+      </w:r>
+      <w:r>
+        <w:rPr>
+          <w:color w:val="FF0000"/>
+          <w:lang w:val="en-AU"/>
+        </w:rPr>
+        <w:t>C</w:t>
+      </w:r>
+      <w:r>
+        <w:rPr>
+          <w:color w:val="FF0000"/>
+          <w:lang w:val="en-AU"/>
+        </w:rPr>
+        <w:t xml:space="preserve">lient and </w:t>
+      </w:r>
+      <w:r>
+        <w:rPr>
+          <w:color w:val="FF0000"/>
+          <w:lang w:val="en-AU"/>
+        </w:rPr>
+        <w:t>S</w:t>
+      </w:r>
+      <w:r>
+        <w:rPr>
+          <w:color w:val="FF0000"/>
+          <w:lang w:val="en-AU"/>
+        </w:rPr>
+        <w:t>erver and allows them to send messages to each other.</w:t>
+      </w:r>
+      <w:r>
+        <w:rPr>
+          <w:color w:val="FF0000"/>
+          <w:lang w:val="en-AU"/>
+        </w:rPr>
+        <w:t xml:space="preserve"> A Java socket uses TCP (Transfer Control Protocol)</w:t>
+      </w:r>
+      <w:r>
+        <w:rPr>
+          <w:color w:val="FF0000"/>
+          <w:lang w:val="en-AU"/>
+        </w:rPr>
+        <w:t xml:space="preserve"> to create a connection. </w:t>
+      </w:r>
+      <w:r>
+        <w:rPr>
+          <w:color w:val="FF0000"/>
+          <w:lang w:val="en-AU"/>
+        </w:rPr>
+        <w:t>After the Client initiates a connection t</w:t>
+      </w:r>
+      <w:r>
+        <w:rPr>
+          <w:color w:val="FF0000"/>
+          <w:lang w:val="en-AU"/>
+        </w:rPr>
+        <w:t xml:space="preserve">he </w:t>
+      </w:r>
+      <w:r>
+        <w:rPr>
+          <w:color w:val="FF0000"/>
+          <w:lang w:val="en-AU"/>
+        </w:rPr>
+        <w:t>S</w:t>
+      </w:r>
+      <w:r>
+        <w:rPr>
+          <w:color w:val="FF0000"/>
+          <w:lang w:val="en-AU"/>
+        </w:rPr>
+        <w:t>erver</w:t>
+      </w:r>
+      <w:r>
+        <w:rPr>
+          <w:color w:val="FF0000"/>
+          <w:lang w:val="en-AU"/>
+        </w:rPr>
+        <w:t xml:space="preserve">, the </w:t>
+      </w:r>
+      <w:r>
+        <w:rPr>
+          <w:color w:val="FF0000"/>
+          <w:lang w:val="en-AU"/>
+        </w:rPr>
+        <w:t>S</w:t>
+      </w:r>
+      <w:r>
+        <w:rPr>
+          <w:color w:val="FF0000"/>
+          <w:lang w:val="en-AU"/>
+        </w:rPr>
+        <w:t>erver</w:t>
+      </w:r>
+      <w:r>
+        <w:rPr>
+          <w:color w:val="FF0000"/>
+          <w:lang w:val="en-AU"/>
+        </w:rPr>
+        <w:t xml:space="preserve"> then reads the </w:t>
+      </w:r>
+      <w:r>
+        <w:rPr>
+          <w:color w:val="FF0000"/>
+          <w:lang w:val="en-AU"/>
+        </w:rPr>
+        <w:t xml:space="preserve">specified </w:t>
+      </w:r>
+      <w:r>
+        <w:rPr>
+          <w:color w:val="FF0000"/>
+          <w:lang w:val="en-AU"/>
+        </w:rPr>
+        <w:t>configuration file</w:t>
+      </w:r>
+      <w:r>
+        <w:rPr>
+          <w:color w:val="FF0000"/>
+          <w:lang w:val="en-AU"/>
+        </w:rPr>
+        <w:t>,</w:t>
       </w:r>
       <w:r>
         <w:rPr>
@@ -504,35 +521,420 @@
           <w:color w:val="FF0000"/>
           <w:lang w:val="en-AU"/>
         </w:rPr>
-        <w:t>The client</w:t>
-      </w:r>
-      <w:r>
-        <w:rPr>
-          <w:color w:val="FF0000"/>
-          <w:lang w:val="en-AU"/>
-        </w:rPr>
-        <w:t xml:space="preserve">-side simulator is </w:t>
-      </w:r>
-      <w:r>
-        <w:rPr>
-          <w:color w:val="FF0000"/>
-          <w:lang w:val="en-AU"/>
-        </w:rPr>
-        <w:t>a large loop that cycles through protocol states</w:t>
-      </w:r>
-      <w:r>
-        <w:rPr>
-          <w:color w:val="FF0000"/>
-          <w:lang w:val="en-AU"/>
-        </w:rPr>
-        <w:t>. The steps are that the ds-server generates a job and sends it to the client for scheduling. The client receives the new job</w:t>
-      </w:r>
-      <w:r>
-        <w:rPr>
-          <w:color w:val="FF0000"/>
-          <w:lang w:val="en-AU"/>
-        </w:rPr>
-        <w:t xml:space="preserve"> with details. The client assigns/schedules the job to the largest server and the process repeats until there are no new jobs. The client then sends a quit command to the server and closes the connection.</w:t>
+        <w:t>it</w:t>
+      </w:r>
+      <w:r>
+        <w:rPr>
+          <w:color w:val="FF0000"/>
+          <w:lang w:val="en-AU"/>
+        </w:rPr>
+        <w:t xml:space="preserve"> writes </w:t>
+      </w:r>
+      <w:r>
+        <w:rPr>
+          <w:color w:val="FF0000"/>
+          <w:lang w:val="en-AU"/>
+        </w:rPr>
+        <w:t>a ds-system.xml file</w:t>
+      </w:r>
+      <w:r>
+        <w:rPr>
+          <w:color w:val="FF0000"/>
+          <w:lang w:val="en-AU"/>
+        </w:rPr>
+        <w:t xml:space="preserve"> w</w:t>
+      </w:r>
+      <w:r>
+        <w:rPr>
+          <w:color w:val="FF0000"/>
+          <w:lang w:val="en-AU"/>
+        </w:rPr>
+        <w:t>hich contains</w:t>
+      </w:r>
+      <w:r>
+        <w:rPr>
+          <w:color w:val="FF0000"/>
+          <w:lang w:val="en-AU"/>
+        </w:rPr>
+        <w:t xml:space="preserve"> the servers</w:t>
+      </w:r>
+      <w:r>
+        <w:rPr>
+          <w:color w:val="FF0000"/>
+          <w:lang w:val="en-AU"/>
+        </w:rPr>
+        <w:t xml:space="preserve"> that are</w:t>
+      </w:r>
+      <w:r>
+        <w:rPr>
+          <w:color w:val="FF0000"/>
+          <w:lang w:val="en-AU"/>
+        </w:rPr>
+        <w:t xml:space="preserve"> available</w:t>
+      </w:r>
+      <w:r>
+        <w:rPr>
+          <w:color w:val="FF0000"/>
+          <w:lang w:val="en-AU"/>
+        </w:rPr>
+        <w:t xml:space="preserve"> for the Client to use</w:t>
+      </w:r>
+      <w:r>
+        <w:rPr>
+          <w:color w:val="FF0000"/>
+          <w:lang w:val="en-AU"/>
+        </w:rPr>
+        <w:t xml:space="preserve">. The </w:t>
+      </w:r>
+      <w:r>
+        <w:rPr>
+          <w:color w:val="FF0000"/>
+          <w:lang w:val="en-AU"/>
+        </w:rPr>
+        <w:t>Client</w:t>
+      </w:r>
+      <w:r>
+        <w:rPr>
+          <w:color w:val="FF0000"/>
+          <w:lang w:val="en-AU"/>
+        </w:rPr>
+        <w:t xml:space="preserve"> will read the </w:t>
+      </w:r>
+      <w:r>
+        <w:rPr>
+          <w:color w:val="FF0000"/>
+          <w:lang w:val="en-AU"/>
+        </w:rPr>
+        <w:t>ds-system.xml file</w:t>
+      </w:r>
+      <w:r>
+        <w:rPr>
+          <w:color w:val="FF0000"/>
+          <w:lang w:val="en-AU"/>
+        </w:rPr>
+        <w:t xml:space="preserve"> to find out </w:t>
+      </w:r>
+      <w:r>
+        <w:rPr>
+          <w:color w:val="FF0000"/>
+          <w:lang w:val="en-AU"/>
+        </w:rPr>
+        <w:t>that information</w:t>
+      </w:r>
+      <w:r>
+        <w:rPr>
+          <w:color w:val="FF0000"/>
+          <w:lang w:val="en-AU"/>
+        </w:rPr>
+        <w:t>.</w:t>
+      </w:r>
+      <w:r>
+        <w:rPr>
+          <w:color w:val="FF0000"/>
+          <w:lang w:val="en-AU"/>
+        </w:rPr>
+        <w:t xml:space="preserve"> </w:t>
+      </w:r>
+      <w:r>
+        <w:rPr>
+          <w:color w:val="FF0000"/>
+          <w:lang w:val="en-AU"/>
+        </w:rPr>
+        <w:t xml:space="preserve">The </w:t>
+      </w:r>
+      <w:r>
+        <w:rPr>
+          <w:color w:val="FF0000"/>
+          <w:lang w:val="en-AU"/>
+        </w:rPr>
+        <w:t>C</w:t>
+      </w:r>
+      <w:r>
+        <w:rPr>
+          <w:color w:val="FF0000"/>
+          <w:lang w:val="en-AU"/>
+        </w:rPr>
+        <w:t>lient</w:t>
+      </w:r>
+      <w:r>
+        <w:rPr>
+          <w:color w:val="FF0000"/>
+          <w:lang w:val="en-AU"/>
+        </w:rPr>
+        <w:t>’s</w:t>
+      </w:r>
+      <w:r>
+        <w:rPr>
+          <w:color w:val="FF0000"/>
+          <w:lang w:val="en-AU"/>
+        </w:rPr>
+        <w:t xml:space="preserve"> </w:t>
+      </w:r>
+      <w:r>
+        <w:rPr>
+          <w:color w:val="FF0000"/>
+          <w:lang w:val="en-AU"/>
+        </w:rPr>
+        <w:t>core function</w:t>
+      </w:r>
+      <w:r>
+        <w:rPr>
+          <w:color w:val="FF0000"/>
+          <w:lang w:val="en-AU"/>
+        </w:rPr>
+        <w:t xml:space="preserve"> is</w:t>
+      </w:r>
+      <w:r>
+        <w:rPr>
+          <w:color w:val="FF0000"/>
+          <w:lang w:val="en-AU"/>
+        </w:rPr>
+        <w:t xml:space="preserve"> essentially</w:t>
+      </w:r>
+      <w:r>
+        <w:rPr>
+          <w:color w:val="FF0000"/>
+          <w:lang w:val="en-AU"/>
+        </w:rPr>
+        <w:t xml:space="preserve"> </w:t>
+      </w:r>
+      <w:r>
+        <w:rPr>
+          <w:color w:val="FF0000"/>
+          <w:lang w:val="en-AU"/>
+        </w:rPr>
+        <w:t xml:space="preserve">a large loop that </w:t>
+      </w:r>
+      <w:r>
+        <w:rPr>
+          <w:color w:val="FF0000"/>
+          <w:lang w:val="en-AU"/>
+        </w:rPr>
+        <w:t>functions as a state machine</w:t>
+      </w:r>
+      <w:r>
+        <w:rPr>
+          <w:color w:val="FF0000"/>
+          <w:lang w:val="en-AU"/>
+        </w:rPr>
+        <w:t xml:space="preserve">. The steps are that the </w:t>
+      </w:r>
+      <w:r>
+        <w:rPr>
+          <w:color w:val="FF0000"/>
+          <w:lang w:val="en-AU"/>
+        </w:rPr>
+        <w:t>Server</w:t>
+      </w:r>
+      <w:r>
+        <w:rPr>
+          <w:color w:val="FF0000"/>
+          <w:lang w:val="en-AU"/>
+        </w:rPr>
+        <w:t xml:space="preserve"> </w:t>
+      </w:r>
+      <w:r>
+        <w:rPr>
+          <w:color w:val="FF0000"/>
+          <w:lang w:val="en-AU"/>
+        </w:rPr>
+        <w:t xml:space="preserve">sends a single job with details </w:t>
+      </w:r>
+      <w:r>
+        <w:rPr>
+          <w:color w:val="FF0000"/>
+          <w:lang w:val="en-AU"/>
+        </w:rPr>
+        <w:t xml:space="preserve">to the client for scheduling. The </w:t>
+      </w:r>
+      <w:r>
+        <w:rPr>
+          <w:color w:val="FF0000"/>
+          <w:lang w:val="en-AU"/>
+        </w:rPr>
+        <w:t>C</w:t>
+      </w:r>
+      <w:r>
+        <w:rPr>
+          <w:color w:val="FF0000"/>
+          <w:lang w:val="en-AU"/>
+        </w:rPr>
+        <w:t xml:space="preserve">lient </w:t>
+      </w:r>
+      <w:r>
+        <w:rPr>
+          <w:color w:val="FF0000"/>
+          <w:lang w:val="en-AU"/>
+        </w:rPr>
+        <w:t xml:space="preserve">then sends a command to the </w:t>
+      </w:r>
+      <w:r>
+        <w:rPr>
+          <w:color w:val="FF0000"/>
+          <w:lang w:val="en-AU"/>
+        </w:rPr>
+        <w:t>S</w:t>
+      </w:r>
+      <w:r>
+        <w:rPr>
+          <w:color w:val="FF0000"/>
+          <w:lang w:val="en-AU"/>
+        </w:rPr>
+        <w:t>erver for it to process the job with the largest server it has available</w:t>
+      </w:r>
+      <w:r>
+        <w:rPr>
+          <w:color w:val="FF0000"/>
+          <w:lang w:val="en-AU"/>
+        </w:rPr>
+        <w:t>.</w:t>
+      </w:r>
+      <w:r>
+        <w:rPr>
+          <w:color w:val="FF0000"/>
+          <w:lang w:val="en-AU"/>
+        </w:rPr>
+        <w:t xml:space="preserve"> Once the Server has processed a job it sends </w:t>
+      </w:r>
+      <w:r>
+        <w:rPr>
+          <w:color w:val="FF0000"/>
+          <w:lang w:val="en-AU"/>
+        </w:rPr>
+        <w:t>a completion message,</w:t>
+      </w:r>
+      <w:r>
+        <w:rPr>
+          <w:color w:val="FF0000"/>
+          <w:lang w:val="en-AU"/>
+        </w:rPr>
+        <w:t xml:space="preserve"> and</w:t>
+      </w:r>
+      <w:r>
+        <w:rPr>
+          <w:color w:val="FF0000"/>
+          <w:lang w:val="en-AU"/>
+        </w:rPr>
+        <w:t xml:space="preserve"> </w:t>
+      </w:r>
+      <w:r>
+        <w:rPr>
+          <w:color w:val="FF0000"/>
+          <w:lang w:val="en-AU"/>
+        </w:rPr>
+        <w:t>this</w:t>
+      </w:r>
+      <w:r>
+        <w:rPr>
+          <w:color w:val="FF0000"/>
+          <w:lang w:val="en-AU"/>
+        </w:rPr>
+        <w:t xml:space="preserve"> process repeats until there are no new jobs</w:t>
+      </w:r>
+      <w:r>
+        <w:rPr>
+          <w:color w:val="FF0000"/>
+          <w:lang w:val="en-AU"/>
+        </w:rPr>
+        <w:t xml:space="preserve"> and the Server </w:t>
+      </w:r>
+      <w:r>
+        <w:rPr>
+          <w:color w:val="FF0000"/>
+          <w:lang w:val="en-AU"/>
+        </w:rPr>
+        <w:t>tells the client it has no more jobs</w:t>
+      </w:r>
+      <w:r>
+        <w:rPr>
+          <w:color w:val="FF0000"/>
+          <w:lang w:val="en-AU"/>
+        </w:rPr>
+        <w:t xml:space="preserve">. The </w:t>
+      </w:r>
+      <w:r>
+        <w:rPr>
+          <w:color w:val="FF0000"/>
+          <w:lang w:val="en-AU"/>
+        </w:rPr>
+        <w:t>C</w:t>
+      </w:r>
+      <w:r>
+        <w:rPr>
+          <w:color w:val="FF0000"/>
+          <w:lang w:val="en-AU"/>
+        </w:rPr>
+        <w:t xml:space="preserve">lient then sends a quit command to the </w:t>
+      </w:r>
+      <w:r>
+        <w:rPr>
+          <w:color w:val="FF0000"/>
+          <w:lang w:val="en-AU"/>
+        </w:rPr>
+        <w:t>S</w:t>
+      </w:r>
+      <w:r>
+        <w:rPr>
+          <w:color w:val="FF0000"/>
+          <w:lang w:val="en-AU"/>
+        </w:rPr>
+        <w:t>erver and closes the connection.</w:t>
+      </w:r>
+      <w:r>
+        <w:rPr>
+          <w:color w:val="FF0000"/>
+          <w:lang w:val="en-AU"/>
+        </w:rPr>
+        <w:t xml:space="preserve"> The output</w:t>
+      </w:r>
+      <w:r>
+        <w:rPr>
+          <w:color w:val="FF0000"/>
+          <w:lang w:val="en-AU"/>
+        </w:rPr>
+        <w:t xml:space="preserve"> the scheduling</w:t>
+      </w:r>
+      <w:r>
+        <w:rPr>
+          <w:color w:val="FF0000"/>
+          <w:lang w:val="en-AU"/>
+        </w:rPr>
+        <w:t xml:space="preserve"> is stored in a</w:t>
+      </w:r>
+      <w:r>
+        <w:rPr>
+          <w:color w:val="FF0000"/>
+          <w:lang w:val="en-AU"/>
+        </w:rPr>
+        <w:t xml:space="preserve"> ds-jobs.xml </w:t>
+      </w:r>
+      <w:r>
+        <w:rPr>
+          <w:color w:val="FF0000"/>
+          <w:lang w:val="en-AU"/>
+        </w:rPr>
+        <w:t xml:space="preserve">file and it contains </w:t>
+      </w:r>
+      <w:r>
+        <w:rPr>
+          <w:color w:val="FF0000"/>
+          <w:lang w:val="en-AU"/>
+        </w:rPr>
+        <w:t>information about e</w:t>
+      </w:r>
+      <w:r>
+        <w:rPr>
+          <w:color w:val="FF0000"/>
+          <w:lang w:val="en-AU"/>
+        </w:rPr>
+        <w:t>ach</w:t>
+      </w:r>
+      <w:r>
+        <w:rPr>
+          <w:color w:val="FF0000"/>
+          <w:lang w:val="en-AU"/>
+        </w:rPr>
+        <w:t xml:space="preserve"> job process.</w:t>
       </w:r>
     </w:p>
     <w:p>
@@ -564,10 +966,10 @@
           <w:lang w:val="en-AU"/>
         </w:rPr>
         <w:drawing>
-          <wp:inline distT="0" distB="0" distL="0" distR="0" wp14:anchorId="5380EBE2" wp14:editId="4FAB3AC5">
-            <wp:extent cx="7381875" cy="2438400"/>
-            <wp:effectExtent l="0" t="0" r="9525" b="0"/>
-            <wp:docPr id="6" name="Picture 6" descr="Diagram&#10;&#10;Description automatically generated"/>
+          <wp:inline distT="0" distB="0" distL="0" distR="0" wp14:anchorId="67DA998E" wp14:editId="22DF017E">
+            <wp:extent cx="7411720" cy="2347595"/>
+            <wp:effectExtent l="0" t="0" r="0" b="0"/>
+            <wp:docPr id="3" name="Picture 3" descr="Diagram&#10;&#10;Description automatically generated"/>
             <wp:cNvGraphicFramePr>
               <a:graphicFrameLocks xmlns:a="http://schemas.openxmlformats.org/drawingml/2006/main" noChangeAspect="1"/>
             </wp:cNvGraphicFramePr>
@@ -575,7 +977,7 @@
               <a:graphicData uri="http://schemas.openxmlformats.org/drawingml/2006/picture">
                 <pic:pic xmlns:pic="http://schemas.openxmlformats.org/drawingml/2006/picture">
                   <pic:nvPicPr>
-                    <pic:cNvPr id="6" name="Picture 6" descr="Diagram&#10;&#10;Description automatically generated"/>
+                    <pic:cNvPr id="3" name="Picture 3" descr="Diagram&#10;&#10;Description automatically generated"/>
                     <pic:cNvPicPr/>
                   </pic:nvPicPr>
                   <pic:blipFill>
@@ -593,7 +995,7 @@
                   <pic:spPr>
                     <a:xfrm>
                       <a:off x="0" y="0"/>
-                      <a:ext cx="7381875" cy="2438400"/>
+                      <a:ext cx="7411720" cy="2347595"/>
                     </a:xfrm>
                     <a:prstGeom prst="rect">
                       <a:avLst/>
@@ -611,6 +1013,257 @@
         </w:rPr>
         <w:br w:type="page"/>
       </w:r>
+    </w:p>
+    <w:p>
+      <w:pPr>
+        <w:jc w:val="center"/>
+        <w:rPr>
+          <w:color w:val="FF0000"/>
+          <w:sz w:val="18"/>
+          <w:szCs w:val="18"/>
+          <w:lang w:val="en-AU"/>
+        </w:rPr>
+      </w:pPr>
+      <w:r>
+        <w:rPr>
+          <w:color w:val="FF0000"/>
+          <w:sz w:val="18"/>
+          <w:szCs w:val="18"/>
+          <w:lang w:val="en-AU"/>
+        </w:rPr>
+        <w:lastRenderedPageBreak/>
+        <w:t>As showed in the figure above the distributed system has six components.</w:t>
+      </w:r>
+    </w:p>
+    <w:p>
+      <w:pPr>
+        <w:rPr>
+          <w:color w:val="FF0000"/>
+          <w:lang w:val="en-AU"/>
+        </w:rPr>
+      </w:pPr>
+      <w:r>
+        <w:rPr>
+          <w:color w:val="FF0000"/>
+          <w:lang w:val="en-AU"/>
+        </w:rPr>
+        <w:t>s</w:t>
+      </w:r>
+      <w:r>
+        <w:rPr>
+          <w:color w:val="FF0000"/>
+          <w:lang w:val="en-AU"/>
+        </w:rPr>
+        <w:t>ocket – is the process that connects the client and server through a local host on port 50000.</w:t>
+      </w:r>
+    </w:p>
+    <w:p>
+      <w:pPr>
+        <w:rPr>
+          <w:color w:val="FF0000"/>
+          <w:lang w:val="en-AU"/>
+        </w:rPr>
+      </w:pPr>
+      <w:r>
+        <w:rPr>
+          <w:color w:val="FF0000"/>
+          <w:lang w:val="en-AU"/>
+        </w:rPr>
+        <w:t>s</w:t>
+      </w:r>
+      <w:r>
+        <w:rPr>
+          <w:color w:val="FF0000"/>
+          <w:lang w:val="en-AU"/>
+        </w:rPr>
+        <w:t>erver</w:t>
+      </w:r>
+      <w:r>
+        <w:rPr>
+          <w:color w:val="FF0000"/>
+          <w:lang w:val="en-AU"/>
+        </w:rPr>
+        <w:t xml:space="preserve"> </w:t>
+      </w:r>
+      <w:r>
+        <w:rPr>
+          <w:color w:val="FF0000"/>
+          <w:lang w:val="en-AU"/>
+        </w:rPr>
+        <w:t xml:space="preserve">– also known as ds-server, </w:t>
+      </w:r>
+      <w:r>
+        <w:rPr>
+          <w:color w:val="FF0000"/>
+          <w:lang w:val="en-AU"/>
+        </w:rPr>
+        <w:t xml:space="preserve">simulates a </w:t>
+      </w:r>
+      <w:r>
+        <w:rPr>
+          <w:color w:val="FF0000"/>
+          <w:lang w:val="en-AU"/>
+        </w:rPr>
+        <w:t>cloud server</w:t>
+      </w:r>
+      <w:r>
+        <w:rPr>
+          <w:color w:val="FF0000"/>
+          <w:lang w:val="en-AU"/>
+        </w:rPr>
+        <w:t xml:space="preserve"> and </w:t>
+      </w:r>
+      <w:r>
+        <w:rPr>
+          <w:color w:val="FF0000"/>
+          <w:lang w:val="en-AU"/>
+        </w:rPr>
+        <w:t>is written in C</w:t>
+      </w:r>
+      <w:r>
+        <w:rPr>
+          <w:color w:val="FF0000"/>
+          <w:lang w:val="en-AU"/>
+        </w:rPr>
+        <w:t>.  T</w:t>
+      </w:r>
+      <w:r>
+        <w:rPr>
+          <w:color w:val="FF0000"/>
+          <w:lang w:val="en-AU"/>
+        </w:rPr>
+        <w:t xml:space="preserve">he socket allows the </w:t>
+      </w:r>
+      <w:r>
+        <w:rPr>
+          <w:color w:val="FF0000"/>
+          <w:lang w:val="en-AU"/>
+        </w:rPr>
+        <w:t xml:space="preserve">client-server </w:t>
+      </w:r>
+      <w:r>
+        <w:rPr>
+          <w:color w:val="FF0000"/>
+          <w:lang w:val="en-AU"/>
+        </w:rPr>
+        <w:t>connection to exist without having the same language.</w:t>
+      </w:r>
+    </w:p>
+    <w:p>
+      <w:pPr>
+        <w:rPr>
+          <w:color w:val="FF0000"/>
+          <w:lang w:val="en-AU"/>
+        </w:rPr>
+      </w:pPr>
+      <w:r>
+        <w:rPr>
+          <w:color w:val="FF0000"/>
+          <w:lang w:val="en-AU"/>
+        </w:rPr>
+        <w:t>c</w:t>
+      </w:r>
+      <w:r>
+        <w:rPr>
+          <w:color w:val="FF0000"/>
+          <w:lang w:val="en-AU"/>
+        </w:rPr>
+        <w:t>onfiguration file</w:t>
+      </w:r>
+      <w:r>
+        <w:rPr>
+          <w:color w:val="FF0000"/>
+          <w:lang w:val="en-AU"/>
+        </w:rPr>
+        <w:t xml:space="preserve"> -</w:t>
+      </w:r>
+      <w:r>
+        <w:rPr>
+          <w:color w:val="FF0000"/>
+          <w:lang w:val="en-AU"/>
+        </w:rPr>
+        <w:t xml:space="preserve"> contain the information about jobs such as the submit time, job ID, estimated run time and the resource requirements needed to process.</w:t>
+      </w:r>
+    </w:p>
+    <w:p>
+      <w:pPr>
+        <w:rPr>
+          <w:color w:val="FF0000"/>
+          <w:lang w:val="en-AU"/>
+        </w:rPr>
+      </w:pPr>
+      <w:r>
+        <w:rPr>
+          <w:color w:val="FF0000"/>
+          <w:lang w:val="en-AU"/>
+        </w:rPr>
+        <w:t>ds-system.xml file</w:t>
+      </w:r>
+      <w:r>
+        <w:rPr>
+          <w:color w:val="FF0000"/>
+          <w:lang w:val="en-AU"/>
+        </w:rPr>
+        <w:t xml:space="preserve"> -</w:t>
+      </w:r>
+      <w:r>
+        <w:rPr>
+          <w:color w:val="FF0000"/>
+          <w:lang w:val="en-AU"/>
+        </w:rPr>
+        <w:t xml:space="preserve"> contains the information about the servers available: how many of a particular server the bootup time the cost and the server resource specs.</w:t>
+      </w:r>
+    </w:p>
+    <w:p>
+      <w:pPr>
+        <w:rPr>
+          <w:color w:val="FF0000"/>
+          <w:lang w:val="en-AU"/>
+        </w:rPr>
+      </w:pPr>
+      <w:r>
+        <w:rPr>
+          <w:color w:val="FF0000"/>
+          <w:lang w:val="en-AU"/>
+        </w:rPr>
+        <w:t>c</w:t>
+      </w:r>
+      <w:r>
+        <w:rPr>
+          <w:color w:val="FF0000"/>
+          <w:lang w:val="en-AU"/>
+        </w:rPr>
+        <w:t>lient – program written to receive messages from server and to act as a job scheduler.</w:t>
+      </w:r>
+    </w:p>
+    <w:p>
+      <w:pPr>
+        <w:rPr>
+          <w:color w:val="FF0000"/>
+          <w:lang w:val="en-AU"/>
+        </w:rPr>
+      </w:pPr>
+      <w:r>
+        <w:rPr>
+          <w:color w:val="FF0000"/>
+          <w:lang w:val="en-AU"/>
+        </w:rPr>
+        <w:t>ds-jobs.xml file – contains the output of processed job after the connection is closed.</w:t>
+      </w:r>
+    </w:p>
+    <w:p>
+      <w:pPr>
+        <w:rPr>
+          <w:lang w:val="en-AU"/>
+        </w:rPr>
+      </w:pPr>
+    </w:p>
+    <w:p>
+      <w:pPr>
+        <w:rPr>
+          <w:lang w:val="en-AU"/>
+        </w:rPr>
+      </w:pPr>
     </w:p>
     <w:p>
       <w:pPr>

</xml_diff>

<commit_message>
Few paragraphs for Design section of report
</commit_message>
<xml_diff>
--- a/docs/COMP3100_Report.docx
+++ b/docs/COMP3100_Report.docx
@@ -1882,7 +1882,23 @@
           <w:rFonts w:ascii="Calibri" w:hAnsi="Calibri" w:cs="Calibri"/>
           <w:color w:val="FF0000"/>
         </w:rPr>
-        <w:t>Possible constraint?? Timing between client and server. Server is a lot faster so we had to add timing delays for tests</w:t>
+        <w:t xml:space="preserve">Possible constraint?? Timing between client and server. Server is a lot </w:t>
+      </w:r>
+      <w:proofErr w:type="gramStart"/>
+      <w:r>
+        <w:rPr>
+          <w:rFonts w:ascii="Calibri" w:hAnsi="Calibri" w:cs="Calibri"/>
+          <w:color w:val="FF0000"/>
+        </w:rPr>
+        <w:t>faster</w:t>
+      </w:r>
+      <w:proofErr w:type="gramEnd"/>
+      <w:r>
+        <w:rPr>
+          <w:rFonts w:ascii="Calibri" w:hAnsi="Calibri" w:cs="Calibri"/>
+          <w:color w:val="FF0000"/>
+        </w:rPr>
+        <w:t xml:space="preserve"> so we had to add timing delays for tests</w:t>
       </w:r>
     </w:p>
     <w:p>
@@ -2083,12 +2099,21 @@
           <w:color w:val="FF0000"/>
         </w:rPr>
       </w:pPr>
-      <w:r>
-        <w:rPr>
-          <w:rFonts w:ascii="Calibri" w:hAnsi="Calibri" w:cs="Calibri"/>
-          <w:color w:val="FF0000"/>
-        </w:rPr>
-        <w:t xml:space="preserve">SystemInfomation class </w:t>
+      <w:proofErr w:type="spellStart"/>
+      <w:r>
+        <w:rPr>
+          <w:rFonts w:ascii="Calibri" w:hAnsi="Calibri" w:cs="Calibri"/>
+          <w:color w:val="FF0000"/>
+        </w:rPr>
+        <w:t>SystemInfomation</w:t>
+      </w:r>
+      <w:proofErr w:type="spellEnd"/>
+      <w:r>
+        <w:rPr>
+          <w:rFonts w:ascii="Calibri" w:hAnsi="Calibri" w:cs="Calibri"/>
+          <w:color w:val="FF0000"/>
+        </w:rPr>
+        <w:t xml:space="preserve"> class </w:t>
       </w:r>
       <w:r>
         <w:rPr>
@@ -2123,7 +2148,23 @@
           <w:rFonts w:ascii="Calibri" w:hAnsi="Calibri" w:cs="Calibri"/>
           <w:color w:val="FF0000"/>
         </w:rPr>
-        <w:t>partially works in conjunction with the XMLParser to add</w:t>
+        <w:t xml:space="preserve">partially works in conjunction with the </w:t>
+      </w:r>
+      <w:proofErr w:type="spellStart"/>
+      <w:r>
+        <w:rPr>
+          <w:rFonts w:ascii="Calibri" w:hAnsi="Calibri" w:cs="Calibri"/>
+          <w:color w:val="FF0000"/>
+        </w:rPr>
+        <w:t>XMLParser</w:t>
+      </w:r>
+      <w:proofErr w:type="spellEnd"/>
+      <w:r>
+        <w:rPr>
+          <w:rFonts w:ascii="Calibri" w:hAnsi="Calibri" w:cs="Calibri"/>
+          <w:color w:val="FF0000"/>
+        </w:rPr>
+        <w:t xml:space="preserve"> to add</w:t>
       </w:r>
       <w:r>
         <w:rPr>
@@ -2198,7 +2239,23 @@
           <w:rFonts w:ascii="Calibri" w:hAnsi="Calibri" w:cs="Calibri"/>
           <w:color w:val="FF0000"/>
         </w:rPr>
-        <w:t xml:space="preserve"> Is used as a data structure similar to server and holds all possible information about an individual job. </w:t>
+        <w:t xml:space="preserve"> Is used as a data structure </w:t>
+      </w:r>
+      <w:proofErr w:type="gramStart"/>
+      <w:r>
+        <w:rPr>
+          <w:rFonts w:ascii="Calibri" w:hAnsi="Calibri" w:cs="Calibri"/>
+          <w:color w:val="FF0000"/>
+        </w:rPr>
+        <w:t>similar to</w:t>
+      </w:r>
+      <w:proofErr w:type="gramEnd"/>
+      <w:r>
+        <w:rPr>
+          <w:rFonts w:ascii="Calibri" w:hAnsi="Calibri" w:cs="Calibri"/>
+          <w:color w:val="FF0000"/>
+        </w:rPr>
+        <w:t xml:space="preserve"> server and holds all possible information about an individual job. </w:t>
       </w:r>
     </w:p>
     <w:p>
@@ -2248,12 +2305,21 @@
           <w:color w:val="FF0000"/>
         </w:rPr>
       </w:pPr>
-      <w:r>
-        <w:rPr>
-          <w:rFonts w:ascii="Calibri" w:hAnsi="Calibri" w:cs="Calibri"/>
-          <w:color w:val="FF0000"/>
-        </w:rPr>
-        <w:t>XMLParser class handles all parsing interactions with the xml files created by the server</w:t>
+      <w:proofErr w:type="spellStart"/>
+      <w:r>
+        <w:rPr>
+          <w:rFonts w:ascii="Calibri" w:hAnsi="Calibri" w:cs="Calibri"/>
+          <w:color w:val="FF0000"/>
+        </w:rPr>
+        <w:t>XMLParser</w:t>
+      </w:r>
+      <w:proofErr w:type="spellEnd"/>
+      <w:r>
+        <w:rPr>
+          <w:rFonts w:ascii="Calibri" w:hAnsi="Calibri" w:cs="Calibri"/>
+          <w:color w:val="FF0000"/>
+        </w:rPr>
+        <w:t xml:space="preserve"> class handles all parsing interactions with the xml files created by the server</w:t>
       </w:r>
       <w:r>
         <w:rPr>
@@ -2275,19 +2341,69 @@
           <w:color w:val="FF0000"/>
         </w:rPr>
       </w:pPr>
-      <w:r>
-        <w:rPr>
-          <w:rFonts w:ascii="Calibri" w:hAnsi="Calibri" w:cs="Calibri"/>
-          <w:color w:val="FF0000"/>
-        </w:rPr>
-        <w:t>ProtocolState, ServerState, ActionIntent</w:t>
-      </w:r>
-      <w:r>
-        <w:rPr>
-          <w:rFonts w:ascii="Calibri" w:hAnsi="Calibri" w:cs="Calibri"/>
-          <w:color w:val="FF0000"/>
-        </w:rPr>
-        <w:t xml:space="preserve"> are all enumeration classes that assist in the client’s state system. These hold all the unique states that the clients components can be in at any one time.</w:t>
+      <w:proofErr w:type="spellStart"/>
+      <w:r>
+        <w:rPr>
+          <w:rFonts w:ascii="Calibri" w:hAnsi="Calibri" w:cs="Calibri"/>
+          <w:color w:val="FF0000"/>
+        </w:rPr>
+        <w:t>ProtocolState</w:t>
+      </w:r>
+      <w:proofErr w:type="spellEnd"/>
+      <w:r>
+        <w:rPr>
+          <w:rFonts w:ascii="Calibri" w:hAnsi="Calibri" w:cs="Calibri"/>
+          <w:color w:val="FF0000"/>
+        </w:rPr>
+        <w:t xml:space="preserve">, </w:t>
+      </w:r>
+      <w:proofErr w:type="spellStart"/>
+      <w:r>
+        <w:rPr>
+          <w:rFonts w:ascii="Calibri" w:hAnsi="Calibri" w:cs="Calibri"/>
+          <w:color w:val="FF0000"/>
+        </w:rPr>
+        <w:t>ServerState</w:t>
+      </w:r>
+      <w:proofErr w:type="spellEnd"/>
+      <w:r>
+        <w:rPr>
+          <w:rFonts w:ascii="Calibri" w:hAnsi="Calibri" w:cs="Calibri"/>
+          <w:color w:val="FF0000"/>
+        </w:rPr>
+        <w:t xml:space="preserve">, </w:t>
+      </w:r>
+      <w:proofErr w:type="spellStart"/>
+      <w:r>
+        <w:rPr>
+          <w:rFonts w:ascii="Calibri" w:hAnsi="Calibri" w:cs="Calibri"/>
+          <w:color w:val="FF0000"/>
+        </w:rPr>
+        <w:t>ActionIntent</w:t>
+      </w:r>
+      <w:proofErr w:type="spellEnd"/>
+      <w:r>
+        <w:rPr>
+          <w:rFonts w:ascii="Calibri" w:hAnsi="Calibri" w:cs="Calibri"/>
+          <w:color w:val="FF0000"/>
+        </w:rPr>
+        <w:t xml:space="preserve"> are all enumeration classes that assist in the client’s state system. These hold all the unique states that the </w:t>
+      </w:r>
+      <w:proofErr w:type="gramStart"/>
+      <w:r>
+        <w:rPr>
+          <w:rFonts w:ascii="Calibri" w:hAnsi="Calibri" w:cs="Calibri"/>
+          <w:color w:val="FF0000"/>
+        </w:rPr>
+        <w:t>clients</w:t>
+      </w:r>
+      <w:proofErr w:type="gramEnd"/>
+      <w:r>
+        <w:rPr>
+          <w:rFonts w:ascii="Calibri" w:hAnsi="Calibri" w:cs="Calibri"/>
+          <w:color w:val="FF0000"/>
+        </w:rPr>
+        <w:t xml:space="preserve"> components can be in at any one time.</w:t>
       </w:r>
     </w:p>
     <w:p>
@@ -2302,12 +2418,21 @@
           <w:color w:val="FF0000"/>
         </w:rPr>
       </w:pPr>
-      <w:r>
-        <w:rPr>
-          <w:rFonts w:ascii="Calibri" w:hAnsi="Calibri" w:cs="Calibri"/>
-          <w:color w:val="FF0000"/>
-        </w:rPr>
-        <w:t>UnrecognisedCommandException class handles any exceptions that may occur during the runtime of our client</w:t>
+      <w:proofErr w:type="spellStart"/>
+      <w:r>
+        <w:rPr>
+          <w:rFonts w:ascii="Calibri" w:hAnsi="Calibri" w:cs="Calibri"/>
+          <w:color w:val="FF0000"/>
+        </w:rPr>
+        <w:t>UnrecognisedCommandException</w:t>
+      </w:r>
+      <w:proofErr w:type="spellEnd"/>
+      <w:r>
+        <w:rPr>
+          <w:rFonts w:ascii="Calibri" w:hAnsi="Calibri" w:cs="Calibri"/>
+          <w:color w:val="FF0000"/>
+        </w:rPr>
+        <w:t xml:space="preserve"> class handles any exceptions that may occur during the runtime of our client</w:t>
       </w:r>
       <w:r>
         <w:rPr>
@@ -2323,6 +2448,354 @@
           <w:rFonts w:ascii="Calibri" w:hAnsi="Calibri" w:cs="Calibri"/>
         </w:rPr>
       </w:pPr>
+      <w:r>
+        <w:rPr>
+          <w:rFonts w:ascii="Calibri" w:hAnsi="Calibri" w:cs="Calibri"/>
+        </w:rPr>
+        <w:t>Our DS-Sim client was modelled after a state machine</w:t>
+      </w:r>
+      <w:r>
+        <w:rPr>
+          <w:rFonts w:ascii="Calibri" w:hAnsi="Calibri" w:cs="Calibri"/>
+        </w:rPr>
+        <w:t>. The behavior</w:t>
+      </w:r>
+      <w:r>
+        <w:rPr>
+          <w:rFonts w:ascii="Calibri" w:hAnsi="Calibri" w:cs="Calibri"/>
+        </w:rPr>
+        <w:t xml:space="preserve"> of the client </w:t>
+      </w:r>
+      <w:r>
+        <w:rPr>
+          <w:rFonts w:ascii="Calibri" w:hAnsi="Calibri" w:cs="Calibri"/>
+        </w:rPr>
+        <w:t>is</w:t>
+      </w:r>
+      <w:r>
+        <w:rPr>
+          <w:rFonts w:ascii="Calibri" w:hAnsi="Calibri" w:cs="Calibri"/>
+        </w:rPr>
+        <w:t xml:space="preserve"> based upon the </w:t>
+      </w:r>
+      <w:r>
+        <w:rPr>
+          <w:rFonts w:ascii="Calibri" w:hAnsi="Calibri" w:cs="Calibri"/>
+        </w:rPr>
+        <w:t>so-called state</w:t>
+      </w:r>
+      <w:r>
+        <w:rPr>
+          <w:rFonts w:ascii="Calibri" w:hAnsi="Calibri" w:cs="Calibri"/>
+        </w:rPr>
+        <w:t xml:space="preserve"> of the larger system, and certain actions or events trigger the client to switch to another state.</w:t>
+      </w:r>
+      <w:r>
+        <w:rPr>
+          <w:rFonts w:ascii="Calibri" w:hAnsi="Calibri" w:cs="Calibri"/>
+        </w:rPr>
+        <w:t xml:space="preserve"> These states are loosely based upon the </w:t>
+      </w:r>
+      <w:r>
+        <w:rPr>
+          <w:rFonts w:ascii="Calibri" w:hAnsi="Calibri" w:cs="Calibri"/>
+        </w:rPr>
+        <w:t xml:space="preserve">command categories given in Appendix B of the DS-Sim User Guide </w:t>
+      </w:r>
+      <w:r>
+        <w:rPr>
+          <w:rFonts w:ascii="Calibri" w:hAnsi="Calibri" w:cs="Calibri"/>
+        </w:rPr>
+        <w:fldChar w:fldCharType="begin"/>
+      </w:r>
+      <w:r>
+        <w:rPr>
+          <w:rFonts w:ascii="Calibri" w:hAnsi="Calibri" w:cs="Calibri"/>
+        </w:rPr>
+        <w:instrText xml:space="preserve"> ADDIN ZOTERO_ITEM CSL_CITATION {"citationID":"179gCmoo","properties":{"formattedCitation":"[1]","plainCitation":"[1]","noteIndex":0},"citationItems":[{"id":76,"uris":["http://zotero.org/users/local/zIALGoeT/items/ECKLGCWC"],"uri":["http://zotero.org/users/local/zIALGoeT/items/ECKLGCWC"],"itemData":{"id":76,"type":"article","title":"ds-sim: A Distributed Systems Simulator User Guide","URL":"https://github.com/distsys-MQ/ds-sim","author":[{"family":"Lee","given":"Young"},{"family":"Kim","given":"Young"},{"family":"King","given":"Jayden"}]}}],"schema":"https://github.com/citation-style-language/schema/raw/master/csl-citation.json"} </w:instrText>
+      </w:r>
+      <w:r>
+        <w:rPr>
+          <w:rFonts w:ascii="Calibri" w:hAnsi="Calibri" w:cs="Calibri"/>
+        </w:rPr>
+        <w:fldChar w:fldCharType="separate"/>
+      </w:r>
+      <w:r>
+        <w:rPr>
+          <w:rFonts w:ascii="Calibri" w:hAnsi="Calibri" w:cs="Calibri"/>
+        </w:rPr>
+        <w:t>[1]</w:t>
+      </w:r>
+      <w:r>
+        <w:rPr>
+          <w:rFonts w:ascii="Calibri" w:hAnsi="Calibri" w:cs="Calibri"/>
+        </w:rPr>
+        <w:fldChar w:fldCharType="end"/>
+      </w:r>
+      <w:r>
+        <w:rPr>
+          <w:rFonts w:ascii="Calibri" w:hAnsi="Calibri" w:cs="Calibri"/>
+        </w:rPr>
+        <w:t>, with some modification for technical reasons.</w:t>
+      </w:r>
+    </w:p>
+    <w:p>
+      <w:pPr>
+        <w:rPr>
+          <w:rFonts w:ascii="Calibri" w:hAnsi="Calibri" w:cs="Calibri"/>
+        </w:rPr>
+      </w:pPr>
+      <w:r>
+        <w:rPr>
+          <w:rFonts w:ascii="Calibri" w:hAnsi="Calibri" w:cs="Calibri"/>
+        </w:rPr>
+        <w:t xml:space="preserve"> </w:t>
+      </w:r>
+      <w:r>
+        <w:rPr>
+          <w:rFonts w:ascii="Calibri" w:hAnsi="Calibri" w:cs="Calibri"/>
+        </w:rPr>
+        <w:t xml:space="preserve">This design was chosen </w:t>
+      </w:r>
+      <w:r>
+        <w:rPr>
+          <w:rFonts w:ascii="Calibri" w:hAnsi="Calibri" w:cs="Calibri"/>
+        </w:rPr>
+        <w:t xml:space="preserve">as it provides several benefits. Firstly, it is easier to handle cases where the same command has different meanings, depending upon the context. For </w:t>
+      </w:r>
+      <w:r>
+        <w:rPr>
+          <w:rFonts w:ascii="Calibri" w:hAnsi="Calibri" w:cs="Calibri"/>
+        </w:rPr>
+        <w:t>example, the “OK” message is sent by the server in response to “HELO”, “AUTH” and “SCHD”</w:t>
+      </w:r>
+      <w:r>
+        <w:rPr>
+          <w:rFonts w:ascii="Calibri" w:hAnsi="Calibri" w:cs="Calibri"/>
+        </w:rPr>
+        <w:t>, and what the</w:t>
+      </w:r>
+      <w:r>
+        <w:rPr>
+          <w:rFonts w:ascii="Calibri" w:hAnsi="Calibri" w:cs="Calibri"/>
+        </w:rPr>
+        <w:t xml:space="preserve"> </w:t>
+      </w:r>
+      <w:r>
+        <w:rPr>
+          <w:rFonts w:ascii="Calibri" w:hAnsi="Calibri" w:cs="Calibri"/>
+        </w:rPr>
+        <w:t>desired behavior</w:t>
+      </w:r>
+      <w:r>
+        <w:rPr>
+          <w:rFonts w:ascii="Calibri" w:hAnsi="Calibri" w:cs="Calibri"/>
+        </w:rPr>
+        <w:t xml:space="preserve"> </w:t>
+      </w:r>
+      <w:r>
+        <w:rPr>
+          <w:rFonts w:ascii="Calibri" w:hAnsi="Calibri" w:cs="Calibri"/>
+        </w:rPr>
+        <w:t>of the client</w:t>
+      </w:r>
+      <w:r>
+        <w:rPr>
+          <w:rFonts w:ascii="Calibri" w:hAnsi="Calibri" w:cs="Calibri"/>
+        </w:rPr>
+        <w:t xml:space="preserve"> </w:t>
+      </w:r>
+      <w:r>
+        <w:rPr>
+          <w:rFonts w:ascii="Calibri" w:hAnsi="Calibri" w:cs="Calibri"/>
+        </w:rPr>
+        <w:t xml:space="preserve">in response </w:t>
+      </w:r>
+      <w:r>
+        <w:rPr>
+          <w:rFonts w:ascii="Calibri" w:hAnsi="Calibri" w:cs="Calibri"/>
+        </w:rPr>
+        <w:t xml:space="preserve">varies in each </w:t>
+      </w:r>
+      <w:r>
+        <w:rPr>
+          <w:rFonts w:ascii="Calibri" w:hAnsi="Calibri" w:cs="Calibri"/>
+        </w:rPr>
+        <w:t>case. Secondly, it prevents classes becoming unmanageably large by segmenting code into discrete parts that are each responsible for a small part of the simulation.</w:t>
+      </w:r>
+      <w:r>
+        <w:rPr>
+          <w:rFonts w:ascii="Calibri" w:hAnsi="Calibri" w:cs="Calibri"/>
+        </w:rPr>
+        <w:t xml:space="preserve"> Thirdly, the design allows for the implementation of alternate scheduling algorithms without any major modification to the main method or any other classes, which is particularly useful for stage 2 of the project.</w:t>
+      </w:r>
+    </w:p>
+    <w:p>
+      <w:pPr>
+        <w:rPr>
+          <w:rFonts w:ascii="Calibri" w:hAnsi="Calibri" w:cs="Calibri"/>
+        </w:rPr>
+      </w:pPr>
+      <w:r>
+        <w:rPr>
+          <w:rFonts w:ascii="Calibri" w:hAnsi="Calibri" w:cs="Calibri"/>
+        </w:rPr>
+        <w:t>Our</w:t>
+      </w:r>
+      <w:r>
+        <w:rPr>
+          <w:rFonts w:ascii="Calibri" w:hAnsi="Calibri" w:cs="Calibri"/>
+        </w:rPr>
+        <w:t xml:space="preserve"> implementation of </w:t>
+      </w:r>
+      <w:r>
+        <w:rPr>
+          <w:rFonts w:ascii="Calibri" w:hAnsi="Calibri" w:cs="Calibri"/>
+        </w:rPr>
+        <w:t>a</w:t>
+      </w:r>
+      <w:r>
+        <w:rPr>
+          <w:rFonts w:ascii="Calibri" w:hAnsi="Calibri" w:cs="Calibri"/>
+        </w:rPr>
+        <w:t xml:space="preserve"> state machine is</w:t>
+      </w:r>
+      <w:r>
+        <w:rPr>
+          <w:rFonts w:ascii="Calibri" w:hAnsi="Calibri" w:cs="Calibri"/>
+        </w:rPr>
+        <w:t xml:space="preserve"> based upon</w:t>
+      </w:r>
+      <w:r>
+        <w:rPr>
+          <w:rFonts w:ascii="Calibri" w:hAnsi="Calibri" w:cs="Calibri"/>
+        </w:rPr>
+        <w:t xml:space="preserve"> the </w:t>
+      </w:r>
+      <w:r>
+        <w:rPr>
+          <w:rFonts w:ascii="Calibri" w:hAnsi="Calibri" w:cs="Calibri"/>
+        </w:rPr>
+        <w:t xml:space="preserve">strategy design pattern, which allows the behavior of a program to change at runtime </w:t>
+      </w:r>
+      <w:r>
+        <w:rPr>
+          <w:rFonts w:ascii="Calibri" w:hAnsi="Calibri" w:cs="Calibri"/>
+        </w:rPr>
+        <w:fldChar w:fldCharType="begin"/>
+      </w:r>
+      <w:r>
+        <w:rPr>
+          <w:rFonts w:ascii="Calibri" w:hAnsi="Calibri" w:cs="Calibri"/>
+        </w:rPr>
+        <w:instrText xml:space="preserve"> ADDIN ZOTERO_ITEM CSL_CITATION {"citationID":"rjedpIlr","properties":{"formattedCitation":"[2]","plainCitation":"[2]","noteIndex":0},"citationItems":[{"id":77,"uris":["http://zotero.org/users/local/zIALGoeT/items/HBVH44LN"],"uri":["http://zotero.org/users/local/zIALGoeT/items/HBVH44LN"],"itemData":{"id":77,"type":"book","abstract":"Four software designers present a catalog of simple and succinct solutions to commonly occurring design problems, using Smalltalk and C++ in example code. These 23 patterns allow designers to create more flexible, elegant, and ultimately reusable designs without having to rediscover the design solutions themselves. The authors begin by describing what patterns are and how they can help you design object-oriented software. They go on to systematically name, explain, evaluate, and catalog recurring designs in object-oriented systems.--From publisher description.","collection-title":"Addison-Wesley professional computing series","edition":"37th printing.","event-place":"Reading, Mass","ISBN":"978-0-321-70069-8","language":"eng","number-of-pages":"xv+395","publisher":"Addison-Wesley","publisher-place":"Reading, Mass","source":"multisearch.mq.edu.au","title":"Design patterns: elements of reusable object-oriented software","title-short":"Design patterns","author":[{"family":"Gamma","given":"Erich"}],"issued":{"date-parts":[["1995"]]}}}],"schema":"https://github.com/citation-style-language/schema/raw/master/csl-citation.json"} </w:instrText>
+      </w:r>
+      <w:r>
+        <w:rPr>
+          <w:rFonts w:ascii="Calibri" w:hAnsi="Calibri" w:cs="Calibri"/>
+        </w:rPr>
+        <w:fldChar w:fldCharType="separate"/>
+      </w:r>
+      <w:r>
+        <w:rPr>
+          <w:rFonts w:ascii="Calibri" w:hAnsi="Calibri" w:cs="Calibri"/>
+        </w:rPr>
+        <w:t>[2]</w:t>
+      </w:r>
+      <w:r>
+        <w:rPr>
+          <w:rFonts w:ascii="Calibri" w:hAnsi="Calibri" w:cs="Calibri"/>
+        </w:rPr>
+        <w:fldChar w:fldCharType="end"/>
+      </w:r>
+      <w:r>
+        <w:rPr>
+          <w:rFonts w:ascii="Calibri" w:hAnsi="Calibri" w:cs="Calibri"/>
+        </w:rPr>
+        <w:t xml:space="preserve">. The behavior of the client in each state is defined in a class that implements the </w:t>
+      </w:r>
+      <w:proofErr w:type="spellStart"/>
+      <w:r>
+        <w:rPr>
+          <w:rFonts w:ascii="Calibri" w:hAnsi="Calibri" w:cs="Calibri"/>
+          <w:i/>
+          <w:iCs/>
+        </w:rPr>
+        <w:t>ProtocolHandler</w:t>
+      </w:r>
+      <w:proofErr w:type="spellEnd"/>
+      <w:r>
+        <w:rPr>
+          <w:rFonts w:ascii="Calibri" w:hAnsi="Calibri" w:cs="Calibri"/>
+        </w:rPr>
+        <w:t xml:space="preserve"> interface</w:t>
+      </w:r>
+      <w:r>
+        <w:rPr>
+          <w:rFonts w:ascii="Calibri" w:hAnsi="Calibri" w:cs="Calibri"/>
+        </w:rPr>
+        <w:t xml:space="preserve">, which is called from the event loop in the client main method. </w:t>
+      </w:r>
+    </w:p>
+    <w:p>
+      <w:pPr>
+        <w:rPr>
+          <w:rFonts w:ascii="Calibri" w:hAnsi="Calibri" w:cs="Calibri"/>
+        </w:rPr>
+      </w:pPr>
+      <w:r>
+        <w:rPr>
+          <w:rFonts w:ascii="Calibri" w:hAnsi="Calibri" w:cs="Calibri"/>
+        </w:rPr>
+        <w:t>The protocol handler classes can queue certain actions such as sending messages to the server and changing state by returning an instance of</w:t>
+      </w:r>
+      <w:r>
+        <w:rPr>
+          <w:rFonts w:ascii="Calibri" w:hAnsi="Calibri" w:cs="Calibri"/>
+          <w:i/>
+          <w:iCs/>
+        </w:rPr>
+        <w:t xml:space="preserve"> </w:t>
+      </w:r>
+      <w:r>
+        <w:rPr>
+          <w:rFonts w:ascii="Calibri" w:hAnsi="Calibri" w:cs="Calibri"/>
+        </w:rPr>
+        <w:t xml:space="preserve">the </w:t>
+      </w:r>
+      <w:r>
+        <w:rPr>
+          <w:rFonts w:ascii="Calibri" w:hAnsi="Calibri" w:cs="Calibri"/>
+          <w:i/>
+          <w:iCs/>
+        </w:rPr>
+        <w:t>Action</w:t>
+      </w:r>
+      <w:r>
+        <w:rPr>
+          <w:rFonts w:ascii="Calibri" w:hAnsi="Calibri" w:cs="Calibri"/>
+        </w:rPr>
+        <w:t xml:space="preserve"> class to main, which instructs the main methods to carry out the behavior described by the Action object.</w:t>
+      </w:r>
+    </w:p>
+    <w:p>
+      <w:pPr>
+        <w:rPr>
+          <w:rFonts w:ascii="Calibri" w:hAnsi="Calibri" w:cs="Calibri"/>
+        </w:rPr>
+      </w:pPr>
+      <w:r>
+        <w:rPr>
+          <w:rFonts w:ascii="Calibri" w:hAnsi="Calibri" w:cs="Calibri"/>
+        </w:rPr>
+        <w:t xml:space="preserve">Code readability was important, as each team member will have to return to the project for stage 2. </w:t>
+      </w:r>
+      <w:r>
+        <w:rPr>
+          <w:rFonts w:ascii="Calibri" w:hAnsi="Calibri" w:cs="Calibri"/>
+        </w:rPr>
+        <w:t>To achieve this, we created several enum classes that make code more meaningful, by replacing magic numbers with descriptive names.</w:t>
+      </w:r>
     </w:p>
     <w:p>
       <w:pPr>
@@ -2472,7 +2945,23 @@
           <w:color w:val="FF0000"/>
           <w:lang w:val="en-AU"/>
         </w:rPr>
-        <w:t xml:space="preserve"> of Job, server, systemInfomation class</w:t>
+        <w:t xml:space="preserve"> of Job, server, </w:t>
+      </w:r>
+      <w:proofErr w:type="spellStart"/>
+      <w:r>
+        <w:rPr>
+          <w:color w:val="FF0000"/>
+          <w:lang w:val="en-AU"/>
+        </w:rPr>
+        <w:t>systemInfomation</w:t>
+      </w:r>
+      <w:proofErr w:type="spellEnd"/>
+      <w:r>
+        <w:rPr>
+          <w:color w:val="FF0000"/>
+          <w:lang w:val="en-AU"/>
+        </w:rPr>
+        <w:t xml:space="preserve"> class</w:t>
       </w:r>
       <w:r>
         <w:rPr>
@@ -2693,34 +3182,6 @@
           <w:lang w:val="en-AU"/>
         </w:rPr>
       </w:pPr>
-    </w:p>
-    <w:p>
-      <w:pPr>
-        <w:rPr>
-          <w:lang w:val="en-AU"/>
-        </w:rPr>
-      </w:pPr>
-    </w:p>
-    <w:p>
-      <w:pPr>
-        <w:rPr>
-          <w:b/>
-          <w:bCs/>
-          <w:sz w:val="32"/>
-          <w:szCs w:val="32"/>
-          <w:lang w:val="en-AU"/>
-        </w:rPr>
-      </w:pPr>
-      <w:r>
-        <w:rPr>
-          <w:b/>
-          <w:bCs/>
-          <w:sz w:val="32"/>
-          <w:szCs w:val="32"/>
-          <w:lang w:val="en-AU"/>
-        </w:rPr>
-        <w:t>References</w:t>
-      </w:r>
     </w:p>
     <w:p>
       <w:pPr>
@@ -2753,17 +3214,90 @@
     </w:p>
     <w:p>
       <w:pPr>
-        <w:rPr>
-          <w:lang w:val="en-AU"/>
-        </w:rPr>
-      </w:pPr>
-    </w:p>
-    <w:p>
-      <w:pPr>
-        <w:rPr>
-          <w:lang w:val="en-AU"/>
-        </w:rPr>
-      </w:pPr>
+        <w:pStyle w:val="Bibliography"/>
+        <w:rPr>
+          <w:rFonts w:ascii="Calibri" w:hAnsi="Calibri" w:cs="Calibri"/>
+        </w:rPr>
+      </w:pPr>
+      <w:r>
+        <w:rPr>
+          <w:lang w:val="en-AU"/>
+        </w:rPr>
+        <w:fldChar w:fldCharType="begin"/>
+      </w:r>
+      <w:r>
+        <w:rPr>
+          <w:lang w:val="en-AU"/>
+        </w:rPr>
+        <w:instrText xml:space="preserve"> ADDIN ZOTERO_BIBL {"uncited":[],"omitted":[],"custom":[]} CSL_BIBLIOGRAPHY </w:instrText>
+      </w:r>
+      <w:r>
+        <w:rPr>
+          <w:lang w:val="en-AU"/>
+        </w:rPr>
+        <w:fldChar w:fldCharType="separate"/>
+      </w:r>
+      <w:r>
+        <w:rPr>
+          <w:rFonts w:ascii="Calibri" w:hAnsi="Calibri" w:cs="Calibri"/>
+        </w:rPr>
+        <w:t>[1]</w:t>
+      </w:r>
+      <w:r>
+        <w:rPr>
+          <w:rFonts w:ascii="Calibri" w:hAnsi="Calibri" w:cs="Calibri"/>
+        </w:rPr>
+        <w:tab/>
+        <w:t>Y. Lee, Y. Kim, and J. King, ‘ds-sim: A Distributed Systems Simulator User Guide’. [Online]. Available: https://github.com/distsys-MQ/ds-sim.</w:t>
+      </w:r>
+    </w:p>
+    <w:p>
+      <w:pPr>
+        <w:pStyle w:val="Bibliography"/>
+        <w:rPr>
+          <w:rFonts w:ascii="Calibri" w:hAnsi="Calibri" w:cs="Calibri"/>
+        </w:rPr>
+      </w:pPr>
+      <w:r>
+        <w:rPr>
+          <w:rFonts w:ascii="Calibri" w:hAnsi="Calibri" w:cs="Calibri"/>
+        </w:rPr>
+        <w:t>[2]</w:t>
+      </w:r>
+      <w:r>
+        <w:rPr>
+          <w:rFonts w:ascii="Calibri" w:hAnsi="Calibri" w:cs="Calibri"/>
+        </w:rPr>
+        <w:tab/>
+        <w:t xml:space="preserve">E. Gamma, </w:t>
+      </w:r>
+      <w:r>
+        <w:rPr>
+          <w:rFonts w:ascii="Calibri" w:hAnsi="Calibri" w:cs="Calibri"/>
+          <w:i/>
+          <w:iCs/>
+        </w:rPr>
+        <w:t>Design patterns: elements of reusable object-oriented software</w:t>
+      </w:r>
+      <w:r>
+        <w:rPr>
+          <w:rFonts w:ascii="Calibri" w:hAnsi="Calibri" w:cs="Calibri"/>
+        </w:rPr>
+        <w:t>, 37th printing. Reading, Mass: Addison-Wesley, 1995.</w:t>
+      </w:r>
+    </w:p>
+    <w:p>
+      <w:pPr>
+        <w:rPr>
+          <w:lang w:val="en-AU"/>
+        </w:rPr>
+      </w:pPr>
+      <w:r>
+        <w:rPr>
+          <w:lang w:val="en-AU"/>
+        </w:rPr>
+        <w:fldChar w:fldCharType="end"/>
+      </w:r>
     </w:p>
     <w:p>
       <w:pPr>
@@ -2799,7 +3333,6 @@
           <w:rFonts w:ascii="Calibri" w:hAnsi="Calibri" w:cs="Calibri"/>
           <w:color w:val="FF0000"/>
         </w:rPr>
-        <w:lastRenderedPageBreak/>
         <w:t>* The numbers of pages for each section are also a suggestion.</w:t>
       </w:r>
     </w:p>
@@ -3558,10 +4091,53 @@
     <w:name w:val="Normal"/>
     <w:qFormat/>
   </w:style>
+  <w:style w:type="paragraph" w:styleId="Heading2">
+    <w:name w:val="heading 2"/>
+    <w:basedOn w:val="Normal"/>
+    <w:next w:val="Normal"/>
+    <w:link w:val="Heading2Char"/>
+    <w:uiPriority w:val="9"/>
+    <w:unhideWhenUsed/>
+    <w:qFormat/>
+    <w:rsid w:val="008E6C00"/>
+    <w:pPr>
+      <w:keepNext/>
+      <w:keepLines/>
+      <w:spacing w:before="40" w:after="0"/>
+      <w:outlineLvl w:val="1"/>
+    </w:pPr>
+    <w:rPr>
+      <w:rFonts w:asciiTheme="majorHAnsi" w:eastAsiaTheme="majorEastAsia" w:hAnsiTheme="majorHAnsi" w:cstheme="majorBidi"/>
+      <w:color w:val="2F5496" w:themeColor="accent1" w:themeShade="BF"/>
+      <w:sz w:val="26"/>
+      <w:szCs w:val="26"/>
+    </w:rPr>
+  </w:style>
+  <w:style w:type="paragraph" w:styleId="Heading3">
+    <w:name w:val="heading 3"/>
+    <w:basedOn w:val="Normal"/>
+    <w:next w:val="Normal"/>
+    <w:link w:val="Heading3Char"/>
+    <w:uiPriority w:val="9"/>
+    <w:unhideWhenUsed/>
+    <w:qFormat/>
+    <w:rsid w:val="008E6C00"/>
+    <w:pPr>
+      <w:keepNext/>
+      <w:keepLines/>
+      <w:spacing w:before="40" w:after="0"/>
+      <w:outlineLvl w:val="2"/>
+    </w:pPr>
+    <w:rPr>
+      <w:rFonts w:asciiTheme="majorHAnsi" w:eastAsiaTheme="majorEastAsia" w:hAnsiTheme="majorHAnsi" w:cstheme="majorBidi"/>
+      <w:color w:val="1F3763" w:themeColor="accent1" w:themeShade="7F"/>
+      <w:sz w:val="24"/>
+      <w:szCs w:val="24"/>
+    </w:rPr>
+  </w:style>
   <w:style w:type="character" w:default="1" w:styleId="DefaultParagraphFont">
     <w:name w:val="Default Paragraph Font"/>
     <w:uiPriority w:val="1"/>
-    <w:semiHidden/>
     <w:unhideWhenUsed/>
   </w:style>
   <w:style w:type="table" w:default="1" w:styleId="TableNormal">
@@ -3661,6 +4237,47 @@
     <w:pPr>
       <w:ind w:left="720"/>
       <w:contextualSpacing/>
+    </w:pPr>
+  </w:style>
+  <w:style w:type="character" w:customStyle="1" w:styleId="Heading2Char">
+    <w:name w:val="Heading 2 Char"/>
+    <w:basedOn w:val="DefaultParagraphFont"/>
+    <w:link w:val="Heading2"/>
+    <w:uiPriority w:val="9"/>
+    <w:rsid w:val="008E6C00"/>
+    <w:rPr>
+      <w:rFonts w:asciiTheme="majorHAnsi" w:eastAsiaTheme="majorEastAsia" w:hAnsiTheme="majorHAnsi" w:cstheme="majorBidi"/>
+      <w:color w:val="2F5496" w:themeColor="accent1" w:themeShade="BF"/>
+      <w:sz w:val="26"/>
+      <w:szCs w:val="26"/>
+    </w:rPr>
+  </w:style>
+  <w:style w:type="character" w:customStyle="1" w:styleId="Heading3Char">
+    <w:name w:val="Heading 3 Char"/>
+    <w:basedOn w:val="DefaultParagraphFont"/>
+    <w:link w:val="Heading3"/>
+    <w:uiPriority w:val="9"/>
+    <w:rsid w:val="008E6C00"/>
+    <w:rPr>
+      <w:rFonts w:asciiTheme="majorHAnsi" w:eastAsiaTheme="majorEastAsia" w:hAnsiTheme="majorHAnsi" w:cstheme="majorBidi"/>
+      <w:color w:val="1F3763" w:themeColor="accent1" w:themeShade="7F"/>
+      <w:sz w:val="24"/>
+      <w:szCs w:val="24"/>
+    </w:rPr>
+  </w:style>
+  <w:style w:type="paragraph" w:styleId="Bibliography">
+    <w:name w:val="Bibliography"/>
+    <w:basedOn w:val="Normal"/>
+    <w:next w:val="Normal"/>
+    <w:uiPriority w:val="37"/>
+    <w:unhideWhenUsed/>
+    <w:rsid w:val="00070695"/>
+    <w:pPr>
+      <w:tabs>
+        <w:tab w:val="left" w:pos="384"/>
+      </w:tabs>
+      <w:spacing w:after="0" w:line="240" w:lineRule="auto"/>
+      <w:ind w:left="384" w:hanging="384"/>
     </w:pPr>
   </w:style>
 </w:styles>

</xml_diff>

<commit_message>
More of Design section
</commit_message>
<xml_diff>
--- a/docs/COMP3100_Report.docx
+++ b/docs/COMP3100_Report.docx
@@ -1711,94 +1711,6 @@
     </w:p>
     <w:p>
       <w:pPr>
-        <w:pStyle w:val="ListParagraph"/>
-        <w:ind w:left="0"/>
-        <w:rPr>
-          <w:rFonts w:ascii="Calibri" w:hAnsi="Calibri" w:cs="Calibri"/>
-          <w:color w:val="FF0000"/>
-        </w:rPr>
-      </w:pPr>
-    </w:p>
-    <w:p>
-      <w:pPr>
-        <w:pStyle w:val="ListParagraph"/>
-        <w:ind w:left="0"/>
-        <w:rPr>
-          <w:rFonts w:ascii="Calibri" w:hAnsi="Calibri" w:cs="Calibri"/>
-          <w:color w:val="FF0000"/>
-        </w:rPr>
-      </w:pPr>
-      <w:r>
-        <w:rPr>
-          <w:rFonts w:ascii="Calibri" w:hAnsi="Calibri" w:cs="Calibri"/>
-          <w:color w:val="FF0000"/>
-        </w:rPr>
-        <w:t>** some simple dot points to help with writing these parts **</w:t>
-      </w:r>
-    </w:p>
-    <w:p>
-      <w:pPr>
-        <w:pStyle w:val="ListParagraph"/>
-        <w:ind w:left="0"/>
-        <w:rPr>
-          <w:rFonts w:ascii="Calibri" w:hAnsi="Calibri" w:cs="Calibri"/>
-          <w:color w:val="FF0000"/>
-        </w:rPr>
-      </w:pPr>
-    </w:p>
-    <w:p>
-      <w:pPr>
-        <w:pStyle w:val="ListParagraph"/>
-        <w:ind w:left="0"/>
-        <w:rPr>
-          <w:rFonts w:ascii="Calibri" w:hAnsi="Calibri" w:cs="Calibri"/>
-          <w:color w:val="FF0000"/>
-        </w:rPr>
-      </w:pPr>
-      <w:r>
-        <w:rPr>
-          <w:rFonts w:ascii="Calibri" w:hAnsi="Calibri" w:cs="Calibri"/>
-          <w:color w:val="FF0000"/>
-        </w:rPr>
-        <w:t>Design philosophy:</w:t>
-      </w:r>
-    </w:p>
-    <w:p>
-      <w:pPr>
-        <w:pStyle w:val="ListParagraph"/>
-        <w:ind w:left="0"/>
-        <w:rPr>
-          <w:rFonts w:ascii="Calibri" w:hAnsi="Calibri" w:cs="Calibri"/>
-          <w:color w:val="FF0000"/>
-        </w:rPr>
-      </w:pPr>
-      <w:r>
-        <w:rPr>
-          <w:rFonts w:ascii="Calibri" w:hAnsi="Calibri" w:cs="Calibri"/>
-          <w:color w:val="FF0000"/>
-        </w:rPr>
-        <w:t>C</w:t>
-      </w:r>
-      <w:r>
-        <w:rPr>
-          <w:rFonts w:ascii="Calibri" w:hAnsi="Calibri" w:cs="Calibri"/>
-          <w:color w:val="FF0000"/>
-        </w:rPr>
-        <w:t>lient structured around a state machine that executes code based on internal states set by data received by the server</w:t>
-      </w:r>
-    </w:p>
-    <w:p>
-      <w:pPr>
-        <w:pStyle w:val="ListParagraph"/>
-        <w:ind w:left="0"/>
-        <w:rPr>
-          <w:rFonts w:ascii="Calibri" w:hAnsi="Calibri" w:cs="Calibri"/>
-          <w:color w:val="FF0000"/>
-        </w:rPr>
-      </w:pPr>
-    </w:p>
-    <w:p>
-      <w:pPr>
         <w:autoSpaceDE w:val="0"/>
         <w:autoSpaceDN w:val="0"/>
         <w:adjustRightInd w:val="0"/>
@@ -2275,7 +2187,6 @@
           <w:rFonts w:ascii="Calibri" w:hAnsi="Calibri" w:cs="Calibri"/>
           <w:color w:val="FF0000"/>
         </w:rPr>
-        <w:lastRenderedPageBreak/>
         <w:t>Action class</w:t>
       </w:r>
       <w:r>
@@ -2452,6 +2363,7 @@
         <w:rPr>
           <w:rFonts w:ascii="Calibri" w:hAnsi="Calibri" w:cs="Calibri"/>
         </w:rPr>
+        <w:lastRenderedPageBreak/>
         <w:t>Our DS-Sim client was modelled after a state machine</w:t>
       </w:r>
       <w:r>
@@ -2714,7 +2626,6 @@
         </w:rPr>
         <w:t xml:space="preserve">. The behavior of the client in each state is defined in a class that implements the </w:t>
       </w:r>
-      <w:proofErr w:type="spellStart"/>
       <w:r>
         <w:rPr>
           <w:rFonts w:ascii="Calibri" w:hAnsi="Calibri" w:cs="Calibri"/>
@@ -2723,7 +2634,6 @@
         </w:rPr>
         <w:t>ProtocolHandler</w:t>
       </w:r>
-      <w:proofErr w:type="spellEnd"/>
       <w:r>
         <w:rPr>
           <w:rFonts w:ascii="Calibri" w:hAnsi="Calibri" w:cs="Calibri"/>
@@ -2775,34 +2685,266 @@
         <w:rPr>
           <w:rFonts w:ascii="Calibri" w:hAnsi="Calibri" w:cs="Calibri"/>
         </w:rPr>
-        <w:t xml:space="preserve"> class to main, which instructs the main methods to carry out the behavior described by the Action object.</w:t>
-      </w:r>
-    </w:p>
-    <w:p>
-      <w:pPr>
-        <w:rPr>
-          <w:rFonts w:ascii="Calibri" w:hAnsi="Calibri" w:cs="Calibri"/>
-        </w:rPr>
-      </w:pPr>
-      <w:r>
-        <w:rPr>
-          <w:rFonts w:ascii="Calibri" w:hAnsi="Calibri" w:cs="Calibri"/>
-        </w:rPr>
-        <w:t xml:space="preserve">Code readability was important, as each team member will have to return to the project for stage 2. </w:t>
-      </w:r>
-      <w:r>
-        <w:rPr>
-          <w:rFonts w:ascii="Calibri" w:hAnsi="Calibri" w:cs="Calibri"/>
-        </w:rPr>
-        <w:t>To achieve this, we created several enum classes that make code more meaningful, by replacing magic numbers with descriptive names.</w:t>
-      </w:r>
-    </w:p>
-    <w:p>
-      <w:pPr>
-        <w:rPr>
-          <w:rFonts w:ascii="Calibri" w:hAnsi="Calibri" w:cs="Calibri"/>
-        </w:rPr>
-      </w:pPr>
+        <w:t xml:space="preserve"> class to main, which instructs the main method to carry out the behavior described by the Action object.</w:t>
+      </w:r>
+      <w:r>
+        <w:rPr>
+          <w:rFonts w:ascii="Calibri" w:hAnsi="Calibri" w:cs="Calibri"/>
+        </w:rPr>
+        <w:t xml:space="preserve"> This project structure leads to readable and meaningful code, which was an important objective of the project, as it will have to be revisited later by team members for stage 2 of the project.</w:t>
+      </w:r>
+    </w:p>
+    <w:p>
+      <w:pPr>
+        <w:spacing w:after="0"/>
+        <w:rPr>
+          <w:rFonts w:ascii="Calibri" w:hAnsi="Calibri" w:cs="Calibri"/>
+        </w:rPr>
+      </w:pPr>
+      <w:r>
+        <w:rPr>
+          <w:rFonts w:ascii="Calibri" w:hAnsi="Calibri" w:cs="Calibri"/>
+        </w:rPr>
+        <w:t xml:space="preserve">Another important design consideration was the use of object-oriented programming (OOP) practices. </w:t>
+      </w:r>
+      <w:r>
+        <w:rPr>
+          <w:rFonts w:ascii="Calibri" w:hAnsi="Calibri" w:cs="Calibri"/>
+        </w:rPr>
+        <w:t>We made use of Java’s many OOP tools to build an abstract representation of the simulation and its components. This abstraction simplified development of the protocol implementation and scheduling algorithm: rather than constructing strings to send to DS-Sim server, higher level code instead passes Java objects to lower-level methods, which translate these objects into strings before transmission. A brief overview of the major classes are as follows:</w:t>
+      </w:r>
+    </w:p>
+    <w:p>
+      <w:pPr>
+        <w:pStyle w:val="ListParagraph"/>
+        <w:numPr>
+          <w:ilvl w:val="0"/>
+          <w:numId w:val="3"/>
+        </w:numPr>
+        <w:rPr>
+          <w:rFonts w:ascii="Calibri" w:hAnsi="Calibri" w:cs="Calibri"/>
+        </w:rPr>
+      </w:pPr>
+      <w:r>
+        <w:rPr>
+          <w:rFonts w:ascii="Calibri" w:hAnsi="Calibri" w:cs="Calibri"/>
+        </w:rPr>
+        <w:t xml:space="preserve">The </w:t>
+      </w:r>
+      <w:r>
+        <w:rPr>
+          <w:rFonts w:ascii="Calibri" w:hAnsi="Calibri" w:cs="Calibri"/>
+          <w:i/>
+          <w:iCs/>
+        </w:rPr>
+        <w:t>SystemInformation</w:t>
+      </w:r>
+      <w:r>
+        <w:rPr>
+          <w:rFonts w:ascii="Calibri" w:hAnsi="Calibri" w:cs="Calibri"/>
+        </w:rPr>
+        <w:t xml:space="preserve"> class </w:t>
+      </w:r>
+      <w:r>
+        <w:rPr>
+          <w:rFonts w:ascii="Calibri" w:hAnsi="Calibri" w:cs="Calibri"/>
+        </w:rPr>
+        <w:t>is a static class that is callable from anywhere in the project. It provides read only access to a variety of system-wide variables, such as the remote address of DS-Sim server, the command line arguments that the client was started with, and a list of all job execution servers available in the simulation.</w:t>
+      </w:r>
+    </w:p>
+    <w:p>
+      <w:pPr>
+        <w:pStyle w:val="ListParagraph"/>
+        <w:numPr>
+          <w:ilvl w:val="0"/>
+          <w:numId w:val="3"/>
+        </w:numPr>
+        <w:rPr>
+          <w:rFonts w:ascii="Calibri" w:hAnsi="Calibri" w:cs="Calibri"/>
+        </w:rPr>
+      </w:pPr>
+      <w:r>
+        <w:rPr>
+          <w:rFonts w:ascii="Calibri" w:hAnsi="Calibri" w:cs="Calibri"/>
+        </w:rPr>
+        <w:t xml:space="preserve">The </w:t>
+      </w:r>
+      <w:r>
+        <w:rPr>
+          <w:rFonts w:ascii="Calibri" w:hAnsi="Calibri" w:cs="Calibri"/>
+          <w:i/>
+          <w:iCs/>
+        </w:rPr>
+        <w:t xml:space="preserve">Server </w:t>
+      </w:r>
+      <w:r>
+        <w:rPr>
+          <w:rFonts w:ascii="Calibri" w:hAnsi="Calibri" w:cs="Calibri"/>
+        </w:rPr>
+        <w:t>class represent</w:t>
+      </w:r>
+      <w:r>
+        <w:rPr>
+          <w:rFonts w:ascii="Calibri" w:hAnsi="Calibri" w:cs="Calibri"/>
+        </w:rPr>
+        <w:t>s</w:t>
+      </w:r>
+      <w:r>
+        <w:rPr>
+          <w:rFonts w:ascii="Calibri" w:hAnsi="Calibri" w:cs="Calibri"/>
+        </w:rPr>
+        <w:t xml:space="preserve"> a server in the simulation, </w:t>
+      </w:r>
+      <w:r>
+        <w:rPr>
+          <w:rFonts w:ascii="Calibri" w:hAnsi="Calibri" w:cs="Calibri"/>
+        </w:rPr>
+        <w:t>i.e.,</w:t>
+      </w:r>
+      <w:r>
+        <w:rPr>
+          <w:rFonts w:ascii="Calibri" w:hAnsi="Calibri" w:cs="Calibri"/>
+        </w:rPr>
+        <w:t xml:space="preserve"> the servers that execute jobs, not the DS-Sim server with which the client communications. </w:t>
+      </w:r>
+      <w:r>
+        <w:rPr>
+          <w:rFonts w:ascii="Calibri" w:hAnsi="Calibri" w:cs="Calibri"/>
+        </w:rPr>
+        <w:t xml:space="preserve">It is a data structure that stores information about each a server, such as an ID and a type. </w:t>
+      </w:r>
+    </w:p>
+    <w:p>
+      <w:pPr>
+        <w:pStyle w:val="ListParagraph"/>
+        <w:numPr>
+          <w:ilvl w:val="0"/>
+          <w:numId w:val="3"/>
+        </w:numPr>
+        <w:rPr>
+          <w:rFonts w:ascii="Calibri" w:hAnsi="Calibri" w:cs="Calibri"/>
+        </w:rPr>
+      </w:pPr>
+      <w:r>
+        <w:rPr>
+          <w:rFonts w:ascii="Calibri" w:hAnsi="Calibri" w:cs="Calibri"/>
+        </w:rPr>
+        <w:t xml:space="preserve">The </w:t>
+      </w:r>
+      <w:r>
+        <w:rPr>
+          <w:rFonts w:ascii="Calibri" w:hAnsi="Calibri" w:cs="Calibri"/>
+          <w:i/>
+          <w:iCs/>
+        </w:rPr>
+        <w:t>Job</w:t>
+      </w:r>
+      <w:r>
+        <w:rPr>
+          <w:rFonts w:ascii="Calibri" w:hAnsi="Calibri" w:cs="Calibri"/>
+        </w:rPr>
+        <w:t xml:space="preserve"> class is like the </w:t>
+      </w:r>
+      <w:r>
+        <w:rPr>
+          <w:rFonts w:ascii="Calibri" w:hAnsi="Calibri" w:cs="Calibri"/>
+          <w:i/>
+          <w:iCs/>
+        </w:rPr>
+        <w:t>Server</w:t>
+      </w:r>
+      <w:r>
+        <w:rPr>
+          <w:rFonts w:ascii="Calibri" w:hAnsi="Calibri" w:cs="Calibri"/>
+        </w:rPr>
+        <w:t xml:space="preserve"> class but </w:t>
+      </w:r>
+      <w:r>
+        <w:rPr>
+          <w:rFonts w:ascii="Calibri" w:hAnsi="Calibri" w:cs="Calibri"/>
+        </w:rPr>
+        <w:t>represent</w:t>
+      </w:r>
+      <w:r>
+        <w:rPr>
+          <w:rFonts w:ascii="Calibri" w:hAnsi="Calibri" w:cs="Calibri"/>
+        </w:rPr>
+        <w:t xml:space="preserve">s a schedulable job in the simulation rather than a server. </w:t>
+      </w:r>
+      <w:r>
+        <w:rPr>
+          <w:rFonts w:ascii="Calibri" w:hAnsi="Calibri" w:cs="Calibri"/>
+        </w:rPr>
+        <w:t xml:space="preserve"> </w:t>
+      </w:r>
+    </w:p>
+    <w:p>
+      <w:pPr>
+        <w:pStyle w:val="ListParagraph"/>
+        <w:numPr>
+          <w:ilvl w:val="0"/>
+          <w:numId w:val="3"/>
+        </w:numPr>
+        <w:rPr>
+          <w:rFonts w:ascii="Calibri" w:hAnsi="Calibri" w:cs="Calibri"/>
+        </w:rPr>
+      </w:pPr>
+      <w:r>
+        <w:rPr>
+          <w:rFonts w:ascii="Calibri" w:hAnsi="Calibri" w:cs="Calibri"/>
+        </w:rPr>
+        <w:t xml:space="preserve">The </w:t>
+      </w:r>
+      <w:r>
+        <w:rPr>
+          <w:rFonts w:ascii="Calibri" w:hAnsi="Calibri" w:cs="Calibri"/>
+          <w:i/>
+          <w:iCs/>
+        </w:rPr>
+        <w:t>Action</w:t>
+      </w:r>
+      <w:r>
+        <w:rPr>
+          <w:rFonts w:ascii="Calibri" w:hAnsi="Calibri" w:cs="Calibri"/>
+        </w:rPr>
+        <w:t xml:space="preserve"> class (introduced above) provides instructions that are executed by the main event loop. This class allows more complex communication from the protocol handler classes to the main loop than any primitive datatype. For example, the Action object </w:t>
+      </w:r>
+      <w:proofErr w:type="gramStart"/>
+      <w:r>
+        <w:rPr>
+          <w:rStyle w:val="SubtleEmphasis"/>
+        </w:rPr>
+        <w:t>Action(</w:t>
+      </w:r>
+      <w:proofErr w:type="spellStart"/>
+      <w:proofErr w:type="gramEnd"/>
+      <w:r>
+        <w:rPr>
+          <w:rStyle w:val="SubtleEmphasis"/>
+        </w:rPr>
+        <w:t>ActionIntent.SEND_MESSAGE</w:t>
+      </w:r>
+      <w:proofErr w:type="spellEnd"/>
+      <w:r>
+        <w:rPr>
+          <w:rStyle w:val="SubtleEmphasis"/>
+        </w:rPr>
+        <w:t>, "HELO")</w:t>
+      </w:r>
+      <w:r>
+        <w:rPr>
+          <w:rFonts w:ascii="Calibri" w:hAnsi="Calibri" w:cs="Calibri"/>
+          <w:i/>
+          <w:iCs/>
+        </w:rPr>
+        <w:t xml:space="preserve"> </w:t>
+      </w:r>
+      <w:r>
+        <w:rPr>
+          <w:rFonts w:ascii="Calibri" w:hAnsi="Calibri" w:cs="Calibri"/>
+        </w:rPr>
+        <w:t xml:space="preserve">returned from an protocol handler causes the message “HELO” to be transmitted to the DS-Sim server. </w:t>
+      </w:r>
     </w:p>
     <w:p>
       <w:pPr>
@@ -2878,6 +3020,13 @@
         </w:rPr>
         <w:t xml:space="preserve"> which function(s) and how they have led the design and development.</w:t>
       </w:r>
+    </w:p>
+    <w:p>
+      <w:pPr>
+        <w:rPr>
+          <w:lang w:val="en-AU"/>
+        </w:rPr>
+      </w:pPr>
     </w:p>
     <w:p>
       <w:pPr>
@@ -3460,6 +3609,119 @@
 <file path=word/numbering.xml><?xml version="1.0" encoding="utf-8"?>
 <w:numbering xmlns:wpc="http://schemas.microsoft.com/office/word/2010/wordprocessingCanvas" xmlns:cx="http://schemas.microsoft.com/office/drawing/2014/chartex" xmlns:cx1="http://schemas.microsoft.com/office/drawing/2015/9/8/chartex" xmlns:cx2="http://schemas.microsoft.com/office/drawing/2015/10/21/chartex" xmlns:cx3="http://schemas.microsoft.com/office/drawing/2016/5/9/chartex" xmlns:cx4="http://schemas.microsoft.com/office/drawing/2016/5/10/chartex" xmlns:cx5="http://schemas.microsoft.com/office/drawing/2016/5/11/chartex" xmlns:cx6="http://schemas.microsoft.com/office/drawing/2016/5/12/chartex" xmlns:cx7="http://schemas.microsoft.com/office/drawing/2016/5/13/chartex" xmlns:cx8="http://schemas.microsoft.com/office/drawing/2016/5/14/chartex" xmlns:mc="http://schemas.openxmlformats.org/markup-compatibility/2006" xmlns:aink="http://schemas.microsoft.com/office/drawing/2016/ink" xmlns:am3d="http://schemas.microsoft.com/office/drawing/2017/model3d" xmlns:o="urn:schemas-microsoft-com:office:office" xmlns:r="http://schemas.openxmlformats.org/officeDocument/2006/relationships" xmlns:m="http://schemas.openxmlformats.org/officeDocument/2006/math" xmlns:v="urn:schemas-microsoft-com:vml" xmlns:wp14="http://schemas.microsoft.com/office/word/2010/wordprocessingDrawing" xmlns:wp="http://schemas.openxmlformats.org/drawingml/2006/wordprocessingDrawing" xmlns:w10="urn:schemas-microsoft-com:office:word" xmlns:w="http://schemas.openxmlformats.org/wordprocessingml/2006/main" xmlns:w14="http://schemas.microsoft.com/office/word/2010/wordml" xmlns:w15="http://schemas.microsoft.com/office/word/2012/wordml" xmlns:w16cex="http://schemas.microsoft.com/office/word/2018/wordml/cex" xmlns:w16cid="http://schemas.microsoft.com/office/word/2016/wordml/cid" xmlns:w16="http://schemas.microsoft.com/office/word/2018/wordml" xmlns:w16sdtdh="http://schemas.microsoft.com/office/word/2020/wordml/sdtdatahash" xmlns:w16se="http://schemas.microsoft.com/office/word/2015/wordml/symex" xmlns:wpg="http://schemas.microsoft.com/office/word/2010/wordprocessingGroup" xmlns:wpi="http://schemas.microsoft.com/office/word/2010/wordprocessingInk" xmlns:wne="http://schemas.microsoft.com/office/word/2006/wordml" xmlns:wps="http://schemas.microsoft.com/office/word/2010/wordprocessingShape" mc:Ignorable="w14 w15 w16se w16cid w16 w16cex w16sdtdh wp14">
   <w:abstractNum w:abstractNumId="0" w15:restartNumberingAfterBreak="0">
+    <w:nsid w:val="03114B45"/>
+    <w:multiLevelType w:val="hybridMultilevel"/>
+    <w:tmpl w:val="9BCED4A8"/>
+    <w:lvl w:ilvl="0" w:tplc="0C090001">
+      <w:start w:val="1"/>
+      <w:numFmt w:val="bullet"/>
+      <w:lvlText w:val=""/>
+      <w:lvlJc w:val="left"/>
+      <w:pPr>
+        <w:ind w:left="720" w:hanging="360"/>
+      </w:pPr>
+      <w:rPr>
+        <w:rFonts w:ascii="Symbol" w:hAnsi="Symbol" w:hint="default"/>
+      </w:rPr>
+    </w:lvl>
+    <w:lvl w:ilvl="1" w:tplc="0C090003" w:tentative="1">
+      <w:start w:val="1"/>
+      <w:numFmt w:val="bullet"/>
+      <w:lvlText w:val="o"/>
+      <w:lvlJc w:val="left"/>
+      <w:pPr>
+        <w:ind w:left="1440" w:hanging="360"/>
+      </w:pPr>
+      <w:rPr>
+        <w:rFonts w:ascii="Courier New" w:hAnsi="Courier New" w:cs="Courier New" w:hint="default"/>
+      </w:rPr>
+    </w:lvl>
+    <w:lvl w:ilvl="2" w:tplc="0C090005" w:tentative="1">
+      <w:start w:val="1"/>
+      <w:numFmt w:val="bullet"/>
+      <w:lvlText w:val=""/>
+      <w:lvlJc w:val="left"/>
+      <w:pPr>
+        <w:ind w:left="2160" w:hanging="360"/>
+      </w:pPr>
+      <w:rPr>
+        <w:rFonts w:ascii="Wingdings" w:hAnsi="Wingdings" w:hint="default"/>
+      </w:rPr>
+    </w:lvl>
+    <w:lvl w:ilvl="3" w:tplc="0C090001" w:tentative="1">
+      <w:start w:val="1"/>
+      <w:numFmt w:val="bullet"/>
+      <w:lvlText w:val=""/>
+      <w:lvlJc w:val="left"/>
+      <w:pPr>
+        <w:ind w:left="2880" w:hanging="360"/>
+      </w:pPr>
+      <w:rPr>
+        <w:rFonts w:ascii="Symbol" w:hAnsi="Symbol" w:hint="default"/>
+      </w:rPr>
+    </w:lvl>
+    <w:lvl w:ilvl="4" w:tplc="0C090003" w:tentative="1">
+      <w:start w:val="1"/>
+      <w:numFmt w:val="bullet"/>
+      <w:lvlText w:val="o"/>
+      <w:lvlJc w:val="left"/>
+      <w:pPr>
+        <w:ind w:left="3600" w:hanging="360"/>
+      </w:pPr>
+      <w:rPr>
+        <w:rFonts w:ascii="Courier New" w:hAnsi="Courier New" w:cs="Courier New" w:hint="default"/>
+      </w:rPr>
+    </w:lvl>
+    <w:lvl w:ilvl="5" w:tplc="0C090005" w:tentative="1">
+      <w:start w:val="1"/>
+      <w:numFmt w:val="bullet"/>
+      <w:lvlText w:val=""/>
+      <w:lvlJc w:val="left"/>
+      <w:pPr>
+        <w:ind w:left="4320" w:hanging="360"/>
+      </w:pPr>
+      <w:rPr>
+        <w:rFonts w:ascii="Wingdings" w:hAnsi="Wingdings" w:hint="default"/>
+      </w:rPr>
+    </w:lvl>
+    <w:lvl w:ilvl="6" w:tplc="0C090001" w:tentative="1">
+      <w:start w:val="1"/>
+      <w:numFmt w:val="bullet"/>
+      <w:lvlText w:val=""/>
+      <w:lvlJc w:val="left"/>
+      <w:pPr>
+        <w:ind w:left="5040" w:hanging="360"/>
+      </w:pPr>
+      <w:rPr>
+        <w:rFonts w:ascii="Symbol" w:hAnsi="Symbol" w:hint="default"/>
+      </w:rPr>
+    </w:lvl>
+    <w:lvl w:ilvl="7" w:tplc="0C090003" w:tentative="1">
+      <w:start w:val="1"/>
+      <w:numFmt w:val="bullet"/>
+      <w:lvlText w:val="o"/>
+      <w:lvlJc w:val="left"/>
+      <w:pPr>
+        <w:ind w:left="5760" w:hanging="360"/>
+      </w:pPr>
+      <w:rPr>
+        <w:rFonts w:ascii="Courier New" w:hAnsi="Courier New" w:cs="Courier New" w:hint="default"/>
+      </w:rPr>
+    </w:lvl>
+    <w:lvl w:ilvl="8" w:tplc="0C090005" w:tentative="1">
+      <w:start w:val="1"/>
+      <w:numFmt w:val="bullet"/>
+      <w:lvlText w:val=""/>
+      <w:lvlJc w:val="left"/>
+      <w:pPr>
+        <w:ind w:left="6480" w:hanging="360"/>
+      </w:pPr>
+      <w:rPr>
+        <w:rFonts w:ascii="Wingdings" w:hAnsi="Wingdings" w:hint="default"/>
+      </w:rPr>
+    </w:lvl>
+  </w:abstractNum>
+  <w:abstractNum w:abstractNumId="1" w15:restartNumberingAfterBreak="0">
     <w:nsid w:val="5B231E9A"/>
     <w:multiLevelType w:val="hybridMultilevel"/>
     <w:tmpl w:val="FFBA0BCE"/>
@@ -3571,7 +3833,7 @@
       </w:rPr>
     </w:lvl>
   </w:abstractNum>
-  <w:abstractNum w:abstractNumId="1" w15:restartNumberingAfterBreak="0">
+  <w:abstractNum w:abstractNumId="2" w15:restartNumberingAfterBreak="0">
     <w:nsid w:val="67C541DC"/>
     <w:multiLevelType w:val="hybridMultilevel"/>
     <w:tmpl w:val="742AD88A"/>
@@ -3684,10 +3946,13 @@
     </w:lvl>
   </w:abstractNum>
   <w:num w:numId="1">
-    <w:abstractNumId w:val="0"/>
+    <w:abstractNumId w:val="1"/>
   </w:num>
   <w:num w:numId="2">
-    <w:abstractNumId w:val="1"/>
+    <w:abstractNumId w:val="2"/>
+  </w:num>
+  <w:num w:numId="3">
+    <w:abstractNumId w:val="0"/>
   </w:num>
 </w:numbering>
 </file>
@@ -4138,6 +4403,7 @@
   <w:style w:type="character" w:default="1" w:styleId="DefaultParagraphFont">
     <w:name w:val="Default Paragraph Font"/>
     <w:uiPriority w:val="1"/>
+    <w:semiHidden/>
     <w:unhideWhenUsed/>
   </w:style>
   <w:style w:type="table" w:default="1" w:styleId="TableNormal">
@@ -4279,6 +4545,18 @@
       <w:spacing w:after="0" w:line="240" w:lineRule="auto"/>
       <w:ind w:left="384" w:hanging="384"/>
     </w:pPr>
+  </w:style>
+  <w:style w:type="character" w:styleId="SubtleEmphasis">
+    <w:name w:val="Subtle Emphasis"/>
+    <w:basedOn w:val="DefaultParagraphFont"/>
+    <w:uiPriority w:val="19"/>
+    <w:qFormat/>
+    <w:rsid w:val="00E92E13"/>
+    <w:rPr>
+      <w:i/>
+      <w:iCs/>
+      <w:color w:val="404040" w:themeColor="text1" w:themeTint="BF"/>
+    </w:rPr>
   </w:style>
 </w:styles>
 </file>

</xml_diff>

<commit_message>
Add to implementation section of report
</commit_message>
<xml_diff>
--- a/docs/COMP3100_Report.docx
+++ b/docs/COMP3100_Report.docx
@@ -1051,20 +1051,6 @@
     <w:p>
       <w:pPr>
         <w:rPr>
-          <w:lang w:val="en-AU"/>
-        </w:rPr>
-      </w:pPr>
-    </w:p>
-    <w:p>
-      <w:pPr>
-        <w:rPr>
-          <w:lang w:val="en-AU"/>
-        </w:rPr>
-      </w:pPr>
-    </w:p>
-    <w:p>
-      <w:pPr>
-        <w:rPr>
           <w:b/>
           <w:bCs/>
           <w:sz w:val="32"/>
@@ -1085,555 +1071,192 @@
     </w:p>
     <w:p>
       <w:pPr>
-        <w:autoSpaceDE w:val="0"/>
-        <w:autoSpaceDN w:val="0"/>
-        <w:adjustRightInd w:val="0"/>
-        <w:spacing w:after="0" w:line="240" w:lineRule="auto"/>
-        <w:rPr>
-          <w:rFonts w:ascii="Calibri" w:hAnsi="Calibri" w:cs="Calibri"/>
-          <w:color w:val="FF0000"/>
-        </w:rPr>
-      </w:pPr>
-      <w:r>
-        <w:rPr>
-          <w:rFonts w:ascii="Calibri" w:hAnsi="Calibri" w:cs="Calibri"/>
-          <w:color w:val="FF0000"/>
-        </w:rPr>
-        <w:t>Design (1 page): design philosophy, considerations and constraints, functionalities</w:t>
-      </w:r>
-    </w:p>
-    <w:p>
-      <w:pPr>
-        <w:rPr>
-          <w:rFonts w:ascii="Calibri" w:hAnsi="Calibri" w:cs="Calibri"/>
-          <w:color w:val="FF0000"/>
-        </w:rPr>
-      </w:pPr>
-      <w:r>
-        <w:rPr>
-          <w:rFonts w:ascii="Calibri" w:hAnsi="Calibri" w:cs="Calibri"/>
-          <w:color w:val="FF0000"/>
-        </w:rPr>
-        <w:t>of each simulator component focusing on the client-side simulator.</w:t>
-      </w:r>
-    </w:p>
-    <w:p>
-      <w:pPr>
-        <w:autoSpaceDE w:val="0"/>
-        <w:autoSpaceDN w:val="0"/>
-        <w:adjustRightInd w:val="0"/>
-        <w:spacing w:after="0" w:line="240" w:lineRule="auto"/>
-        <w:rPr>
-          <w:rFonts w:ascii="Calibri" w:hAnsi="Calibri" w:cs="Calibri"/>
-          <w:color w:val="FF0000"/>
-        </w:rPr>
-      </w:pPr>
-      <w:r>
-        <w:rPr>
-          <w:rFonts w:ascii="Calibri" w:hAnsi="Calibri" w:cs="Calibri"/>
-          <w:color w:val="FF0000"/>
-        </w:rPr>
-        <w:t>C</w:t>
-      </w:r>
-      <w:r>
-        <w:rPr>
-          <w:rFonts w:ascii="Calibri" w:hAnsi="Calibri" w:cs="Calibri"/>
-          <w:color w:val="FF0000"/>
-        </w:rPr>
-        <w:t>onsiderations and constraints</w:t>
-      </w:r>
-      <w:r>
-        <w:rPr>
-          <w:rFonts w:ascii="Calibri" w:hAnsi="Calibri" w:cs="Calibri"/>
-          <w:color w:val="FF0000"/>
-        </w:rPr>
-        <w:t>:</w:t>
-      </w:r>
-    </w:p>
-    <w:p>
-      <w:pPr>
-        <w:pStyle w:val="ListParagraph"/>
-        <w:numPr>
-          <w:ilvl w:val="0"/>
-          <w:numId w:val="2"/>
-        </w:numPr>
-        <w:autoSpaceDE w:val="0"/>
-        <w:autoSpaceDN w:val="0"/>
-        <w:adjustRightInd w:val="0"/>
-        <w:spacing w:after="0" w:line="240" w:lineRule="auto"/>
-        <w:rPr>
-          <w:rFonts w:ascii="Calibri" w:hAnsi="Calibri" w:cs="Calibri"/>
-          <w:color w:val="FF0000"/>
-        </w:rPr>
-      </w:pPr>
-      <w:r>
-        <w:rPr>
-          <w:rFonts w:ascii="Calibri" w:hAnsi="Calibri" w:cs="Calibri"/>
-          <w:color w:val="FF0000"/>
-        </w:rPr>
-        <w:t>Java lang client to C lang server relationship. We had to keep in consideration the differences in these such as new line /n characters in</w:t>
-      </w:r>
-      <w:r>
-        <w:rPr>
-          <w:rFonts w:ascii="Calibri" w:hAnsi="Calibri" w:cs="Calibri"/>
-          <w:color w:val="FF0000"/>
-        </w:rPr>
-        <w:t xml:space="preserve"> messages</w:t>
-      </w:r>
-    </w:p>
-    <w:p>
-      <w:pPr>
-        <w:pStyle w:val="ListParagraph"/>
-        <w:numPr>
-          <w:ilvl w:val="0"/>
-          <w:numId w:val="2"/>
-        </w:numPr>
-        <w:autoSpaceDE w:val="0"/>
-        <w:autoSpaceDN w:val="0"/>
-        <w:adjustRightInd w:val="0"/>
-        <w:spacing w:after="0" w:line="240" w:lineRule="auto"/>
-        <w:rPr>
-          <w:rFonts w:ascii="Calibri" w:hAnsi="Calibri" w:cs="Calibri"/>
-          <w:color w:val="FF0000"/>
-        </w:rPr>
-      </w:pPr>
-      <w:r>
-        <w:rPr>
-          <w:rFonts w:ascii="Calibri" w:hAnsi="Calibri" w:cs="Calibri"/>
-          <w:color w:val="FF0000"/>
-        </w:rPr>
-        <w:t>Possible constraint?? Timing between client and server. Server is a lot faster so we had to add timing delays for tests</w:t>
-      </w:r>
-    </w:p>
-    <w:p>
-      <w:pPr>
-        <w:autoSpaceDE w:val="0"/>
-        <w:autoSpaceDN w:val="0"/>
-        <w:adjustRightInd w:val="0"/>
-        <w:spacing w:after="0" w:line="240" w:lineRule="auto"/>
-        <w:rPr>
-          <w:rFonts w:ascii="Calibri" w:hAnsi="Calibri" w:cs="Calibri"/>
-          <w:color w:val="FF0000"/>
-        </w:rPr>
-      </w:pPr>
-    </w:p>
-    <w:p>
-      <w:pPr>
-        <w:autoSpaceDE w:val="0"/>
-        <w:autoSpaceDN w:val="0"/>
-        <w:adjustRightInd w:val="0"/>
-        <w:spacing w:after="0" w:line="240" w:lineRule="auto"/>
-        <w:rPr>
-          <w:rFonts w:ascii="Calibri" w:hAnsi="Calibri" w:cs="Calibri"/>
-          <w:color w:val="FF0000"/>
-        </w:rPr>
-      </w:pPr>
-    </w:p>
-    <w:p>
-      <w:pPr>
-        <w:autoSpaceDE w:val="0"/>
-        <w:autoSpaceDN w:val="0"/>
-        <w:adjustRightInd w:val="0"/>
-        <w:spacing w:after="0" w:line="240" w:lineRule="auto"/>
-        <w:rPr>
-          <w:rFonts w:ascii="Calibri" w:hAnsi="Calibri" w:cs="Calibri"/>
-          <w:color w:val="FF0000"/>
-        </w:rPr>
-      </w:pPr>
-      <w:r>
-        <w:rPr>
-          <w:rFonts w:ascii="Calibri" w:hAnsi="Calibri" w:cs="Calibri"/>
-          <w:color w:val="FF0000"/>
-        </w:rPr>
-        <w:t>Functionalities</w:t>
-      </w:r>
-      <w:r>
-        <w:rPr>
-          <w:rFonts w:ascii="Calibri" w:hAnsi="Calibri" w:cs="Calibri"/>
-          <w:color w:val="FF0000"/>
+        <w:jc w:val="both"/>
+        <w:rPr>
+          <w:rFonts w:ascii="Calibri" w:hAnsi="Calibri" w:cs="Calibri"/>
+        </w:rPr>
+      </w:pPr>
+      <w:r>
+        <w:rPr>
+          <w:rFonts w:ascii="Calibri" w:hAnsi="Calibri" w:cs="Calibri"/>
+        </w:rPr>
+        <w:t>Our DS-Sim client was modelled after a state machine</w:t>
+      </w:r>
+      <w:r>
+        <w:rPr>
+          <w:rFonts w:ascii="Calibri" w:hAnsi="Calibri" w:cs="Calibri"/>
+        </w:rPr>
+        <w:t>. The behavior</w:t>
+      </w:r>
+      <w:r>
+        <w:rPr>
+          <w:rFonts w:ascii="Calibri" w:hAnsi="Calibri" w:cs="Calibri"/>
+        </w:rPr>
+        <w:t xml:space="preserve"> of the client </w:t>
+      </w:r>
+      <w:r>
+        <w:rPr>
+          <w:rFonts w:ascii="Calibri" w:hAnsi="Calibri" w:cs="Calibri"/>
+        </w:rPr>
+        <w:t>is</w:t>
+      </w:r>
+      <w:r>
+        <w:rPr>
+          <w:rFonts w:ascii="Calibri" w:hAnsi="Calibri" w:cs="Calibri"/>
+        </w:rPr>
+        <w:t xml:space="preserve"> based upon the </w:t>
+      </w:r>
+      <w:r>
+        <w:rPr>
+          <w:rFonts w:ascii="Calibri" w:hAnsi="Calibri" w:cs="Calibri"/>
+        </w:rPr>
+        <w:t>so-called state</w:t>
+      </w:r>
+      <w:r>
+        <w:rPr>
+          <w:rFonts w:ascii="Calibri" w:hAnsi="Calibri" w:cs="Calibri"/>
+        </w:rPr>
+        <w:t xml:space="preserve"> of the larger system, and certain actions or events trigger the client to switch to another state.</w:t>
+      </w:r>
+      <w:r>
+        <w:rPr>
+          <w:rFonts w:ascii="Calibri" w:hAnsi="Calibri" w:cs="Calibri"/>
+        </w:rPr>
+        <w:t xml:space="preserve"> These states are loosely based upon the </w:t>
+      </w:r>
+      <w:r>
+        <w:rPr>
+          <w:rFonts w:ascii="Calibri" w:hAnsi="Calibri" w:cs="Calibri"/>
+        </w:rPr>
+        <w:t xml:space="preserve">command categories given in Appendix B of the DS-Sim User Guide </w:t>
+      </w:r>
+      <w:r>
+        <w:rPr>
+          <w:rFonts w:ascii="Calibri" w:hAnsi="Calibri" w:cs="Calibri"/>
+        </w:rPr>
+        <w:fldChar w:fldCharType="begin"/>
+      </w:r>
+      <w:r>
+        <w:rPr>
+          <w:rFonts w:ascii="Calibri" w:hAnsi="Calibri" w:cs="Calibri"/>
+        </w:rPr>
+        <w:instrText xml:space="preserve"> ADDIN ZOTERO_ITEM CSL_CITATION {"citationID":"179gCmoo","properties":{"formattedCitation":"[1]","plainCitation":"[1]","noteIndex":0},"citationItems":[{"id":76,"uris":["http://zotero.org/users/local/zIALGoeT/items/ECKLGCWC"],"uri":["http://zotero.org/users/local/zIALGoeT/items/ECKLGCWC"],"itemData":{"id":76,"type":"article","title":"ds-sim: A Distributed Systems Simulator User Guide","URL":"https://github.com/distsys-MQ/ds-sim","author":[{"family":"Lee","given":"Young"},{"family":"Kim","given":"Young"},{"family":"King","given":"Jayden"}]}}],"schema":"https://github.com/citation-style-language/schema/raw/master/csl-citation.json"} </w:instrText>
+      </w:r>
+      <w:r>
+        <w:rPr>
+          <w:rFonts w:ascii="Calibri" w:hAnsi="Calibri" w:cs="Calibri"/>
+        </w:rPr>
+        <w:fldChar w:fldCharType="separate"/>
+      </w:r>
+      <w:r>
+        <w:rPr>
+          <w:rFonts w:ascii="Calibri" w:hAnsi="Calibri" w:cs="Calibri"/>
+        </w:rPr>
+        <w:t>[1]</w:t>
+      </w:r>
+      <w:r>
+        <w:rPr>
+          <w:rFonts w:ascii="Calibri" w:hAnsi="Calibri" w:cs="Calibri"/>
+        </w:rPr>
+        <w:fldChar w:fldCharType="end"/>
+      </w:r>
+      <w:r>
+        <w:rPr>
+          <w:rFonts w:ascii="Calibri" w:hAnsi="Calibri" w:cs="Calibri"/>
+        </w:rPr>
+        <w:t>, with some modification for technical reasons.</w:t>
+      </w:r>
+    </w:p>
+    <w:p>
+      <w:pPr>
+        <w:jc w:val="both"/>
+        <w:rPr>
+          <w:rFonts w:ascii="Calibri" w:hAnsi="Calibri" w:cs="Calibri"/>
+        </w:rPr>
+      </w:pPr>
+      <w:r>
+        <w:rPr>
+          <w:rFonts w:ascii="Calibri" w:hAnsi="Calibri" w:cs="Calibri"/>
         </w:rPr>
         <w:t xml:space="preserve"> </w:t>
       </w:r>
       <w:r>
         <w:rPr>
           <w:rFonts w:ascii="Calibri" w:hAnsi="Calibri" w:cs="Calibri"/>
-          <w:color w:val="FF0000"/>
-        </w:rPr>
-        <w:t>of each simulator component focusing on the client-side simulator</w:t>
-      </w:r>
-      <w:r>
-        <w:rPr>
-          <w:rFonts w:ascii="Calibri" w:hAnsi="Calibri" w:cs="Calibri"/>
-          <w:color w:val="FF0000"/>
-        </w:rPr>
-        <w:t>:</w:t>
-      </w:r>
-    </w:p>
-    <w:p>
-      <w:pPr>
-        <w:pStyle w:val="ListParagraph"/>
-        <w:numPr>
-          <w:ilvl w:val="0"/>
-          <w:numId w:val="1"/>
-        </w:numPr>
-        <w:rPr>
-          <w:rFonts w:ascii="Calibri" w:hAnsi="Calibri" w:cs="Calibri"/>
-          <w:color w:val="FF0000"/>
-        </w:rPr>
-      </w:pPr>
-      <w:r>
-        <w:rPr>
-          <w:rFonts w:ascii="Calibri" w:hAnsi="Calibri" w:cs="Calibri"/>
-          <w:color w:val="FF0000"/>
-        </w:rPr>
-        <w:t>Main class with loop where all functionality stems from</w:t>
-      </w:r>
-      <w:r>
-        <w:rPr>
-          <w:rFonts w:ascii="Calibri" w:hAnsi="Calibri" w:cs="Calibri"/>
-          <w:color w:val="FF0000"/>
-        </w:rPr>
-        <w:t>.</w:t>
-      </w:r>
-    </w:p>
-    <w:p>
-      <w:pPr>
-        <w:pStyle w:val="ListParagraph"/>
-        <w:numPr>
-          <w:ilvl w:val="1"/>
-          <w:numId w:val="1"/>
-        </w:numPr>
-        <w:rPr>
-          <w:rFonts w:ascii="Calibri" w:hAnsi="Calibri" w:cs="Calibri"/>
-          <w:color w:val="FF0000"/>
-        </w:rPr>
-      </w:pPr>
-      <w:r>
-        <w:rPr>
-          <w:rFonts w:ascii="Calibri" w:hAnsi="Calibri" w:cs="Calibri"/>
-          <w:color w:val="FF0000"/>
-        </w:rPr>
-        <w:t>Within loop is case checking to set the client’s state</w:t>
-      </w:r>
-      <w:r>
-        <w:rPr>
-          <w:rFonts w:ascii="Calibri" w:hAnsi="Calibri" w:cs="Calibri"/>
-          <w:color w:val="FF0000"/>
-        </w:rPr>
-        <w:t>.</w:t>
-      </w:r>
-    </w:p>
-    <w:p>
-      <w:pPr>
-        <w:pStyle w:val="ListParagraph"/>
-        <w:numPr>
-          <w:ilvl w:val="0"/>
-          <w:numId w:val="1"/>
-        </w:numPr>
-        <w:rPr>
-          <w:rFonts w:ascii="Calibri" w:hAnsi="Calibri" w:cs="Calibri"/>
-          <w:color w:val="FF0000"/>
-        </w:rPr>
-      </w:pPr>
-      <w:r>
-        <w:rPr>
-          <w:rFonts w:ascii="Calibri" w:hAnsi="Calibri" w:cs="Calibri"/>
-          <w:color w:val="FF0000"/>
-        </w:rPr>
-        <w:t>Split every part of functionality into different classes to have clearly defined</w:t>
-      </w:r>
-      <w:r>
-        <w:rPr>
-          <w:rFonts w:ascii="Calibri" w:hAnsi="Calibri" w:cs="Calibri"/>
-          <w:color w:val="FF0000"/>
-        </w:rPr>
-        <w:t xml:space="preserve"> components of the client</w:t>
-      </w:r>
-      <w:r>
-        <w:rPr>
-          <w:rFonts w:ascii="Calibri" w:hAnsi="Calibri" w:cs="Calibri"/>
-          <w:color w:val="FF0000"/>
-        </w:rPr>
-        <w:t>. Good OOP practice</w:t>
-      </w:r>
-      <w:r>
-        <w:rPr>
-          <w:rFonts w:ascii="Calibri" w:hAnsi="Calibri" w:cs="Calibri"/>
-          <w:color w:val="FF0000"/>
-        </w:rPr>
-        <w:t>.</w:t>
-      </w:r>
-    </w:p>
-    <w:p>
-      <w:pPr>
-        <w:pStyle w:val="ListParagraph"/>
-        <w:numPr>
-          <w:ilvl w:val="0"/>
-          <w:numId w:val="1"/>
-        </w:numPr>
-        <w:rPr>
-          <w:rFonts w:ascii="Calibri" w:hAnsi="Calibri" w:cs="Calibri"/>
-          <w:color w:val="FF0000"/>
-        </w:rPr>
-      </w:pPr>
-      <w:r>
-        <w:rPr>
-          <w:rFonts w:ascii="Calibri" w:hAnsi="Calibri" w:cs="Calibri"/>
-          <w:color w:val="FF0000"/>
-        </w:rPr>
-        <w:t>Connection class handles all possible socket interactions between the client and server. Handles sending and receiving data in formats that are readable by both systems</w:t>
-      </w:r>
-      <w:r>
-        <w:rPr>
-          <w:rFonts w:ascii="Calibri" w:hAnsi="Calibri" w:cs="Calibri"/>
-          <w:color w:val="FF0000"/>
-        </w:rPr>
-        <w:t>.</w:t>
-      </w:r>
-    </w:p>
-    <w:p>
-      <w:pPr>
-        <w:pStyle w:val="ListParagraph"/>
-        <w:numPr>
-          <w:ilvl w:val="0"/>
-          <w:numId w:val="1"/>
-        </w:numPr>
-        <w:rPr>
-          <w:rFonts w:ascii="Calibri" w:hAnsi="Calibri" w:cs="Calibri"/>
-          <w:color w:val="FF0000"/>
-        </w:rPr>
-      </w:pPr>
-      <w:r>
-        <w:rPr>
-          <w:rFonts w:ascii="Calibri" w:hAnsi="Calibri" w:cs="Calibri"/>
-          <w:color w:val="FF0000"/>
-        </w:rPr>
-        <w:t xml:space="preserve">SystemInfomation class </w:t>
-      </w:r>
-      <w:r>
-        <w:rPr>
-          <w:rFonts w:ascii="Calibri" w:hAnsi="Calibri" w:cs="Calibri"/>
-          <w:color w:val="FF0000"/>
-        </w:rPr>
-        <w:t xml:space="preserve">stores all information about data that may be used </w:t>
-      </w:r>
-      <w:r>
-        <w:rPr>
-          <w:rFonts w:ascii="Calibri" w:hAnsi="Calibri" w:cs="Calibri"/>
-          <w:color w:val="FF0000"/>
-        </w:rPr>
-        <w:t>globally</w:t>
-      </w:r>
-      <w:r>
-        <w:rPr>
-          <w:rFonts w:ascii="Calibri" w:hAnsi="Calibri" w:cs="Calibri"/>
-          <w:color w:val="FF0000"/>
-        </w:rPr>
-        <w:t xml:space="preserve"> within the client as well as server information. </w:t>
-      </w:r>
-      <w:r>
-        <w:rPr>
-          <w:rFonts w:ascii="Calibri" w:hAnsi="Calibri" w:cs="Calibri"/>
-          <w:color w:val="FF0000"/>
-        </w:rPr>
-        <w:t xml:space="preserve">It </w:t>
-      </w:r>
-      <w:r>
-        <w:rPr>
-          <w:rFonts w:ascii="Calibri" w:hAnsi="Calibri" w:cs="Calibri"/>
-          <w:color w:val="FF0000"/>
-        </w:rPr>
-        <w:t>partially works in conjunction with the XMLParser to add</w:t>
-      </w:r>
-      <w:r>
-        <w:rPr>
-          <w:rFonts w:ascii="Calibri" w:hAnsi="Calibri" w:cs="Calibri"/>
-          <w:color w:val="FF0000"/>
-        </w:rPr>
-        <w:t xml:space="preserve"> the parsed server data into actual useable collections for the server to use when scheduling jobs</w:t>
-      </w:r>
-      <w:r>
-        <w:rPr>
-          <w:rFonts w:ascii="Calibri" w:hAnsi="Calibri" w:cs="Calibri"/>
-          <w:color w:val="FF0000"/>
-        </w:rPr>
-        <w:t xml:space="preserve"> as well as determining server related functions such as highest core count.</w:t>
-      </w:r>
-    </w:p>
-    <w:p>
-      <w:pPr>
-        <w:pStyle w:val="ListParagraph"/>
-        <w:numPr>
-          <w:ilvl w:val="0"/>
-          <w:numId w:val="1"/>
-        </w:numPr>
-        <w:rPr>
-          <w:rFonts w:ascii="Calibri" w:hAnsi="Calibri" w:cs="Calibri"/>
-          <w:color w:val="FF0000"/>
-        </w:rPr>
-      </w:pPr>
-      <w:r>
-        <w:rPr>
-          <w:rFonts w:ascii="Calibri" w:hAnsi="Calibri" w:cs="Calibri"/>
-          <w:color w:val="FF0000"/>
-        </w:rPr>
-        <w:t>Server class</w:t>
-      </w:r>
-      <w:r>
-        <w:rPr>
-          <w:rFonts w:ascii="Calibri" w:hAnsi="Calibri" w:cs="Calibri"/>
-          <w:color w:val="FF0000"/>
-        </w:rPr>
-        <w:t xml:space="preserve"> is used as a data structure to hold all possible information about an individual server. Client will parse server data and create multiple instances of this server class to keep track of each server that is available to it</w:t>
-      </w:r>
-      <w:r>
-        <w:rPr>
-          <w:rFonts w:ascii="Calibri" w:hAnsi="Calibri" w:cs="Calibri"/>
-          <w:color w:val="FF0000"/>
-        </w:rPr>
-        <w:t>.</w:t>
-      </w:r>
-    </w:p>
-    <w:p>
-      <w:pPr>
-        <w:pStyle w:val="ListParagraph"/>
-        <w:numPr>
-          <w:ilvl w:val="0"/>
-          <w:numId w:val="1"/>
-        </w:numPr>
-        <w:rPr>
-          <w:rFonts w:ascii="Calibri" w:hAnsi="Calibri" w:cs="Calibri"/>
-          <w:color w:val="FF0000"/>
-        </w:rPr>
-      </w:pPr>
-      <w:r>
-        <w:rPr>
-          <w:rFonts w:ascii="Calibri" w:hAnsi="Calibri" w:cs="Calibri"/>
-          <w:color w:val="FF0000"/>
-        </w:rPr>
-        <w:t>Job class</w:t>
-      </w:r>
-      <w:r>
-        <w:rPr>
-          <w:rFonts w:ascii="Calibri" w:hAnsi="Calibri" w:cs="Calibri"/>
-          <w:color w:val="FF0000"/>
-        </w:rPr>
-        <w:t xml:space="preserve"> Is used as a data structure similar to server and holds all possible information about an individual job. </w:t>
-      </w:r>
-    </w:p>
-    <w:p>
-      <w:pPr>
-        <w:pStyle w:val="ListParagraph"/>
-        <w:numPr>
-          <w:ilvl w:val="0"/>
-          <w:numId w:val="1"/>
-        </w:numPr>
-        <w:rPr>
-          <w:rFonts w:ascii="Calibri" w:hAnsi="Calibri" w:cs="Calibri"/>
-          <w:color w:val="FF0000"/>
-        </w:rPr>
-      </w:pPr>
-      <w:r>
-        <w:rPr>
-          <w:rFonts w:ascii="Calibri" w:hAnsi="Calibri" w:cs="Calibri"/>
-          <w:color w:val="FF0000"/>
-        </w:rPr>
-        <w:t>Action class</w:t>
-      </w:r>
-      <w:r>
-        <w:rPr>
-          <w:rFonts w:ascii="Calibri" w:hAnsi="Calibri" w:cs="Calibri"/>
-          <w:color w:val="FF0000"/>
-        </w:rPr>
-        <w:t xml:space="preserve"> holds some of the backbone logic for our client, outlining actions and setting up the ability to respond to server data. IDK write more of this one</w:t>
-      </w:r>
-      <w:r>
-        <w:rPr>
-          <w:rFonts w:ascii="Calibri" w:hAnsi="Calibri" w:cs="Calibri"/>
-          <w:color w:val="FF0000"/>
-        </w:rPr>
-        <w:t>!!</w:t>
-      </w:r>
-    </w:p>
-    <w:p>
-      <w:pPr>
-        <w:pStyle w:val="ListParagraph"/>
-        <w:numPr>
-          <w:ilvl w:val="0"/>
-          <w:numId w:val="1"/>
-        </w:numPr>
-        <w:rPr>
-          <w:rFonts w:ascii="Calibri" w:hAnsi="Calibri" w:cs="Calibri"/>
-          <w:color w:val="FF0000"/>
-        </w:rPr>
-      </w:pPr>
-      <w:r>
-        <w:rPr>
-          <w:rFonts w:ascii="Calibri" w:hAnsi="Calibri" w:cs="Calibri"/>
-          <w:color w:val="FF0000"/>
-        </w:rPr>
-        <w:t>XMLParser class handles all parsing interactions with the xml files created by the server</w:t>
-      </w:r>
-      <w:r>
-        <w:rPr>
-          <w:rFonts w:ascii="Calibri" w:hAnsi="Calibri" w:cs="Calibri"/>
-          <w:color w:val="FF0000"/>
-        </w:rPr>
-        <w:t>.</w:t>
-      </w:r>
-    </w:p>
-    <w:p>
-      <w:pPr>
-        <w:pStyle w:val="ListParagraph"/>
-        <w:numPr>
-          <w:ilvl w:val="0"/>
-          <w:numId w:val="1"/>
-        </w:numPr>
-        <w:rPr>
-          <w:rFonts w:ascii="Calibri" w:hAnsi="Calibri" w:cs="Calibri"/>
-          <w:color w:val="FF0000"/>
-        </w:rPr>
-      </w:pPr>
-      <w:r>
-        <w:rPr>
-          <w:rFonts w:ascii="Calibri" w:hAnsi="Calibri" w:cs="Calibri"/>
-          <w:color w:val="FF0000"/>
-        </w:rPr>
-        <w:t>ProtocolState, ServerState, ActionIntent</w:t>
-      </w:r>
-      <w:r>
-        <w:rPr>
-          <w:rFonts w:ascii="Calibri" w:hAnsi="Calibri" w:cs="Calibri"/>
-          <w:color w:val="FF0000"/>
-        </w:rPr>
-        <w:t xml:space="preserve"> are all enumeration classes that assist in the client’s state system. These hold all the unique states that the clients components can be in at any one time.</w:t>
-      </w:r>
-    </w:p>
-    <w:p>
-      <w:pPr>
-        <w:pStyle w:val="ListParagraph"/>
-        <w:numPr>
-          <w:ilvl w:val="0"/>
-          <w:numId w:val="1"/>
-        </w:numPr>
-        <w:rPr>
-          <w:rFonts w:ascii="Calibri" w:hAnsi="Calibri" w:cs="Calibri"/>
-          <w:color w:val="FF0000"/>
-        </w:rPr>
-      </w:pPr>
-      <w:r>
-        <w:rPr>
-          <w:rFonts w:ascii="Calibri" w:hAnsi="Calibri" w:cs="Calibri"/>
-          <w:color w:val="FF0000"/>
-        </w:rPr>
-        <w:t>UnrecognisedCommandException class handles any exceptions that may occur during the runtime of our client</w:t>
-      </w:r>
-      <w:r>
-        <w:rPr>
-          <w:rFonts w:ascii="Calibri" w:hAnsi="Calibri" w:cs="Calibri"/>
-          <w:color w:val="FF0000"/>
-        </w:rPr>
-        <w:t>.</w:t>
+        </w:rPr>
+        <w:t xml:space="preserve">This design was chosen </w:t>
+      </w:r>
+      <w:r>
+        <w:rPr>
+          <w:rFonts w:ascii="Calibri" w:hAnsi="Calibri" w:cs="Calibri"/>
+        </w:rPr>
+        <w:t xml:space="preserve">as it provides several benefits. Firstly, it is easier to handle cases where the same command has different meanings, depending upon the context. For </w:t>
+      </w:r>
+      <w:r>
+        <w:rPr>
+          <w:rFonts w:ascii="Calibri" w:hAnsi="Calibri" w:cs="Calibri"/>
+        </w:rPr>
+        <w:t>example, the “OK” message is sent by the server in response to “HELO”, “AUTH” and “SCHD”</w:t>
+      </w:r>
+      <w:r>
+        <w:rPr>
+          <w:rFonts w:ascii="Calibri" w:hAnsi="Calibri" w:cs="Calibri"/>
+        </w:rPr>
+        <w:t>, and what the</w:t>
+      </w:r>
+      <w:r>
+        <w:rPr>
+          <w:rFonts w:ascii="Calibri" w:hAnsi="Calibri" w:cs="Calibri"/>
+        </w:rPr>
+        <w:t xml:space="preserve"> </w:t>
+      </w:r>
+      <w:r>
+        <w:rPr>
+          <w:rFonts w:ascii="Calibri" w:hAnsi="Calibri" w:cs="Calibri"/>
+        </w:rPr>
+        <w:t>desired behavior</w:t>
+      </w:r>
+      <w:r>
+        <w:rPr>
+          <w:rFonts w:ascii="Calibri" w:hAnsi="Calibri" w:cs="Calibri"/>
+        </w:rPr>
+        <w:t xml:space="preserve"> </w:t>
+      </w:r>
+      <w:r>
+        <w:rPr>
+          <w:rFonts w:ascii="Calibri" w:hAnsi="Calibri" w:cs="Calibri"/>
+        </w:rPr>
+        <w:t>of the client</w:t>
+      </w:r>
+      <w:r>
+        <w:rPr>
+          <w:rFonts w:ascii="Calibri" w:hAnsi="Calibri" w:cs="Calibri"/>
+        </w:rPr>
+        <w:t xml:space="preserve"> </w:t>
+      </w:r>
+      <w:r>
+        <w:rPr>
+          <w:rFonts w:ascii="Calibri" w:hAnsi="Calibri" w:cs="Calibri"/>
+        </w:rPr>
+        <w:t xml:space="preserve">in response </w:t>
+      </w:r>
+      <w:r>
+        <w:rPr>
+          <w:rFonts w:ascii="Calibri" w:hAnsi="Calibri" w:cs="Calibri"/>
+        </w:rPr>
+        <w:t xml:space="preserve">varies in each </w:t>
+      </w:r>
+      <w:r>
+        <w:rPr>
+          <w:rFonts w:ascii="Calibri" w:hAnsi="Calibri" w:cs="Calibri"/>
+        </w:rPr>
+        <w:t>case. Secondly, it prevents classes becoming unmanageably large by segmenting code into discrete parts that are each responsible for a small part of the simulation.</w:t>
+      </w:r>
+      <w:r>
+        <w:rPr>
+          <w:rFonts w:ascii="Calibri" w:hAnsi="Calibri" w:cs="Calibri"/>
+        </w:rPr>
+        <w:t xml:space="preserve"> Thirdly, the design allows for the implementation of alternate scheduling algorithms without any major modification to the main method or any other classes, which is particularly useful for stage 2 of the project.</w:t>
       </w:r>
     </w:p>
     <w:p>
@@ -1647,56 +1270,43 @@
         <w:rPr>
           <w:rFonts w:ascii="Calibri" w:hAnsi="Calibri" w:cs="Calibri"/>
         </w:rPr>
-        <w:lastRenderedPageBreak/>
-        <w:t>Our DS-Sim client was modelled after a state machine</w:t>
-      </w:r>
-      <w:r>
-        <w:rPr>
-          <w:rFonts w:ascii="Calibri" w:hAnsi="Calibri" w:cs="Calibri"/>
-        </w:rPr>
-        <w:t>. The behavior</w:t>
-      </w:r>
-      <w:r>
-        <w:rPr>
-          <w:rFonts w:ascii="Calibri" w:hAnsi="Calibri" w:cs="Calibri"/>
-        </w:rPr>
-        <w:t xml:space="preserve"> of the client </w:t>
-      </w:r>
-      <w:r>
-        <w:rPr>
-          <w:rFonts w:ascii="Calibri" w:hAnsi="Calibri" w:cs="Calibri"/>
-        </w:rPr>
-        <w:t>is</w:t>
-      </w:r>
-      <w:r>
-        <w:rPr>
-          <w:rFonts w:ascii="Calibri" w:hAnsi="Calibri" w:cs="Calibri"/>
-        </w:rPr>
-        <w:t xml:space="preserve"> based upon the </w:t>
-      </w:r>
-      <w:r>
-        <w:rPr>
-          <w:rFonts w:ascii="Calibri" w:hAnsi="Calibri" w:cs="Calibri"/>
-        </w:rPr>
-        <w:t>so-called state</w:t>
-      </w:r>
-      <w:r>
-        <w:rPr>
-          <w:rFonts w:ascii="Calibri" w:hAnsi="Calibri" w:cs="Calibri"/>
-        </w:rPr>
-        <w:t xml:space="preserve"> of the larger system, and certain actions or events trigger the client to switch to another state.</w:t>
-      </w:r>
-      <w:r>
-        <w:rPr>
-          <w:rFonts w:ascii="Calibri" w:hAnsi="Calibri" w:cs="Calibri"/>
-        </w:rPr>
-        <w:t xml:space="preserve"> These states are loosely based upon the </w:t>
-      </w:r>
-      <w:r>
-        <w:rPr>
-          <w:rFonts w:ascii="Calibri" w:hAnsi="Calibri" w:cs="Calibri"/>
-        </w:rPr>
-        <w:t xml:space="preserve">command categories given in Appendix B of the DS-Sim User Guide </w:t>
+        <w:t>Our</w:t>
+      </w:r>
+      <w:r>
+        <w:rPr>
+          <w:rFonts w:ascii="Calibri" w:hAnsi="Calibri" w:cs="Calibri"/>
+        </w:rPr>
+        <w:t xml:space="preserve"> implementation of </w:t>
+      </w:r>
+      <w:r>
+        <w:rPr>
+          <w:rFonts w:ascii="Calibri" w:hAnsi="Calibri" w:cs="Calibri"/>
+        </w:rPr>
+        <w:t>a</w:t>
+      </w:r>
+      <w:r>
+        <w:rPr>
+          <w:rFonts w:ascii="Calibri" w:hAnsi="Calibri" w:cs="Calibri"/>
+        </w:rPr>
+        <w:t xml:space="preserve"> state machine is</w:t>
+      </w:r>
+      <w:r>
+        <w:rPr>
+          <w:rFonts w:ascii="Calibri" w:hAnsi="Calibri" w:cs="Calibri"/>
+        </w:rPr>
+        <w:t xml:space="preserve"> based upon</w:t>
+      </w:r>
+      <w:r>
+        <w:rPr>
+          <w:rFonts w:ascii="Calibri" w:hAnsi="Calibri" w:cs="Calibri"/>
+        </w:rPr>
+        <w:t xml:space="preserve"> the </w:t>
+      </w:r>
+      <w:r>
+        <w:rPr>
+          <w:rFonts w:ascii="Calibri" w:hAnsi="Calibri" w:cs="Calibri"/>
+        </w:rPr>
+        <w:t xml:space="preserve">strategy design pattern, which allows the behavior of a program to change at runtime </w:t>
       </w:r>
       <w:r>
         <w:rPr>
@@ -1708,7 +1318,7 @@
         <w:rPr>
           <w:rFonts w:ascii="Calibri" w:hAnsi="Calibri" w:cs="Calibri"/>
         </w:rPr>
-        <w:instrText xml:space="preserve"> ADDIN ZOTERO_ITEM CSL_CITATION {"citationID":"179gCmoo","properties":{"formattedCitation":"[1]","plainCitation":"[1]","noteIndex":0},"citationItems":[{"id":76,"uris":["http://zotero.org/users/local/zIALGoeT/items/ECKLGCWC"],"uri":["http://zotero.org/users/local/zIALGoeT/items/ECKLGCWC"],"itemData":{"id":76,"type":"article","title":"ds-sim: A Distributed Systems Simulator User Guide","URL":"https://github.com/distsys-MQ/ds-sim","author":[{"family":"Lee","given":"Young"},{"family":"Kim","given":"Young"},{"family":"King","given":"Jayden"}]}}],"schema":"https://github.com/citation-style-language/schema/raw/master/csl-citation.json"} </w:instrText>
+        <w:instrText xml:space="preserve"> ADDIN ZOTERO_ITEM CSL_CITATION {"citationID":"rjedpIlr","properties":{"formattedCitation":"[2]","plainCitation":"[2]","noteIndex":0},"citationItems":[{"id":77,"uris":["http://zotero.org/users/local/zIALGoeT/items/HBVH44LN"],"uri":["http://zotero.org/users/local/zIALGoeT/items/HBVH44LN"],"itemData":{"id":77,"type":"book","abstract":"Four software designers present a catalog of simple and succinct solutions to commonly occurring design problems, using Smalltalk and C++ in example code. These 23 patterns allow designers to create more flexible, elegant, and ultimately reusable designs without having to rediscover the design solutions themselves. The authors begin by describing what patterns are and how they can help you design object-oriented software. They go on to systematically name, explain, evaluate, and catalog recurring designs in object-oriented systems.--From publisher description.","collection-title":"Addison-Wesley professional computing series","edition":"37th printing.","event-place":"Reading, Mass","ISBN":"978-0-321-70069-8","language":"eng","number-of-pages":"xv+395","publisher":"Addison-Wesley","publisher-place":"Reading, Mass","source":"multisearch.mq.edu.au","title":"Design patterns: elements of reusable object-oriented software","title-short":"Design patterns","author":[{"family":"Gamma","given":"Erich"}],"issued":{"date-parts":[["1995"]]}}}],"schema":"https://github.com/citation-style-language/schema/raw/master/csl-citation.json"} </w:instrText>
       </w:r>
       <w:r>
         <w:rPr>
@@ -1720,7 +1330,7 @@
         <w:rPr>
           <w:rFonts w:ascii="Calibri" w:hAnsi="Calibri" w:cs="Calibri"/>
         </w:rPr>
-        <w:t>[1]</w:t>
+        <w:t>[2]</w:t>
       </w:r>
       <w:r>
         <w:rPr>
@@ -1732,186 +1342,9 @@
         <w:rPr>
           <w:rFonts w:ascii="Calibri" w:hAnsi="Calibri" w:cs="Calibri"/>
         </w:rPr>
-        <w:t>, with some modification for technical reasons.</w:t>
-      </w:r>
-    </w:p>
-    <w:p>
-      <w:pPr>
-        <w:jc w:val="both"/>
-        <w:rPr>
-          <w:rFonts w:ascii="Calibri" w:hAnsi="Calibri" w:cs="Calibri"/>
-        </w:rPr>
-      </w:pPr>
-      <w:r>
-        <w:rPr>
-          <w:rFonts w:ascii="Calibri" w:hAnsi="Calibri" w:cs="Calibri"/>
-        </w:rPr>
-        <w:t xml:space="preserve"> </w:t>
-      </w:r>
-      <w:r>
-        <w:rPr>
-          <w:rFonts w:ascii="Calibri" w:hAnsi="Calibri" w:cs="Calibri"/>
-        </w:rPr>
-        <w:t xml:space="preserve">This design was chosen </w:t>
-      </w:r>
-      <w:r>
-        <w:rPr>
-          <w:rFonts w:ascii="Calibri" w:hAnsi="Calibri" w:cs="Calibri"/>
-        </w:rPr>
-        <w:t xml:space="preserve">as it provides several benefits. Firstly, it is easier to handle cases where the same command has different meanings, depending upon the context. For </w:t>
-      </w:r>
-      <w:r>
-        <w:rPr>
-          <w:rFonts w:ascii="Calibri" w:hAnsi="Calibri" w:cs="Calibri"/>
-        </w:rPr>
-        <w:t>example, the “OK” message is sent by the server in response to “HELO”, “AUTH” and “SCHD”</w:t>
-      </w:r>
-      <w:r>
-        <w:rPr>
-          <w:rFonts w:ascii="Calibri" w:hAnsi="Calibri" w:cs="Calibri"/>
-        </w:rPr>
-        <w:t>, and what the</w:t>
-      </w:r>
-      <w:r>
-        <w:rPr>
-          <w:rFonts w:ascii="Calibri" w:hAnsi="Calibri" w:cs="Calibri"/>
-        </w:rPr>
-        <w:t xml:space="preserve"> </w:t>
-      </w:r>
-      <w:r>
-        <w:rPr>
-          <w:rFonts w:ascii="Calibri" w:hAnsi="Calibri" w:cs="Calibri"/>
-        </w:rPr>
-        <w:t>desired behavior</w:t>
-      </w:r>
-      <w:r>
-        <w:rPr>
-          <w:rFonts w:ascii="Calibri" w:hAnsi="Calibri" w:cs="Calibri"/>
-        </w:rPr>
-        <w:t xml:space="preserve"> </w:t>
-      </w:r>
-      <w:r>
-        <w:rPr>
-          <w:rFonts w:ascii="Calibri" w:hAnsi="Calibri" w:cs="Calibri"/>
-        </w:rPr>
-        <w:t>of the client</w:t>
-      </w:r>
-      <w:r>
-        <w:rPr>
-          <w:rFonts w:ascii="Calibri" w:hAnsi="Calibri" w:cs="Calibri"/>
-        </w:rPr>
-        <w:t xml:space="preserve"> </w:t>
-      </w:r>
-      <w:r>
-        <w:rPr>
-          <w:rFonts w:ascii="Calibri" w:hAnsi="Calibri" w:cs="Calibri"/>
-        </w:rPr>
-        <w:t xml:space="preserve">in response </w:t>
-      </w:r>
-      <w:r>
-        <w:rPr>
-          <w:rFonts w:ascii="Calibri" w:hAnsi="Calibri" w:cs="Calibri"/>
-        </w:rPr>
-        <w:t xml:space="preserve">varies in each </w:t>
-      </w:r>
-      <w:r>
-        <w:rPr>
-          <w:rFonts w:ascii="Calibri" w:hAnsi="Calibri" w:cs="Calibri"/>
-        </w:rPr>
-        <w:t>case. Secondly, it prevents classes becoming unmanageably large by segmenting code into discrete parts that are each responsible for a small part of the simulation.</w:t>
-      </w:r>
-      <w:r>
-        <w:rPr>
-          <w:rFonts w:ascii="Calibri" w:hAnsi="Calibri" w:cs="Calibri"/>
-        </w:rPr>
-        <w:t xml:space="preserve"> Thirdly, the design allows for the implementation of alternate scheduling algorithms without any major modification to the main method or any other classes, which is particularly useful for stage 2 of the project.</w:t>
-      </w:r>
-    </w:p>
-    <w:p>
-      <w:pPr>
-        <w:jc w:val="both"/>
-        <w:rPr>
-          <w:rFonts w:ascii="Calibri" w:hAnsi="Calibri" w:cs="Calibri"/>
-        </w:rPr>
-      </w:pPr>
-      <w:r>
-        <w:rPr>
-          <w:rFonts w:ascii="Calibri" w:hAnsi="Calibri" w:cs="Calibri"/>
-        </w:rPr>
-        <w:t>Our</w:t>
-      </w:r>
-      <w:r>
-        <w:rPr>
-          <w:rFonts w:ascii="Calibri" w:hAnsi="Calibri" w:cs="Calibri"/>
-        </w:rPr>
-        <w:t xml:space="preserve"> implementation of </w:t>
-      </w:r>
-      <w:r>
-        <w:rPr>
-          <w:rFonts w:ascii="Calibri" w:hAnsi="Calibri" w:cs="Calibri"/>
-        </w:rPr>
-        <w:t>a</w:t>
-      </w:r>
-      <w:r>
-        <w:rPr>
-          <w:rFonts w:ascii="Calibri" w:hAnsi="Calibri" w:cs="Calibri"/>
-        </w:rPr>
-        <w:t xml:space="preserve"> state machine is</w:t>
-      </w:r>
-      <w:r>
-        <w:rPr>
-          <w:rFonts w:ascii="Calibri" w:hAnsi="Calibri" w:cs="Calibri"/>
-        </w:rPr>
-        <w:t xml:space="preserve"> based upon</w:t>
-      </w:r>
-      <w:r>
-        <w:rPr>
-          <w:rFonts w:ascii="Calibri" w:hAnsi="Calibri" w:cs="Calibri"/>
-        </w:rPr>
-        <w:t xml:space="preserve"> the </w:t>
-      </w:r>
-      <w:r>
-        <w:rPr>
-          <w:rFonts w:ascii="Calibri" w:hAnsi="Calibri" w:cs="Calibri"/>
-        </w:rPr>
-        <w:t xml:space="preserve">strategy design pattern, which allows the behavior of a program to change at runtime </w:t>
-      </w:r>
-      <w:r>
-        <w:rPr>
-          <w:rFonts w:ascii="Calibri" w:hAnsi="Calibri" w:cs="Calibri"/>
-        </w:rPr>
-        <w:fldChar w:fldCharType="begin"/>
-      </w:r>
-      <w:r>
-        <w:rPr>
-          <w:rFonts w:ascii="Calibri" w:hAnsi="Calibri" w:cs="Calibri"/>
-        </w:rPr>
-        <w:instrText xml:space="preserve"> ADDIN ZOTERO_ITEM CSL_CITATION {"citationID":"rjedpIlr","properties":{"formattedCitation":"[2]","plainCitation":"[2]","noteIndex":0},"citationItems":[{"id":77,"uris":["http://zotero.org/users/local/zIALGoeT/items/HBVH44LN"],"uri":["http://zotero.org/users/local/zIALGoeT/items/HBVH44LN"],"itemData":{"id":77,"type":"book","abstract":"Four software designers present a catalog of simple and succinct solutions to commonly occurring design problems, using Smalltalk and C++ in example code. These 23 patterns allow designers to create more flexible, elegant, and ultimately reusable designs without having to rediscover the design solutions themselves. The authors begin by describing what patterns are and how they can help you design object-oriented software. They go on to systematically name, explain, evaluate, and catalog recurring designs in object-oriented systems.--From publisher description.","collection-title":"Addison-Wesley professional computing series","edition":"37th printing.","event-place":"Reading, Mass","ISBN":"978-0-321-70069-8","language":"eng","number-of-pages":"xv+395","publisher":"Addison-Wesley","publisher-place":"Reading, Mass","source":"multisearch.mq.edu.au","title":"Design patterns: elements of reusable object-oriented software","title-short":"Design patterns","author":[{"family":"Gamma","given":"Erich"}],"issued":{"date-parts":[["1995"]]}}}],"schema":"https://github.com/citation-style-language/schema/raw/master/csl-citation.json"} </w:instrText>
-      </w:r>
-      <w:r>
-        <w:rPr>
-          <w:rFonts w:ascii="Calibri" w:hAnsi="Calibri" w:cs="Calibri"/>
-        </w:rPr>
-        <w:fldChar w:fldCharType="separate"/>
-      </w:r>
-      <w:r>
-        <w:rPr>
-          <w:rFonts w:ascii="Calibri" w:hAnsi="Calibri" w:cs="Calibri"/>
-        </w:rPr>
-        <w:t>[2]</w:t>
-      </w:r>
-      <w:r>
-        <w:rPr>
-          <w:rFonts w:ascii="Calibri" w:hAnsi="Calibri" w:cs="Calibri"/>
-        </w:rPr>
-        <w:fldChar w:fldCharType="end"/>
-      </w:r>
-      <w:r>
-        <w:rPr>
-          <w:rFonts w:ascii="Calibri" w:hAnsi="Calibri" w:cs="Calibri"/>
-        </w:rPr>
         <w:t xml:space="preserve">. The behavior of the client in each state is defined in a class that implements the </w:t>
       </w:r>
+      <w:proofErr w:type="spellStart"/>
       <w:r>
         <w:rPr>
           <w:rFonts w:ascii="Calibri" w:hAnsi="Calibri" w:cs="Calibri"/>
@@ -1920,6 +1353,7 @@
         </w:rPr>
         <w:t>ProtocolHandler</w:t>
       </w:r>
+      <w:proofErr w:type="spellEnd"/>
       <w:r>
         <w:rPr>
           <w:rFonts w:ascii="Calibri" w:hAnsi="Calibri" w:cs="Calibri"/>
@@ -2020,6 +1454,7 @@
         </w:rPr>
         <w:t xml:space="preserve">The </w:t>
       </w:r>
+      <w:proofErr w:type="spellStart"/>
       <w:r>
         <w:rPr>
           <w:rFonts w:ascii="Calibri" w:hAnsi="Calibri" w:cs="Calibri"/>
@@ -2028,6 +1463,7 @@
         </w:rPr>
         <w:t>SystemInformation</w:t>
       </w:r>
+      <w:proofErr w:type="spellEnd"/>
       <w:r>
         <w:rPr>
           <w:rFonts w:ascii="Calibri" w:hAnsi="Calibri" w:cs="Calibri"/>
@@ -2201,11 +1637,27 @@
         </w:rPr>
         <w:t xml:space="preserve"> class (introduced above) provides instructions that are executed by the main event loop. This class allows more complex communication from the protocol handler classes to the main loop than any primitive datatype. For example, the Action object </w:t>
       </w:r>
+      <w:proofErr w:type="gramStart"/>
       <w:r>
         <w:rPr>
           <w:rStyle w:val="SubtleEmphasis"/>
         </w:rPr>
-        <w:t>Action(ActionIntent.SEND_MESSAGE, "HELO")</w:t>
+        <w:t>Action(</w:t>
+      </w:r>
+      <w:proofErr w:type="spellStart"/>
+      <w:proofErr w:type="gramEnd"/>
+      <w:r>
+        <w:rPr>
+          <w:rStyle w:val="SubtleEmphasis"/>
+        </w:rPr>
+        <w:t>ActionIntent.SEND_MESSAGE</w:t>
+      </w:r>
+      <w:proofErr w:type="spellEnd"/>
+      <w:r>
+        <w:rPr>
+          <w:rStyle w:val="SubtleEmphasis"/>
+        </w:rPr>
+        <w:t>, "HELO")</w:t>
       </w:r>
       <w:r>
         <w:rPr>
@@ -2240,69 +1692,151 @@
           <w:szCs w:val="32"/>
           <w:lang w:val="en-AU"/>
         </w:rPr>
+        <w:lastRenderedPageBreak/>
         <w:t>Implementation</w:t>
       </w:r>
     </w:p>
     <w:p>
-      <w:pPr>
-        <w:autoSpaceDE w:val="0"/>
-        <w:autoSpaceDN w:val="0"/>
-        <w:adjustRightInd w:val="0"/>
-        <w:spacing w:after="0" w:line="240" w:lineRule="auto"/>
-        <w:rPr>
-          <w:rFonts w:ascii="Calibri" w:hAnsi="Calibri" w:cs="Calibri"/>
-          <w:color w:val="FF0000"/>
-        </w:rPr>
-      </w:pPr>
-      <w:r>
-        <w:rPr>
-          <w:rFonts w:ascii="Calibri" w:hAnsi="Calibri" w:cs="Calibri"/>
-          <w:color w:val="FF0000"/>
-        </w:rPr>
-        <w:t xml:space="preserve">Implementation (2 pages): brief description of any implementation specific information including technologies, techniques, software libraries and </w:t>
-      </w:r>
-      <w:r>
-        <w:rPr>
-          <w:rFonts w:ascii="Calibri" w:hAnsi="Calibri" w:cs="Calibri"/>
-          <w:color w:val="FF0000"/>
-        </w:rPr>
-        <w:t>data</w:t>
-      </w:r>
-      <w:r>
-        <w:rPr>
-          <w:rFonts w:ascii="Calibri" w:hAnsi="Calibri" w:cs="Calibri"/>
-          <w:color w:val="FF0000"/>
+      <w:r>
+        <w:t xml:space="preserve">Our client was implemented in Java version 15, the latest version of Java when the project was commenced. Specifically, it was developed using the Adopt JDK, an </w:t>
+      </w:r>
+      <w:proofErr w:type="gramStart"/>
+      <w:r>
+        <w:t>open source</w:t>
+      </w:r>
+      <w:proofErr w:type="gramEnd"/>
+      <w:r>
+        <w:t xml:space="preserve"> implementation of the Java development kit. The team members used a combination of </w:t>
+      </w:r>
+      <w:proofErr w:type="spellStart"/>
+      <w:r>
+        <w:t>Jetbrains</w:t>
+      </w:r>
+      <w:proofErr w:type="spellEnd"/>
+      <w:r>
+        <w:t xml:space="preserve">’ IntelliJ IDEA and Microsoft’s Visual Studio Code to develop the client. The client was tested on Ubuntu 20.04 LTS in a virtual machine. </w:t>
+      </w:r>
+    </w:p>
+    <w:p>
+      <w:r>
+        <w:t>With Java 15, we could use several language features not available on previous versions of Java. A notable example is the enhanced switch statement used throughout the project, available since Java 14. We made extensive use of the Java standard library, including for TCP socket connections, XML parsing and I/O handling. No other third-party libraries were included in the project.</w:t>
+      </w:r>
+    </w:p>
+    <w:p>
+      <w:r>
+        <w:t xml:space="preserve">Our client implementation includes a </w:t>
+      </w:r>
+      <w:proofErr w:type="spellStart"/>
+      <w:r>
+        <w:rPr>
+          <w:i/>
+          <w:iCs/>
+        </w:rPr>
+        <w:t>ProtocolHandler</w:t>
+      </w:r>
+      <w:proofErr w:type="spellEnd"/>
+      <w:r>
+        <w:rPr>
+          <w:i/>
+          <w:iCs/>
         </w:rPr>
         <w:t xml:space="preserve"> </w:t>
       </w:r>
       <w:r>
-        <w:rPr>
-          <w:rFonts w:ascii="Calibri" w:hAnsi="Calibri" w:cs="Calibri"/>
-          <w:color w:val="FF0000"/>
-        </w:rPr>
-        <w:t xml:space="preserve">structures used. How each of components/functions of your simulator is implemented including who </w:t>
-      </w:r>
-      <w:r>
-        <w:rPr>
-          <w:rFonts w:ascii="Calibri" w:hAnsi="Calibri" w:cs="Calibri"/>
-          <w:color w:val="FF0000"/>
-        </w:rPr>
-        <w:t>oversees</w:t>
-      </w:r>
-      <w:r>
-        <w:rPr>
-          <w:rFonts w:ascii="Calibri" w:hAnsi="Calibri" w:cs="Calibri"/>
-          <w:color w:val="FF0000"/>
-        </w:rPr>
-        <w:t xml:space="preserve"> which function(s) and how they have led the design and development.</w:t>
-      </w:r>
-    </w:p>
-    <w:p>
-      <w:pPr>
-        <w:rPr>
-          <w:lang w:val="en-AU"/>
-        </w:rPr>
-      </w:pPr>
+        <w:t xml:space="preserve">interface, of which there are several implementing classes. This interface is key to the strategy design pattern discussed above. The client main method passes all messages received from the DS-Sim server as strings to the </w:t>
+      </w:r>
+      <w:proofErr w:type="spellStart"/>
+      <w:r>
+        <w:rPr>
+          <w:i/>
+          <w:iCs/>
+        </w:rPr>
+        <w:t>ProtocolHandler</w:t>
+      </w:r>
+      <w:proofErr w:type="spellEnd"/>
+      <w:r>
+        <w:rPr>
+          <w:i/>
+          <w:iCs/>
+        </w:rPr>
+        <w:t xml:space="preserve"> </w:t>
+      </w:r>
+      <w:r>
+        <w:t xml:space="preserve">via the </w:t>
+      </w:r>
+      <w:proofErr w:type="spellStart"/>
+      <w:r>
+        <w:rPr>
+          <w:i/>
+          <w:iCs/>
+        </w:rPr>
+        <w:t>onReceiveMessage</w:t>
+      </w:r>
+      <w:proofErr w:type="spellEnd"/>
+      <w:r>
+        <w:t xml:space="preserve"> method. The class is then able to process this message in any </w:t>
+      </w:r>
+      <w:proofErr w:type="gramStart"/>
+      <w:r>
+        <w:t>way, and</w:t>
+      </w:r>
+      <w:proofErr w:type="gramEnd"/>
+      <w:r>
+        <w:t xml:space="preserve"> return an </w:t>
+      </w:r>
+      <w:r>
+        <w:rPr>
+          <w:i/>
+          <w:iCs/>
+        </w:rPr>
+        <w:t>Action</w:t>
+      </w:r>
+      <w:r>
+        <w:t xml:space="preserve"> object describing the desired response. Depending on the protocol state, the main method passes messages to a different implementation of </w:t>
+      </w:r>
+      <w:proofErr w:type="spellStart"/>
+      <w:r>
+        <w:rPr>
+          <w:i/>
+          <w:iCs/>
+        </w:rPr>
+        <w:t>ProtocolHandler</w:t>
+      </w:r>
+      <w:proofErr w:type="spellEnd"/>
+      <w:r>
+        <w:rPr>
+          <w:i/>
+          <w:iCs/>
+        </w:rPr>
+        <w:t xml:space="preserve">, </w:t>
+      </w:r>
+      <w:r>
+        <w:t xml:space="preserve">for example </w:t>
+      </w:r>
+      <w:proofErr w:type="spellStart"/>
+      <w:r>
+        <w:rPr>
+          <w:i/>
+          <w:iCs/>
+        </w:rPr>
+        <w:t>HandshakeProtocolHandler</w:t>
+      </w:r>
+      <w:proofErr w:type="spellEnd"/>
+      <w:r>
+        <w:t xml:space="preserve"> implements only the first two messages, after which the client begins processing messages in the </w:t>
+      </w:r>
+      <w:proofErr w:type="spellStart"/>
+      <w:r>
+        <w:rPr>
+          <w:i/>
+          <w:iCs/>
+        </w:rPr>
+        <w:t>AuthenticationProtocolHandler</w:t>
+      </w:r>
+      <w:proofErr w:type="spellEnd"/>
+      <w:r>
+        <w:t xml:space="preserve">. </w:t>
+      </w:r>
     </w:p>
     <w:p>
       <w:pPr>
@@ -2359,11 +1893,19 @@
         </w:rPr>
         <w:t xml:space="preserve">; while they </w:t>
       </w:r>
-      <w:r>
-        <w:rPr>
-          <w:lang w:val="en-AU"/>
-        </w:rPr>
-        <w:t xml:space="preserve">don’t </w:t>
+      <w:proofErr w:type="gramStart"/>
+      <w:r>
+        <w:rPr>
+          <w:lang w:val="en-AU"/>
+        </w:rPr>
+        <w:t>don’t</w:t>
+      </w:r>
+      <w:proofErr w:type="gramEnd"/>
+      <w:r>
+        <w:rPr>
+          <w:lang w:val="en-AU"/>
+        </w:rPr>
+        <w:t xml:space="preserve"> </w:t>
       </w:r>
       <w:r>
         <w:rPr>
@@ -2501,7 +2043,21 @@
         <w:rPr>
           <w:lang w:val="en-AU"/>
         </w:rPr>
-        <w:t>fit into the client as a whole by giving it the functionality to remember</w:t>
+        <w:t xml:space="preserve">fit into the client </w:t>
+      </w:r>
+      <w:proofErr w:type="gramStart"/>
+      <w:r>
+        <w:rPr>
+          <w:lang w:val="en-AU"/>
+        </w:rPr>
+        <w:t>as a whole by</w:t>
+      </w:r>
+      <w:proofErr w:type="gramEnd"/>
+      <w:r>
+        <w:rPr>
+          <w:lang w:val="en-AU"/>
+        </w:rPr>
+        <w:t xml:space="preserve"> giving it the functionality to remember</w:t>
       </w:r>
       <w:r>
         <w:rPr>
@@ -2531,14 +2087,7 @@
         <w:rPr>
           <w:lang w:val="en-AU"/>
         </w:rPr>
-        <w:t xml:space="preserve">These </w:t>
-      </w:r>
-      <w:r>
-        <w:rPr>
-          <w:lang w:val="en-AU"/>
-        </w:rPr>
-        <w:lastRenderedPageBreak/>
-        <w:t xml:space="preserve">components of the client were designed and </w:t>
+        <w:t xml:space="preserve">These components of the client were designed and </w:t>
       </w:r>
       <w:r>
         <w:rPr>
@@ -2582,251 +2131,33 @@
         <w:rPr>
           <w:lang w:val="en-AU"/>
         </w:rPr>
-        <w:t xml:space="preserve">The SystemInfomation class </w:t>
-      </w:r>
-    </w:p>
-    <w:p>
-      <w:pPr>
-        <w:rPr>
-          <w:lang w:val="en-AU"/>
-        </w:rPr>
-      </w:pPr>
-    </w:p>
-    <w:p>
-      <w:pPr>
-        <w:rPr>
-          <w:lang w:val="en-AU"/>
-        </w:rPr>
-      </w:pPr>
-    </w:p>
-    <w:p>
-      <w:pPr>
-        <w:rPr>
-          <w:lang w:val="en-AU"/>
-        </w:rPr>
-      </w:pPr>
-      <w:r>
-        <w:rPr>
-          <w:rFonts w:ascii="Calibri" w:hAnsi="Calibri" w:cs="Calibri"/>
-          <w:color w:val="FF0000"/>
-        </w:rPr>
-        <w:t>who oversees which function(s) and how they have led the design and development</w:t>
-      </w:r>
-      <w:r>
-        <w:rPr>
-          <w:rFonts w:ascii="Calibri" w:hAnsi="Calibri" w:cs="Calibri"/>
-          <w:color w:val="FF0000"/>
-        </w:rPr>
-        <w:t>:</w:t>
-      </w:r>
-    </w:p>
-    <w:p>
-      <w:pPr>
-        <w:pStyle w:val="ListParagraph"/>
-        <w:numPr>
-          <w:ilvl w:val="0"/>
-          <w:numId w:val="1"/>
-        </w:numPr>
-        <w:rPr>
-          <w:color w:val="FF0000"/>
-          <w:lang w:val="en-AU"/>
-        </w:rPr>
-      </w:pPr>
-      <w:r>
-        <w:rPr>
-          <w:color w:val="FF0000"/>
-          <w:lang w:val="en-AU"/>
-        </w:rPr>
-        <w:t xml:space="preserve">Initial development of most systems within the client, </w:t>
-      </w:r>
-      <w:r>
-        <w:rPr>
-          <w:color w:val="FF0000"/>
-          <w:lang w:val="en-AU"/>
-        </w:rPr>
-        <w:t>design and implementation</w:t>
-      </w:r>
-      <w:r>
-        <w:rPr>
-          <w:color w:val="FF0000"/>
-          <w:lang w:val="en-AU"/>
-        </w:rPr>
-        <w:t xml:space="preserve"> of Job, server, systemInfomation class</w:t>
-      </w:r>
-      <w:r>
-        <w:rPr>
-          <w:color w:val="FF0000"/>
-          <w:lang w:val="en-AU"/>
-        </w:rPr>
-        <w:t>es</w:t>
-      </w:r>
-      <w:r>
-        <w:rPr>
-          <w:color w:val="FF0000"/>
-          <w:lang w:val="en-AU"/>
-        </w:rPr>
-        <w:t xml:space="preserve">, general </w:t>
-      </w:r>
-      <w:r>
-        <w:rPr>
-          <w:color w:val="FF0000"/>
-          <w:lang w:val="en-AU"/>
-        </w:rPr>
-        <w:t>clean-up</w:t>
-      </w:r>
-      <w:r>
-        <w:rPr>
-          <w:color w:val="FF0000"/>
-          <w:lang w:val="en-AU"/>
-        </w:rPr>
-        <w:t xml:space="preserve"> of code</w:t>
-      </w:r>
-      <w:r>
-        <w:rPr>
-          <w:color w:val="FF0000"/>
-          <w:lang w:val="en-AU"/>
-        </w:rPr>
-        <w:t>: Jarrod</w:t>
-      </w:r>
-    </w:p>
-    <w:p>
-      <w:pPr>
-        <w:pStyle w:val="ListParagraph"/>
-        <w:numPr>
-          <w:ilvl w:val="0"/>
-          <w:numId w:val="1"/>
-        </w:numPr>
-        <w:rPr>
-          <w:color w:val="FF0000"/>
-          <w:lang w:val="en-AU"/>
-        </w:rPr>
-      </w:pPr>
-    </w:p>
-    <w:p>
-      <w:pPr>
-        <w:pStyle w:val="ListParagraph"/>
-        <w:numPr>
-          <w:ilvl w:val="0"/>
-          <w:numId w:val="1"/>
-        </w:numPr>
-        <w:rPr>
-          <w:color w:val="FF0000"/>
-          <w:lang w:val="en-AU"/>
-        </w:rPr>
-      </w:pPr>
-      <w:r>
-        <w:rPr>
-          <w:color w:val="FF0000"/>
-          <w:lang w:val="en-AU"/>
-        </w:rPr>
-        <w:t>Design</w:t>
-      </w:r>
-      <w:r>
-        <w:rPr>
-          <w:color w:val="FF0000"/>
-          <w:lang w:val="en-AU"/>
-        </w:rPr>
-        <w:t xml:space="preserve"> and implementation</w:t>
-      </w:r>
-      <w:r>
-        <w:rPr>
-          <w:color w:val="FF0000"/>
-          <w:lang w:val="en-AU"/>
-        </w:rPr>
-        <w:t xml:space="preserve"> of state structure</w:t>
-      </w:r>
-      <w:r>
-        <w:rPr>
-          <w:color w:val="FF0000"/>
-          <w:lang w:val="en-AU"/>
-        </w:rPr>
-        <w:t xml:space="preserve"> and protocols</w:t>
-      </w:r>
-      <w:r>
-        <w:rPr>
-          <w:color w:val="FF0000"/>
-          <w:lang w:val="en-AU"/>
-        </w:rPr>
-        <w:t xml:space="preserve"> of </w:t>
-      </w:r>
-      <w:r>
-        <w:rPr>
-          <w:color w:val="FF0000"/>
-          <w:lang w:val="en-AU"/>
-        </w:rPr>
-        <w:t>client, general</w:t>
-      </w:r>
-      <w:r>
-        <w:rPr>
-          <w:color w:val="FF0000"/>
-          <w:lang w:val="en-AU"/>
-        </w:rPr>
-        <w:t xml:space="preserve"> </w:t>
-      </w:r>
-      <w:r>
-        <w:rPr>
-          <w:color w:val="FF0000"/>
-          <w:lang w:val="en-AU"/>
-        </w:rPr>
-        <w:t>clean-up</w:t>
-      </w:r>
-      <w:r>
-        <w:rPr>
-          <w:color w:val="FF0000"/>
-          <w:lang w:val="en-AU"/>
-        </w:rPr>
-        <w:t xml:space="preserve"> of code</w:t>
-      </w:r>
-      <w:r>
-        <w:rPr>
-          <w:color w:val="FF0000"/>
-          <w:lang w:val="en-AU"/>
-        </w:rPr>
-        <w:t>: Luke</w:t>
-      </w:r>
-    </w:p>
-    <w:p>
-      <w:pPr>
-        <w:pStyle w:val="ListParagraph"/>
-        <w:numPr>
-          <w:ilvl w:val="0"/>
-          <w:numId w:val="1"/>
-        </w:numPr>
-        <w:rPr>
-          <w:color w:val="FF0000"/>
-          <w:lang w:val="en-AU"/>
-        </w:rPr>
-      </w:pPr>
-    </w:p>
-    <w:p>
-      <w:pPr>
-        <w:pStyle w:val="ListParagraph"/>
-        <w:numPr>
-          <w:ilvl w:val="0"/>
-          <w:numId w:val="1"/>
-        </w:numPr>
-        <w:rPr>
-          <w:color w:val="FF0000"/>
-          <w:lang w:val="en-AU"/>
-        </w:rPr>
-      </w:pPr>
-      <w:r>
-        <w:rPr>
-          <w:color w:val="FF0000"/>
-          <w:lang w:val="en-AU"/>
-        </w:rPr>
-        <w:t>XML parsing: Fred</w:t>
-      </w:r>
-    </w:p>
-    <w:p>
-      <w:pPr>
-        <w:pStyle w:val="ListParagraph"/>
-        <w:numPr>
-          <w:ilvl w:val="0"/>
-          <w:numId w:val="1"/>
-        </w:numPr>
-        <w:rPr>
-          <w:color w:val="FF0000"/>
+        <w:t xml:space="preserve">The </w:t>
+      </w:r>
+      <w:proofErr w:type="spellStart"/>
+      <w:r>
+        <w:rPr>
+          <w:lang w:val="en-AU"/>
+        </w:rPr>
+        <w:t>SystemInfomation</w:t>
+      </w:r>
+      <w:proofErr w:type="spellEnd"/>
+      <w:r>
+        <w:rPr>
+          <w:lang w:val="en-AU"/>
+        </w:rPr>
+        <w:t xml:space="preserve"> class </w:t>
+      </w:r>
+    </w:p>
+    <w:p>
+      <w:pPr>
+        <w:rPr>
+          <w:lang w:val="en-AU"/>
+        </w:rPr>
+      </w:pPr>
+    </w:p>
+    <w:p>
+      <w:pPr>
+        <w:rPr>
           <w:lang w:val="en-AU"/>
         </w:rPr>
       </w:pPr>
@@ -2893,7 +2224,23 @@
           <w:color w:val="00B050"/>
           <w:lang w:val="en-AU"/>
         </w:rPr>
-        <w:t xml:space="preserve"> the XMLParser java class. The input is </w:t>
+        <w:t xml:space="preserve"> the </w:t>
+      </w:r>
+      <w:proofErr w:type="spellStart"/>
+      <w:r>
+        <w:rPr>
+          <w:color w:val="00B050"/>
+          <w:lang w:val="en-AU"/>
+        </w:rPr>
+        <w:t>XMLParser</w:t>
+      </w:r>
+      <w:proofErr w:type="spellEnd"/>
+      <w:r>
+        <w:rPr>
+          <w:color w:val="00B050"/>
+          <w:lang w:val="en-AU"/>
+        </w:rPr>
+        <w:t xml:space="preserve"> java class. The input is </w:t>
       </w:r>
       <w:r>
         <w:rPr>
@@ -2969,7 +2316,39 @@
           <w:color w:val="00B050"/>
           <w:lang w:val="en-AU"/>
         </w:rPr>
-        <w:t xml:space="preserve"> packages: org.w3c.dom.*, javax.xml.parsers.*, and java.io*</w:t>
+        <w:t xml:space="preserve"> packages: </w:t>
+      </w:r>
+      <w:proofErr w:type="gramStart"/>
+      <w:r>
+        <w:rPr>
+          <w:color w:val="00B050"/>
+          <w:lang w:val="en-AU"/>
+        </w:rPr>
+        <w:t>org.w3c.dom.*</w:t>
+      </w:r>
+      <w:proofErr w:type="gramEnd"/>
+      <w:r>
+        <w:rPr>
+          <w:color w:val="00B050"/>
+          <w:lang w:val="en-AU"/>
+        </w:rPr>
+        <w:t xml:space="preserve">, </w:t>
+      </w:r>
+      <w:proofErr w:type="spellStart"/>
+      <w:r>
+        <w:rPr>
+          <w:color w:val="00B050"/>
+          <w:lang w:val="en-AU"/>
+        </w:rPr>
+        <w:t>javax.xml.parsers</w:t>
+      </w:r>
+      <w:proofErr w:type="spellEnd"/>
+      <w:r>
+        <w:rPr>
+          <w:color w:val="00B050"/>
+          <w:lang w:val="en-AU"/>
+        </w:rPr>
+        <w:t>.*, and java.io*</w:t>
       </w:r>
     </w:p>
     <w:p>
@@ -3363,7 +2742,6 @@
         <w:rPr>
           <w:rFonts w:ascii="Calibri" w:hAnsi="Calibri" w:cs="Calibri"/>
         </w:rPr>
-        <w:lastRenderedPageBreak/>
         <w:t>[2]</w:t>
       </w:r>
       <w:r>

</xml_diff>

<commit_message>
more work on algorithm
</commit_message>
<xml_diff>
--- a/docs/COMP3100_Report.docx
+++ b/docs/COMP3100_Report.docx
@@ -14,13 +14,13 @@
         <w:rPr>
           <w:lang w:val="en-AU"/>
         </w:rPr>
-        <w:t xml:space="preserve">Distributed Systems Job Scheduler Using Largest </w:t>
-      </w:r>
-      <w:r>
-        <w:rPr>
-          <w:lang w:val="en-AU"/>
-        </w:rPr>
-        <w:t>Available Server</w:t>
+        <w:t xml:space="preserve">Distributed Systems Job Scheduler Using </w:t>
+      </w:r>
+      <w:r>
+        <w:rPr>
+          <w:lang w:val="en-AU"/>
+        </w:rPr>
+        <w:t>Custom Algorithm</w:t>
       </w:r>
     </w:p>
     <w:p>
@@ -35,85 +35,25 @@
         <w:rPr>
           <w:rStyle w:val="SubtleEmphasis"/>
         </w:rPr>
-        <w:t xml:space="preserve">Luke Glover </w:t>
+        <w:t>Jarrod Adair</w:t>
       </w:r>
       <w:r>
         <w:rPr>
           <w:rStyle w:val="SubtleEmphasis"/>
         </w:rPr>
-        <w:t xml:space="preserve">- </w:t>
+        <w:t xml:space="preserve"> - </w:t>
       </w:r>
       <w:r>
         <w:rPr>
           <w:rStyle w:val="SubtleEmphasis"/>
         </w:rPr>
-        <w:t>#45965587</w:t>
-      </w:r>
-    </w:p>
-    <w:p>
-      <w:pPr>
-        <w:spacing w:after="0" w:line="240" w:lineRule="auto"/>
-        <w:jc w:val="center"/>
+        <w:t>#</w:t>
+      </w:r>
+      <w:r>
         <w:rPr>
           <w:rStyle w:val="SubtleEmphasis"/>
         </w:rPr>
-      </w:pPr>
-      <w:r>
-        <w:rPr>
-          <w:rStyle w:val="SubtleEmphasis"/>
-        </w:rPr>
-        <w:t>Jarrod Adair</w:t>
-      </w:r>
-      <w:r>
-        <w:rPr>
-          <w:rStyle w:val="SubtleEmphasis"/>
-        </w:rPr>
-        <w:t xml:space="preserve"> - </w:t>
-      </w:r>
-      <w:r>
-        <w:rPr>
-          <w:rStyle w:val="SubtleEmphasis"/>
-        </w:rPr>
-        <w:t>#</w:t>
-      </w:r>
-      <w:r>
-        <w:rPr>
-          <w:rStyle w:val="SubtleEmphasis"/>
-        </w:rPr>
         <w:t>45432260</w:t>
-      </w:r>
-    </w:p>
-    <w:p>
-      <w:pPr>
-        <w:spacing w:after="0" w:line="240" w:lineRule="auto"/>
-        <w:jc w:val="center"/>
-        <w:rPr>
-          <w:rStyle w:val="SubtleEmphasis"/>
-        </w:rPr>
-      </w:pPr>
-      <w:r>
-        <w:rPr>
-          <w:rStyle w:val="SubtleEmphasis"/>
-        </w:rPr>
-        <w:t>Frederick Jack</w:t>
-      </w:r>
-      <w:r>
-        <w:rPr>
-          <w:rStyle w:val="SubtleEmphasis"/>
-        </w:rPr>
-        <w:t xml:space="preserve"> – </w:t>
-      </w:r>
-      <w:r>
-        <w:rPr>
-          <w:rStyle w:val="SubtleEmphasis"/>
-        </w:rPr>
-        <w:t>#</w:t>
-      </w:r>
-      <w:r>
-        <w:rPr>
-          <w:rStyle w:val="SubtleEmphasis"/>
-        </w:rPr>
-        <w:t>45511020</w:t>
       </w:r>
     </w:p>
     <w:p>
@@ -335,19 +275,25 @@
         <w:rPr>
           <w:rFonts w:ascii="Calibri" w:hAnsi="Calibri" w:cs="Calibri"/>
         </w:rPr>
-        <w:t xml:space="preserve">This distributed systems project, focusing on task 1, is about </w:t>
-      </w:r>
-      <w:r>
-        <w:rPr>
-          <w:rFonts w:ascii="Calibri" w:hAnsi="Calibri" w:cs="Calibri"/>
-        </w:rPr>
-        <w:t>building a “Vanilla” client</w:t>
-      </w:r>
-      <w:r>
-        <w:rPr>
-          <w:rFonts w:ascii="Calibri" w:hAnsi="Calibri" w:cs="Calibri"/>
-        </w:rPr>
-        <w:t xml:space="preserve"> in </w:t>
+        <w:t xml:space="preserve">This distributed systems project, focusing on </w:t>
+      </w:r>
+      <w:r>
+        <w:rPr>
+          <w:rFonts w:ascii="Calibri" w:hAnsi="Calibri" w:cs="Calibri"/>
+        </w:rPr>
+        <w:t>stage 2</w:t>
+      </w:r>
+      <w:r>
+        <w:rPr>
+          <w:rFonts w:ascii="Calibri" w:hAnsi="Calibri" w:cs="Calibri"/>
+        </w:rPr>
+        <w:t xml:space="preserve">, is </w:t>
+      </w:r>
+      <w:r>
+        <w:rPr>
+          <w:rFonts w:ascii="Calibri" w:hAnsi="Calibri" w:cs="Calibri"/>
+        </w:rPr>
+        <w:t xml:space="preserve">to continue our work on our client by building a new scheduling algorithm, made in </w:t>
       </w:r>
       <w:r>
         <w:rPr>
@@ -1331,7 +1277,6 @@
         </w:rPr>
         <w:t xml:space="preserve">. The behavior of the client in each state is defined in a class that implements the </w:t>
       </w:r>
-      <w:proofErr w:type="spellStart"/>
       <w:r>
         <w:rPr>
           <w:rFonts w:ascii="Calibri" w:hAnsi="Calibri" w:cs="Calibri"/>
@@ -1340,7 +1285,6 @@
         </w:rPr>
         <w:t>ProtocolHandler</w:t>
       </w:r>
-      <w:proofErr w:type="spellEnd"/>
       <w:r>
         <w:rPr>
           <w:rFonts w:ascii="Calibri" w:hAnsi="Calibri" w:cs="Calibri"/>
@@ -1441,7 +1385,6 @@
         </w:rPr>
         <w:t xml:space="preserve">The </w:t>
       </w:r>
-      <w:proofErr w:type="spellStart"/>
       <w:r>
         <w:rPr>
           <w:rFonts w:ascii="Calibri" w:hAnsi="Calibri" w:cs="Calibri"/>
@@ -1450,7 +1393,6 @@
         </w:rPr>
         <w:t>SystemInformation</w:t>
       </w:r>
-      <w:proofErr w:type="spellEnd"/>
       <w:r>
         <w:rPr>
           <w:rFonts w:ascii="Calibri" w:hAnsi="Calibri" w:cs="Calibri"/>
@@ -1624,27 +1566,11 @@
         </w:rPr>
         <w:t xml:space="preserve"> class (introduced above) provides instructions that are executed by the main event loop. This class allows more complex communication from the protocol handler classes to the main loop than any primitive datatype. For example, the Action object </w:t>
       </w:r>
-      <w:proofErr w:type="gramStart"/>
       <w:r>
         <w:rPr>
           <w:rStyle w:val="SubtleEmphasis"/>
         </w:rPr>
-        <w:t>Action(</w:t>
-      </w:r>
-      <w:proofErr w:type="spellStart"/>
-      <w:proofErr w:type="gramEnd"/>
-      <w:r>
-        <w:rPr>
-          <w:rStyle w:val="SubtleEmphasis"/>
-        </w:rPr>
-        <w:t>ActionIntent.SEND_MESSAGE</w:t>
-      </w:r>
-      <w:proofErr w:type="spellEnd"/>
-      <w:r>
-        <w:rPr>
-          <w:rStyle w:val="SubtleEmphasis"/>
-        </w:rPr>
-        <w:t>, "HELO")</w:t>
+        <w:t>Action(ActionIntent.SEND_MESSAGE, "HELO")</w:t>
       </w:r>
       <w:r>
         <w:rPr>
@@ -1743,25 +1669,8 @@
         <w:t>Client</w:t>
       </w:r>
       <w:r>
-        <w:t xml:space="preserve"> class is the entry point to the program. It is responsible for </w:t>
-      </w:r>
-      <w:proofErr w:type="spellStart"/>
-      <w:r>
-        <w:t>initialising</w:t>
-      </w:r>
-      <w:proofErr w:type="spellEnd"/>
-      <w:r>
-        <w:t xml:space="preserve"> the program, and the main event loop. First, the method iterates over all command line arguments in a for loop. Valid arguments are identified using a switch statement, and a default case is used to print an error if an </w:t>
-      </w:r>
-      <w:proofErr w:type="spellStart"/>
-      <w:r>
-        <w:t>unrecognised</w:t>
-      </w:r>
-      <w:proofErr w:type="spellEnd"/>
-      <w:r>
-        <w:t xml:space="preserve"> argument is passed. Some sanity checks are performed, and, if valid, values are written to the </w:t>
-      </w:r>
-      <w:proofErr w:type="spellStart"/>
+        <w:t xml:space="preserve"> class is the entry point to the program. It is responsible for initialising the program, and the main event loop. First, the method iterates over all command line arguments in a for loop. Valid arguments are identified using a switch statement, and a default case is used to print an error if an unrecognised argument is passed. Some sanity checks are performed, and, if valid, values are written to the </w:t>
+      </w:r>
       <w:r>
         <w:rPr>
           <w:i/>
@@ -1769,7 +1678,6 @@
         </w:rPr>
         <w:t>SystemInformation</w:t>
       </w:r>
-      <w:proofErr w:type="spellEnd"/>
       <w:r>
         <w:t xml:space="preserve"> class.</w:t>
       </w:r>
@@ -1803,7 +1711,6 @@
       <w:r>
         <w:t xml:space="preserve">Within the while loop, referred to as the main event loop in this document, the program first executes any queued actions (see below). These actions may include tasks such as switching state or sending messages to DS-Sim server. If there are no more queued actions, the program attempts to read any pending messages from DS-Sim server, passing them to a </w:t>
       </w:r>
-      <w:proofErr w:type="spellStart"/>
       <w:r>
         <w:rPr>
           <w:i/>
@@ -1811,7 +1718,6 @@
         </w:rPr>
         <w:t>ProtocolHandler</w:t>
       </w:r>
-      <w:proofErr w:type="spellEnd"/>
       <w:r>
         <w:t xml:space="preserve"> </w:t>
       </w:r>
@@ -1831,55 +1737,58 @@
       <w:r>
         <w:t xml:space="preserve">, the loop runs indefinitely until a </w:t>
       </w:r>
-      <w:proofErr w:type="spellStart"/>
       <w:r>
         <w:rPr>
           <w:i/>
           <w:iCs/>
         </w:rPr>
-        <w:t>ProtocolHandler</w:t>
-      </w:r>
-      <w:proofErr w:type="spellEnd"/>
+        <w:t xml:space="preserve">ProtocolHandler </w:t>
+      </w:r>
+      <w:r>
+        <w:t xml:space="preserve">sends an </w:t>
+      </w:r>
       <w:r>
         <w:rPr>
           <w:i/>
           <w:iCs/>
         </w:rPr>
-        <w:t xml:space="preserve"> </w:t>
-      </w:r>
-      <w:r>
-        <w:t xml:space="preserve">sends an </w:t>
+        <w:t>Action</w:t>
+      </w:r>
+      <w:r>
+        <w:t xml:space="preserve"> instructing the client to terminate. </w:t>
+      </w:r>
+    </w:p>
+    <w:p>
+      <w:pPr>
+        <w:pStyle w:val="Heading4"/>
+      </w:pPr>
+      <w:r>
+        <w:t xml:space="preserve">Protocol Handler </w:t>
+      </w:r>
+      <w:r>
+        <w:t>Interface and Implementing Classes</w:t>
+      </w:r>
+    </w:p>
+    <w:p>
+      <w:pPr>
+        <w:jc w:val="both"/>
+      </w:pPr>
+      <w:r>
+        <w:t xml:space="preserve">The </w:t>
       </w:r>
       <w:r>
         <w:rPr>
           <w:i/>
           <w:iCs/>
         </w:rPr>
-        <w:t>Action</w:t>
-      </w:r>
-      <w:r>
-        <w:t xml:space="preserve"> instructing the client to terminate. </w:t>
-      </w:r>
-    </w:p>
-    <w:p>
-      <w:pPr>
-        <w:pStyle w:val="Heading4"/>
-      </w:pPr>
-      <w:r>
-        <w:t xml:space="preserve">Protocol Handler </w:t>
-      </w:r>
-      <w:r>
-        <w:t>Interface and Implementing Classes</w:t>
-      </w:r>
-    </w:p>
-    <w:p>
-      <w:pPr>
-        <w:jc w:val="both"/>
-      </w:pPr>
-      <w:r>
-        <w:t xml:space="preserve">The </w:t>
-      </w:r>
-      <w:proofErr w:type="spellStart"/>
+        <w:t xml:space="preserve">ProtocolHandler </w:t>
+      </w:r>
+      <w:r>
+        <w:t>interface and its implementing classes are</w:t>
+      </w:r>
+      <w:r>
+        <w:t xml:space="preserve"> key to the strategy design pattern discussed above. The client main method passes all messages received from the DS-Sim server as strings to the </w:t>
+      </w:r>
       <w:r>
         <w:rPr>
           <w:i/>
@@ -1887,7 +1796,6 @@
         </w:rPr>
         <w:t>ProtocolHandler</w:t>
       </w:r>
-      <w:proofErr w:type="spellEnd"/>
       <w:r>
         <w:rPr>
           <w:i/>
@@ -1896,1155 +1804,1017 @@
         <w:t xml:space="preserve"> </w:t>
       </w:r>
       <w:r>
-        <w:t>interface and its implementing classes are</w:t>
-      </w:r>
-      <w:r>
-        <w:t xml:space="preserve"> key to the strategy design pattern discussed above. The client main method passes all messages received from the DS-Sim server as strings to the </w:t>
-      </w:r>
-      <w:proofErr w:type="spellStart"/>
+        <w:t xml:space="preserve">via the </w:t>
+      </w:r>
       <w:r>
         <w:rPr>
           <w:i/>
           <w:iCs/>
         </w:rPr>
-        <w:t>ProtocolHandler</w:t>
-      </w:r>
-      <w:proofErr w:type="spellEnd"/>
+        <w:t>onReceiveMessage</w:t>
+      </w:r>
+      <w:r>
+        <w:t xml:space="preserve"> method. The class is then able to process this message in any </w:t>
+      </w:r>
+      <w:r>
+        <w:t>way and</w:t>
+      </w:r>
+      <w:r>
+        <w:t xml:space="preserve"> return an </w:t>
+      </w:r>
       <w:r>
         <w:rPr>
           <w:i/>
           <w:iCs/>
         </w:rPr>
+        <w:t>Action</w:t>
+      </w:r>
+      <w:r>
         <w:t xml:space="preserve"> </w:t>
       </w:r>
       <w:r>
-        <w:t xml:space="preserve">via the </w:t>
-      </w:r>
-      <w:proofErr w:type="spellStart"/>
+        <w:t xml:space="preserve">(see below) </w:t>
+      </w:r>
+      <w:r>
+        <w:t xml:space="preserve">object describing the desired response. Depending on the protocol state, the main method passes messages to a different implementation of </w:t>
+      </w:r>
       <w:r>
         <w:rPr>
           <w:i/>
           <w:iCs/>
         </w:rPr>
-        <w:t>onReceiveMessage</w:t>
-      </w:r>
-      <w:proofErr w:type="spellEnd"/>
-      <w:r>
-        <w:t xml:space="preserve"> method. The class is then able to process this message in any </w:t>
-      </w:r>
-      <w:r>
-        <w:t>way and</w:t>
-      </w:r>
-      <w:r>
-        <w:t xml:space="preserve"> return an </w:t>
+        <w:t xml:space="preserve">ProtocolHandler, </w:t>
+      </w:r>
+      <w:r>
+        <w:t xml:space="preserve">for example </w:t>
       </w:r>
       <w:r>
         <w:rPr>
           <w:i/>
           <w:iCs/>
         </w:rPr>
-        <w:t>Action</w:t>
-      </w:r>
-      <w:r>
-        <w:t xml:space="preserve"> </w:t>
-      </w:r>
-      <w:r>
-        <w:t xml:space="preserve">(see below) </w:t>
-      </w:r>
-      <w:r>
-        <w:t xml:space="preserve">object describing the desired response. Depending on the protocol state, the main method passes messages to a different implementation of </w:t>
-      </w:r>
-      <w:proofErr w:type="spellStart"/>
+        <w:t>HandshakeProtocolHandler</w:t>
+      </w:r>
+      <w:r>
+        <w:t xml:space="preserve"> implements only the first two messages, after which the client begins processing messages in the </w:t>
+      </w:r>
       <w:r>
         <w:rPr>
           <w:i/>
           <w:iCs/>
         </w:rPr>
-        <w:t>ProtocolHandler</w:t>
-      </w:r>
-      <w:proofErr w:type="spellEnd"/>
+        <w:t>AuthenticationProtocolHandler</w:t>
+      </w:r>
+      <w:r>
+        <w:t xml:space="preserve">. </w:t>
+      </w:r>
+    </w:p>
+    <w:p>
+      <w:pPr>
+        <w:pStyle w:val="Heading4"/>
+      </w:pPr>
+      <w:r>
+        <w:t>Action Class</w:t>
+      </w:r>
+    </w:p>
+    <w:p>
+      <w:pPr>
+        <w:rPr>
+          <w:lang w:val="en-AU"/>
+        </w:rPr>
+      </w:pPr>
+      <w:r>
+        <w:rPr>
+          <w:lang w:val="en-AU"/>
+        </w:rPr>
+        <w:t xml:space="preserve">The action class serves as a way for the </w:t>
+      </w:r>
       <w:r>
         <w:rPr>
           <w:i/>
           <w:iCs/>
-        </w:rPr>
-        <w:t xml:space="preserve">, </w:t>
-      </w:r>
-      <w:r>
-        <w:t xml:space="preserve">for example </w:t>
-      </w:r>
-      <w:proofErr w:type="spellStart"/>
+          <w:lang w:val="en-AU"/>
+        </w:rPr>
+        <w:t>ProtocolHandler</w:t>
+      </w:r>
+      <w:r>
+        <w:t xml:space="preserve"> to communicate more richly with the </w:t>
+      </w:r>
       <w:r>
         <w:rPr>
           <w:i/>
           <w:iCs/>
         </w:rPr>
-        <w:t>HandshakeProtocolHandler</w:t>
-      </w:r>
-      <w:proofErr w:type="spellEnd"/>
-      <w:r>
-        <w:t xml:space="preserve"> implements only the first two messages, after which the client begins processing messages in the </w:t>
-      </w:r>
-      <w:proofErr w:type="spellStart"/>
+        <w:t xml:space="preserve">main </w:t>
+      </w:r>
+      <w:r>
+        <w:t xml:space="preserve">method. Rather than returning a primitive type, the </w:t>
+      </w:r>
       <w:r>
         <w:rPr>
           <w:i/>
           <w:iCs/>
         </w:rPr>
-        <w:t>AuthenticationProtocolHandler</w:t>
-      </w:r>
-      <w:proofErr w:type="spellEnd"/>
-      <w:r>
-        <w:t xml:space="preserve">. </w:t>
-      </w:r>
-    </w:p>
-    <w:p>
-      <w:pPr>
-        <w:pStyle w:val="Heading4"/>
-      </w:pPr>
-      <w:r>
-        <w:t>Action Class</w:t>
-      </w:r>
-    </w:p>
-    <w:p>
-      <w:pPr>
-        <w:rPr>
-          <w:lang w:val="en-AU"/>
-        </w:rPr>
-      </w:pPr>
-      <w:r>
-        <w:rPr>
-          <w:lang w:val="en-AU"/>
-        </w:rPr>
-        <w:t xml:space="preserve">The action class serves as a way for the </w:t>
-      </w:r>
-      <w:proofErr w:type="spellStart"/>
+        <w:t xml:space="preserve">onReceiveMessage </w:t>
+      </w:r>
+      <w:r>
+        <w:t xml:space="preserve">method returns an instance </w:t>
+      </w:r>
       <w:r>
         <w:rPr>
           <w:i/>
           <w:iCs/>
-          <w:lang w:val="en-AU"/>
-        </w:rPr>
-        <w:t>ProtocolHandler</w:t>
-      </w:r>
-      <w:proofErr w:type="spellEnd"/>
-      <w:r>
-        <w:t xml:space="preserve"> to communicate more richly with the </w:t>
+        </w:rPr>
+        <w:t>Action</w:t>
+      </w:r>
+      <w:r>
+        <w:t xml:space="preserve"> which describes what the </w:t>
       </w:r>
       <w:r>
         <w:rPr>
           <w:i/>
           <w:iCs/>
         </w:rPr>
-        <w:t xml:space="preserve">main </w:t>
-      </w:r>
-      <w:r>
-        <w:t xml:space="preserve">method. Rather than returning a primitive type, the </w:t>
-      </w:r>
-      <w:proofErr w:type="spellStart"/>
+        <w:t>main</w:t>
+      </w:r>
+      <w:r>
+        <w:t xml:space="preserve"> method should do through the </w:t>
+      </w:r>
       <w:r>
         <w:rPr>
           <w:i/>
           <w:iCs/>
         </w:rPr>
-        <w:t>onReceiveMessage</w:t>
-      </w:r>
-      <w:proofErr w:type="spellEnd"/>
+        <w:t>intent</w:t>
+      </w:r>
+      <w:r>
+        <w:t xml:space="preserve"> field, which is a enum with possible values such as “</w:t>
+      </w:r>
+      <w:r>
+        <w:t>SEND_MESSAGE</w:t>
+      </w:r>
+      <w:r>
+        <w:t>” or “</w:t>
+      </w:r>
+      <w:r>
+        <w:t>SWITCH_STATE</w:t>
+      </w:r>
+      <w:r>
+        <w:t>”. This abstraction leads to more readable and understandable code</w:t>
+      </w:r>
+      <w:r>
+        <w:t xml:space="preserve">. </w:t>
+      </w:r>
+    </w:p>
+    <w:p>
+      <w:pPr>
+        <w:pStyle w:val="Heading4"/>
+      </w:pPr>
+      <w:r>
+        <w:t>Job and Server Classes</w:t>
+      </w:r>
+    </w:p>
+    <w:p>
+      <w:pPr>
+        <w:jc w:val="both"/>
+        <w:rPr>
+          <w:lang w:val="en-AU"/>
+        </w:rPr>
+      </w:pPr>
+      <w:r>
+        <w:rPr>
+          <w:lang w:val="en-AU"/>
+        </w:rPr>
+        <w:t xml:space="preserve">The Job and </w:t>
+      </w:r>
+      <w:r>
+        <w:rPr>
+          <w:lang w:val="en-AU"/>
+        </w:rPr>
+        <w:t>S</w:t>
+      </w:r>
+      <w:r>
+        <w:rPr>
+          <w:lang w:val="en-AU"/>
+        </w:rPr>
+        <w:t xml:space="preserve">erver </w:t>
+      </w:r>
+      <w:r>
+        <w:rPr>
+          <w:lang w:val="en-AU"/>
+        </w:rPr>
+        <w:t>are data structures related to</w:t>
+      </w:r>
+      <w:r>
+        <w:rPr>
+          <w:lang w:val="en-AU"/>
+        </w:rPr>
+        <w:t xml:space="preserve"> jobs and servers respectively</w:t>
+      </w:r>
+      <w:r>
+        <w:rPr>
+          <w:lang w:val="en-AU"/>
+        </w:rPr>
+        <w:t xml:space="preserve">; while they </w:t>
+      </w:r>
+      <w:r>
+        <w:rPr>
+          <w:lang w:val="en-AU"/>
+        </w:rPr>
+        <w:t>do not</w:t>
+      </w:r>
+      <w:r>
+        <w:rPr>
+          <w:lang w:val="en-AU"/>
+        </w:rPr>
+        <w:t xml:space="preserve"> </w:t>
+      </w:r>
+      <w:r>
+        <w:rPr>
+          <w:lang w:val="en-AU"/>
+        </w:rPr>
+        <w:t xml:space="preserve">use </w:t>
+      </w:r>
+      <w:r>
+        <w:rPr>
+          <w:lang w:val="en-AU"/>
+        </w:rPr>
+        <w:t xml:space="preserve">any specific technologies or </w:t>
+      </w:r>
+      <w:r>
+        <w:rPr>
+          <w:lang w:val="en-AU"/>
+        </w:rPr>
+        <w:t>software libraries</w:t>
+      </w:r>
+      <w:r>
+        <w:rPr>
+          <w:lang w:val="en-AU"/>
+        </w:rPr>
+        <w:t xml:space="preserve"> they were designed around data and their data structure hopefully shows that</w:t>
+      </w:r>
+      <w:r>
+        <w:rPr>
+          <w:lang w:val="en-AU"/>
+        </w:rPr>
+        <w:t>.</w:t>
+      </w:r>
+      <w:r>
+        <w:rPr>
+          <w:lang w:val="en-AU"/>
+        </w:rPr>
+        <w:t xml:space="preserve"> </w:t>
+      </w:r>
+      <w:r>
+        <w:rPr>
+          <w:lang w:val="en-AU"/>
+        </w:rPr>
+        <w:t>These classes use a data structure mix of data storage as well as state storage for the intended use for every instance of a job or a server to be a new object of the class.</w:t>
+      </w:r>
+      <w:r>
+        <w:rPr>
+          <w:lang w:val="en-AU"/>
+        </w:rPr>
+        <w:t xml:space="preserve"> </w:t>
+      </w:r>
+      <w:r>
+        <w:rPr>
+          <w:lang w:val="en-AU"/>
+        </w:rPr>
+        <w:t xml:space="preserve">These classes contain a constructor that is used when creating a new instance object </w:t>
+      </w:r>
+      <w:r>
+        <w:rPr>
+          <w:lang w:val="en-AU"/>
+        </w:rPr>
+        <w:t>which forwards the data into local variables to be stored in that specific instance of the class, allowing for multiple jobs or servers to exist at one time.</w:t>
+      </w:r>
+      <w:r>
+        <w:rPr>
+          <w:lang w:val="en-AU"/>
+        </w:rPr>
+        <w:t xml:space="preserve"> Additionally, we added the ability to store the current job and server state inside each instance which further improved the</w:t>
+      </w:r>
+      <w:r>
+        <w:rPr>
+          <w:lang w:val="en-AU"/>
+        </w:rPr>
+        <w:t xml:space="preserve"> </w:t>
+      </w:r>
+      <w:r>
+        <w:rPr>
+          <w:lang w:val="en-AU"/>
+        </w:rPr>
+        <w:t>compatibility</w:t>
+      </w:r>
+      <w:r>
+        <w:rPr>
+          <w:lang w:val="en-AU"/>
+        </w:rPr>
+        <w:t xml:space="preserve"> with our </w:t>
+      </w:r>
+      <w:r>
+        <w:rPr>
+          <w:lang w:val="en-AU"/>
+        </w:rPr>
+        <w:t>general</w:t>
+      </w:r>
+      <w:r>
+        <w:rPr>
+          <w:lang w:val="en-AU"/>
+        </w:rPr>
+        <w:t xml:space="preserve"> state</w:t>
+      </w:r>
+      <w:r>
+        <w:rPr>
+          <w:lang w:val="en-AU"/>
+        </w:rPr>
+        <w:t xml:space="preserve"> </w:t>
+      </w:r>
+      <w:r>
+        <w:rPr>
+          <w:lang w:val="en-AU"/>
+        </w:rPr>
+        <w:t xml:space="preserve">machine </w:t>
+      </w:r>
+      <w:r>
+        <w:rPr>
+          <w:lang w:val="en-AU"/>
+        </w:rPr>
+        <w:t>design</w:t>
+      </w:r>
+      <w:r>
+        <w:rPr>
+          <w:lang w:val="en-AU"/>
+        </w:rPr>
+        <w:t>.</w:t>
+      </w:r>
+      <w:r>
+        <w:rPr>
+          <w:lang w:val="en-AU"/>
+        </w:rPr>
+        <w:t xml:space="preserve"> </w:t>
+      </w:r>
+      <w:r>
+        <w:rPr>
+          <w:lang w:val="en-AU"/>
+        </w:rPr>
+        <w:t xml:space="preserve">These two classes </w:t>
+      </w:r>
+      <w:r>
+        <w:rPr>
+          <w:lang w:val="en-AU"/>
+        </w:rPr>
+        <w:t xml:space="preserve">fit into the client </w:t>
+      </w:r>
+      <w:r>
+        <w:rPr>
+          <w:lang w:val="en-AU"/>
+        </w:rPr>
+        <w:t>by</w:t>
+      </w:r>
+      <w:r>
+        <w:rPr>
+          <w:lang w:val="en-AU"/>
+        </w:rPr>
+        <w:t xml:space="preserve"> giving it the functionality to remember</w:t>
+      </w:r>
+      <w:r>
+        <w:rPr>
+          <w:lang w:val="en-AU"/>
+        </w:rPr>
+        <w:t xml:space="preserve"> which is essential for it to be able to </w:t>
+      </w:r>
+      <w:r>
+        <w:rPr>
+          <w:lang w:val="en-AU"/>
+        </w:rPr>
+        <w:t>perform scheduling tasks</w:t>
+      </w:r>
+      <w:r>
+        <w:rPr>
+          <w:lang w:val="en-AU"/>
+        </w:rPr>
+        <w:t>.</w:t>
+      </w:r>
+      <w:r>
+        <w:rPr>
+          <w:lang w:val="en-AU"/>
+        </w:rPr>
+        <w:t xml:space="preserve"> </w:t>
+      </w:r>
+      <w:r>
+        <w:rPr>
+          <w:lang w:val="en-AU"/>
+        </w:rPr>
+        <w:t xml:space="preserve">These components of the client were designed and </w:t>
+      </w:r>
+      <w:r>
+        <w:rPr>
+          <w:lang w:val="en-AU"/>
+        </w:rPr>
+        <w:t>initially</w:t>
+      </w:r>
+      <w:r>
+        <w:rPr>
+          <w:lang w:val="en-AU"/>
+        </w:rPr>
+        <w:t xml:space="preserve"> implemented by Jarrod with </w:t>
+      </w:r>
+      <w:r>
+        <w:rPr>
+          <w:lang w:val="en-AU"/>
+        </w:rPr>
+        <w:t xml:space="preserve">multiple small refactors </w:t>
+      </w:r>
+      <w:r>
+        <w:rPr>
+          <w:lang w:val="en-AU"/>
+        </w:rPr>
+        <w:t xml:space="preserve">along with </w:t>
+      </w:r>
+      <w:r>
+        <w:rPr>
+          <w:lang w:val="en-AU"/>
+        </w:rPr>
+        <w:t>Luke refactoring general code and shaping it into the Action state system we had developed.</w:t>
+      </w:r>
+    </w:p>
+    <w:p>
+      <w:pPr>
+        <w:pStyle w:val="Heading4"/>
+      </w:pPr>
+      <w:r>
+        <w:lastRenderedPageBreak/>
+        <w:t>System Information Class</w:t>
+      </w:r>
+    </w:p>
+    <w:p>
+      <w:pPr>
+        <w:jc w:val="both"/>
+        <w:rPr>
+          <w:lang w:val="en-AU"/>
+        </w:rPr>
+      </w:pPr>
+      <w:r>
+        <w:rPr>
+          <w:lang w:val="en-AU"/>
+        </w:rPr>
+        <w:t xml:space="preserve">The SystemInfomation class </w:t>
+      </w:r>
+      <w:r>
+        <w:rPr>
+          <w:lang w:val="en-AU"/>
+        </w:rPr>
+        <w:t>is</w:t>
+      </w:r>
+      <w:r>
+        <w:rPr>
+          <w:lang w:val="en-AU"/>
+        </w:rPr>
+        <w:t xml:space="preserve"> </w:t>
+      </w:r>
+      <w:r>
+        <w:rPr>
+          <w:lang w:val="en-AU"/>
+        </w:rPr>
+        <w:t>loosely coupled</w:t>
+      </w:r>
+      <w:r>
+        <w:rPr>
+          <w:lang w:val="en-AU"/>
+        </w:rPr>
+        <w:t xml:space="preserve"> with the server class</w:t>
+      </w:r>
+      <w:r>
+        <w:rPr>
+          <w:lang w:val="en-AU"/>
+        </w:rPr>
+        <w:t xml:space="preserve"> as well as a general loose coupling with the o</w:t>
+      </w:r>
+      <w:r>
+        <w:rPr>
+          <w:lang w:val="en-AU"/>
+        </w:rPr>
+        <w:t xml:space="preserve">verall client, acting as </w:t>
+      </w:r>
+      <w:r>
+        <w:rPr>
+          <w:lang w:val="en-AU"/>
+        </w:rPr>
+        <w:t>an</w:t>
+      </w:r>
+      <w:r>
+        <w:rPr>
+          <w:lang w:val="en-AU"/>
+        </w:rPr>
+        <w:t xml:space="preserve"> umbrella global class</w:t>
+      </w:r>
+      <w:r>
+        <w:rPr>
+          <w:lang w:val="en-AU"/>
+        </w:rPr>
+        <w:t xml:space="preserve"> to store </w:t>
+      </w:r>
+      <w:r>
+        <w:rPr>
+          <w:lang w:val="en-AU"/>
+        </w:rPr>
+        <w:t>globally accessible server objects as well as</w:t>
+      </w:r>
+      <w:r>
+        <w:rPr>
+          <w:lang w:val="en-AU"/>
+        </w:rPr>
+        <w:t xml:space="preserve"> </w:t>
+      </w:r>
+      <w:r>
+        <w:rPr>
+          <w:lang w:val="en-AU"/>
+        </w:rPr>
+        <w:t>all basic client-server connection argument</w:t>
+      </w:r>
+      <w:r>
+        <w:rPr>
+          <w:lang w:val="en-AU"/>
+        </w:rPr>
+        <w:t>s</w:t>
+      </w:r>
+      <w:r>
+        <w:rPr>
+          <w:lang w:val="en-AU"/>
+        </w:rPr>
+        <w:t>.</w:t>
+      </w:r>
+      <w:r>
+        <w:rPr>
+          <w:lang w:val="en-AU"/>
+        </w:rPr>
+        <w:t xml:space="preserve"> When designing this class, we chose to use the singleton design pattern as i</w:t>
+      </w:r>
+      <w:r>
+        <w:rPr>
+          <w:lang w:val="en-AU"/>
+        </w:rPr>
+        <w:t>t</w:t>
+      </w:r>
+      <w:r>
+        <w:rPr>
+          <w:lang w:val="en-AU"/>
+        </w:rPr>
+        <w:t xml:space="preserve"> felt the best suited for the behaviour expected.</w:t>
+      </w:r>
+      <w:r>
+        <w:rPr>
+          <w:lang w:val="en-AU"/>
+        </w:rPr>
+        <w:t xml:space="preserve"> </w:t>
+      </w:r>
+      <w:r>
+        <w:rPr>
+          <w:lang w:val="en-AU"/>
+        </w:rPr>
+        <w:t>Inside SystemInfomation, we</w:t>
+      </w:r>
+      <w:r>
+        <w:rPr>
+          <w:lang w:val="en-AU"/>
+        </w:rPr>
+        <w:t xml:space="preserve"> imported </w:t>
+      </w:r>
+      <w:r>
+        <w:rPr>
+          <w:lang w:val="en-AU"/>
+        </w:rPr>
+        <w:t>and</w:t>
+      </w:r>
+      <w:r>
+        <w:rPr>
+          <w:lang w:val="en-AU"/>
+        </w:rPr>
+        <w:t xml:space="preserve"> used </w:t>
+      </w:r>
+      <w:r>
+        <w:rPr>
+          <w:lang w:val="en-AU"/>
+        </w:rPr>
+        <w:t>the</w:t>
+      </w:r>
+      <w:r>
+        <w:rPr>
+          <w:lang w:val="en-AU"/>
+        </w:rPr>
+        <w:t xml:space="preserve"> </w:t>
+      </w:r>
+      <w:r>
+        <w:rPr>
+          <w:lang w:val="en-AU"/>
+        </w:rPr>
+        <w:t>ArrayList</w:t>
+      </w:r>
+      <w:r>
+        <w:rPr>
+          <w:lang w:val="en-AU"/>
+        </w:rPr>
+        <w:t xml:space="preserve"> data structure of type server to store a multidimensional array of server objects</w:t>
+      </w:r>
+      <w:r>
+        <w:rPr>
+          <w:lang w:val="en-AU"/>
+        </w:rPr>
+        <w:t xml:space="preserve"> with an accompanying addServer function and mostCores function to add servers and return the largest server in relation to their core counts, respectively.</w:t>
+      </w:r>
+      <w:r>
+        <w:rPr>
+          <w:lang w:val="en-AU"/>
+        </w:rPr>
+        <w:t xml:space="preserve"> This class was originally designed and developed by Jarrod </w:t>
+      </w:r>
+      <w:r>
+        <w:rPr>
+          <w:lang w:val="en-AU"/>
+        </w:rPr>
+        <w:t>with help from Fred</w:t>
+      </w:r>
+      <w:r>
+        <w:rPr>
+          <w:lang w:val="en-AU"/>
+        </w:rPr>
+        <w:t xml:space="preserve">, later being refactored </w:t>
+      </w:r>
+      <w:r>
+        <w:rPr>
+          <w:lang w:val="en-AU"/>
+        </w:rPr>
+        <w:t>by Luke</w:t>
+      </w:r>
+      <w:r>
+        <w:rPr>
+          <w:lang w:val="en-AU"/>
+        </w:rPr>
+        <w:t xml:space="preserve"> into a static class</w:t>
+      </w:r>
+      <w:r>
+        <w:rPr>
+          <w:lang w:val="en-AU"/>
+        </w:rPr>
+        <w:t>.</w:t>
+      </w:r>
+    </w:p>
+    <w:p>
+      <w:pPr>
+        <w:pStyle w:val="Heading4"/>
+      </w:pPr>
+      <w:r>
+        <w:t>Connection Class</w:t>
+      </w:r>
+    </w:p>
+    <w:p>
+      <w:pPr>
+        <w:jc w:val="both"/>
+        <w:rPr>
+          <w:lang w:val="en-AU"/>
+        </w:rPr>
+      </w:pPr>
+      <w:r>
+        <w:rPr>
+          <w:lang w:val="en-AU"/>
+        </w:rPr>
+        <w:t xml:space="preserve">The Connection class is one of the most important and essential classes </w:t>
+      </w:r>
+      <w:r>
+        <w:rPr>
+          <w:lang w:val="en-AU"/>
+        </w:rPr>
+        <w:t xml:space="preserve">of </w:t>
+      </w:r>
+      <w:r>
+        <w:rPr>
+          <w:lang w:val="en-AU"/>
+        </w:rPr>
+        <w:t xml:space="preserve">the client </w:t>
+      </w:r>
+      <w:r>
+        <w:rPr>
+          <w:lang w:val="en-AU"/>
+        </w:rPr>
+        <w:t xml:space="preserve">with it </w:t>
+      </w:r>
+      <w:r>
+        <w:rPr>
+          <w:lang w:val="en-AU"/>
+        </w:rPr>
+        <w:t>solely</w:t>
+      </w:r>
+      <w:r>
+        <w:rPr>
+          <w:lang w:val="en-AU"/>
+        </w:rPr>
+        <w:t xml:space="preserve"> </w:t>
+      </w:r>
+      <w:r>
+        <w:rPr>
+          <w:lang w:val="en-AU"/>
+        </w:rPr>
+        <w:t>in charge of the socket connection between the client and the server. This class uses external socket libraries that provide the backbone code for possible connections.</w:t>
+      </w:r>
+      <w:r>
+        <w:rPr>
+          <w:lang w:val="en-AU"/>
+        </w:rPr>
+        <w:t xml:space="preserve"> Additionally, the connection class uses a combination of stream reader</w:t>
+      </w:r>
+      <w:r>
+        <w:rPr>
+          <w:lang w:val="en-AU"/>
+        </w:rPr>
+        <w:t xml:space="preserve"> </w:t>
+      </w:r>
+      <w:r>
+        <w:rPr>
+          <w:lang w:val="en-AU"/>
+        </w:rPr>
+        <w:t>and writer</w:t>
+      </w:r>
+      <w:r>
+        <w:rPr>
+          <w:lang w:val="en-AU"/>
+        </w:rPr>
+        <w:t xml:space="preserve"> data structures</w:t>
+      </w:r>
+      <w:r>
+        <w:rPr>
+          <w:lang w:val="en-AU"/>
+        </w:rPr>
+        <w:t xml:space="preserve"> to parse byte streams into complete and readable strings for the client to process.</w:t>
+      </w:r>
+      <w:r>
+        <w:rPr>
+          <w:lang w:val="en-AU"/>
+        </w:rPr>
+        <w:t xml:space="preserve"> </w:t>
+      </w:r>
+      <w:r>
+        <w:rPr>
+          <w:lang w:val="en-AU"/>
+        </w:rPr>
+        <w:t xml:space="preserve">The connection class includes </w:t>
+      </w:r>
+      <w:r>
+        <w:rPr>
+          <w:lang w:val="en-AU"/>
+        </w:rPr>
+        <w:t>multiple functions to perform discrete actions such as writing to and reading from the server</w:t>
+      </w:r>
+      <w:r>
+        <w:rPr>
+          <w:lang w:val="en-AU"/>
+        </w:rPr>
+        <w:t>, using stream writers</w:t>
+      </w:r>
+      <w:r>
+        <w:rPr>
+          <w:lang w:val="en-AU"/>
+        </w:rPr>
+        <w:t>/readers</w:t>
+      </w:r>
+      <w:r>
+        <w:rPr>
+          <w:lang w:val="en-AU"/>
+        </w:rPr>
+        <w:t xml:space="preserve"> initialised within the constructor which is called at the beginning of the client </w:t>
+      </w:r>
+      <w:r>
+        <w:rPr>
+          <w:lang w:val="en-AU"/>
+        </w:rPr>
+        <w:t>start-up</w:t>
+      </w:r>
+      <w:r>
+        <w:rPr>
+          <w:lang w:val="en-AU"/>
+        </w:rPr>
+        <w:t xml:space="preserve"> </w:t>
+      </w:r>
+      <w:r>
+        <w:rPr>
+          <w:lang w:val="en-AU"/>
+        </w:rPr>
+        <w:t>perdure</w:t>
+      </w:r>
+      <w:r>
+        <w:rPr>
+          <w:lang w:val="en-AU"/>
+        </w:rPr>
+        <w:t>.</w:t>
+      </w:r>
+      <w:r>
+        <w:rPr>
+          <w:lang w:val="en-AU"/>
+        </w:rPr>
+        <w:t xml:space="preserve"> The initial </w:t>
+      </w:r>
+      <w:r>
+        <w:rPr>
+          <w:lang w:val="en-AU"/>
+        </w:rPr>
+        <w:t>creation of the connection class was from the whole team partially with Luke extrapolating the design into its current form with a few extra checks</w:t>
+      </w:r>
+      <w:r>
+        <w:rPr>
+          <w:lang w:val="en-AU"/>
+        </w:rPr>
+        <w:t xml:space="preserve"> and refactoring.</w:t>
+      </w:r>
+    </w:p>
+    <w:p>
+      <w:pPr>
+        <w:pStyle w:val="Heading5"/>
+        <w:rPr>
+          <w:lang w:val="en-AU"/>
+        </w:rPr>
+      </w:pPr>
+      <w:r>
+        <w:rPr>
+          <w:lang w:val="en-AU"/>
+        </w:rPr>
+        <w:t>XML Parser Class</w:t>
+      </w:r>
+    </w:p>
+    <w:p>
+      <w:pPr>
+        <w:jc w:val="both"/>
+        <w:rPr>
+          <w:lang w:val="en-AU"/>
+        </w:rPr>
+      </w:pPr>
+      <w:r>
+        <w:rPr>
+          <w:lang w:val="en-AU"/>
+        </w:rPr>
+        <w:t xml:space="preserve">The XMLParser class </w:t>
+      </w:r>
+      <w:r>
+        <w:rPr>
+          <w:lang w:val="en-AU"/>
+        </w:rPr>
+        <w:t>parses</w:t>
+      </w:r>
+      <w:r>
+        <w:rPr>
+          <w:lang w:val="en-AU"/>
+        </w:rPr>
+        <w:t xml:space="preserve"> </w:t>
+      </w:r>
+      <w:r>
+        <w:rPr>
+          <w:lang w:val="en-AU"/>
+        </w:rPr>
+        <w:t>the ds-system.xml file</w:t>
+      </w:r>
+      <w:r>
+        <w:rPr>
+          <w:lang w:val="en-AU"/>
+        </w:rPr>
+        <w:t xml:space="preserve"> generated by DS-Sim server.</w:t>
+      </w:r>
+      <w:r>
+        <w:rPr>
+          <w:lang w:val="en-AU"/>
+        </w:rPr>
+        <w:t xml:space="preserve"> </w:t>
+      </w:r>
+      <w:r>
+        <w:rPr>
+          <w:lang w:val="en-AU"/>
+        </w:rPr>
+        <w:t>It</w:t>
+      </w:r>
+      <w:r>
+        <w:rPr>
+          <w:lang w:val="en-AU"/>
+        </w:rPr>
+        <w:t xml:space="preserve"> uses</w:t>
+      </w:r>
+      <w:r>
+        <w:rPr>
+          <w:lang w:val="en-AU"/>
+        </w:rPr>
+        <w:t xml:space="preserve"> </w:t>
+      </w:r>
+      <w:r>
+        <w:rPr>
+          <w:lang w:val="en-AU"/>
+        </w:rPr>
+        <w:t>Java’s Document Object Model (DOM)</w:t>
+      </w:r>
+      <w:r>
+        <w:rPr>
+          <w:lang w:val="en-AU"/>
+        </w:rPr>
+        <w:t xml:space="preserve">, from the </w:t>
+      </w:r>
       <w:r>
         <w:rPr>
           <w:i/>
           <w:iCs/>
+          <w:lang w:val="en-AU"/>
+        </w:rPr>
+        <w:t>org.w3c.dom</w:t>
+      </w:r>
+      <w:r>
+        <w:rPr>
+          <w:lang w:val="en-AU"/>
+        </w:rPr>
+        <w:t xml:space="preserve"> package</w:t>
+      </w:r>
+      <w:r>
+        <w:rPr>
+          <w:lang w:val="en-AU"/>
+        </w:rPr>
+        <w:t xml:space="preserve"> and general File IO</w:t>
+      </w:r>
+      <w:r>
+        <w:rPr>
+          <w:lang w:val="en-AU"/>
+        </w:rPr>
+        <w:t xml:space="preserve"> libraries</w:t>
+      </w:r>
+      <w:r>
+        <w:rPr>
+          <w:lang w:val="en-AU"/>
+        </w:rPr>
+        <w:t>, all available in the standard library</w:t>
+      </w:r>
+      <w:r>
+        <w:rPr>
+          <w:lang w:val="en-AU"/>
+        </w:rPr>
+        <w:t>.</w:t>
+      </w:r>
+      <w:r>
+        <w:rPr>
+          <w:lang w:val="en-AU"/>
+        </w:rPr>
+        <w:t xml:space="preserve"> The information contained in the file is </w:t>
+      </w:r>
+      <w:r>
+        <w:rPr>
+          <w:lang w:val="en-AU"/>
+        </w:rPr>
+        <w:t>all</w:t>
+      </w:r>
+      <w:r>
+        <w:rPr>
+          <w:lang w:val="en-AU"/>
+        </w:rPr>
+        <w:t xml:space="preserve"> the </w:t>
+      </w:r>
+      <w:r>
+        <w:rPr>
+          <w:lang w:val="en-AU"/>
+        </w:rPr>
+        <w:t xml:space="preserve">server information and attributes available in the specified configuration file.  </w:t>
+      </w:r>
+      <w:r>
+        <w:rPr>
+          <w:lang w:val="en-AU"/>
+        </w:rPr>
+        <w:t>XML parser creates several instances of the</w:t>
+      </w:r>
+      <w:r>
+        <w:rPr>
+          <w:lang w:val="en-AU"/>
         </w:rPr>
         <w:t xml:space="preserve"> </w:t>
-      </w:r>
-      <w:r>
-        <w:t xml:space="preserve">method returns an instance </w:t>
       </w:r>
       <w:r>
         <w:rPr>
           <w:i/>
           <w:iCs/>
-        </w:rPr>
-        <w:t>Action</w:t>
-      </w:r>
-      <w:r>
-        <w:t xml:space="preserve"> which describes what the </w:t>
+          <w:lang w:val="en-AU"/>
+        </w:rPr>
+        <w:t>server</w:t>
+      </w:r>
+      <w:r>
+        <w:rPr>
+          <w:lang w:val="en-AU"/>
+        </w:rPr>
+        <w:t xml:space="preserve"> </w:t>
+      </w:r>
+      <w:r>
+        <w:rPr>
+          <w:lang w:val="en-AU"/>
+        </w:rPr>
+        <w:t xml:space="preserve">class and writes them to an array list in the </w:t>
       </w:r>
       <w:r>
         <w:rPr>
           <w:i/>
           <w:iCs/>
-        </w:rPr>
-        <w:t>main</w:t>
-      </w:r>
-      <w:r>
-        <w:t xml:space="preserve"> method should do through the </w:t>
-      </w:r>
-      <w:r>
-        <w:rPr>
-          <w:i/>
-          <w:iCs/>
-        </w:rPr>
-        <w:t>intent</w:t>
-      </w:r>
-      <w:r>
-        <w:t xml:space="preserve"> field, which is </w:t>
-      </w:r>
-      <w:proofErr w:type="gramStart"/>
-      <w:r>
-        <w:t>a</w:t>
-      </w:r>
-      <w:proofErr w:type="gramEnd"/>
-      <w:r>
-        <w:t xml:space="preserve"> enum with possible values such as “</w:t>
-      </w:r>
-      <w:r>
-        <w:t>SEND_MESSAGE</w:t>
-      </w:r>
-      <w:r>
-        <w:t>” or “</w:t>
-      </w:r>
-      <w:r>
-        <w:t>SWITCH_STATE</w:t>
-      </w:r>
-      <w:r>
-        <w:t>”. This abstraction leads to more readable and understandable code</w:t>
-      </w:r>
-      <w:r>
-        <w:t xml:space="preserve">. </w:t>
-      </w:r>
-    </w:p>
-    <w:p>
-      <w:pPr>
-        <w:pStyle w:val="Heading4"/>
-      </w:pPr>
-      <w:r>
-        <w:t>Job and Server Classes</w:t>
-      </w:r>
-    </w:p>
-    <w:p>
-      <w:pPr>
-        <w:jc w:val="both"/>
-        <w:rPr>
-          <w:lang w:val="en-AU"/>
-        </w:rPr>
-      </w:pPr>
-      <w:r>
-        <w:rPr>
-          <w:lang w:val="en-AU"/>
-        </w:rPr>
-        <w:t xml:space="preserve">The Job and </w:t>
-      </w:r>
-      <w:r>
-        <w:rPr>
-          <w:lang w:val="en-AU"/>
-        </w:rPr>
-        <w:t>S</w:t>
-      </w:r>
-      <w:r>
-        <w:rPr>
-          <w:lang w:val="en-AU"/>
-        </w:rPr>
-        <w:t xml:space="preserve">erver </w:t>
-      </w:r>
-      <w:r>
-        <w:rPr>
-          <w:lang w:val="en-AU"/>
-        </w:rPr>
-        <w:t>are data structures related to</w:t>
-      </w:r>
-      <w:r>
-        <w:rPr>
-          <w:lang w:val="en-AU"/>
-        </w:rPr>
-        <w:t xml:space="preserve"> jobs and servers respectively</w:t>
-      </w:r>
-      <w:r>
-        <w:rPr>
-          <w:lang w:val="en-AU"/>
-        </w:rPr>
-        <w:t xml:space="preserve">; while they </w:t>
-      </w:r>
-      <w:r>
-        <w:rPr>
-          <w:lang w:val="en-AU"/>
-        </w:rPr>
-        <w:t>do not</w:t>
-      </w:r>
-      <w:r>
-        <w:rPr>
-          <w:lang w:val="en-AU"/>
-        </w:rPr>
-        <w:t xml:space="preserve"> </w:t>
-      </w:r>
-      <w:r>
-        <w:rPr>
-          <w:lang w:val="en-AU"/>
-        </w:rPr>
-        <w:t xml:space="preserve">use </w:t>
-      </w:r>
-      <w:r>
-        <w:rPr>
-          <w:lang w:val="en-AU"/>
-        </w:rPr>
-        <w:t xml:space="preserve">any specific technologies or </w:t>
-      </w:r>
-      <w:r>
-        <w:rPr>
-          <w:lang w:val="en-AU"/>
-        </w:rPr>
-        <w:t>software libraries</w:t>
-      </w:r>
-      <w:r>
-        <w:rPr>
-          <w:lang w:val="en-AU"/>
-        </w:rPr>
-        <w:t xml:space="preserve"> they were designed around data and their data structure hopefully shows that</w:t>
-      </w:r>
-      <w:r>
-        <w:rPr>
-          <w:lang w:val="en-AU"/>
-        </w:rPr>
-        <w:t>.</w:t>
-      </w:r>
-      <w:r>
-        <w:rPr>
-          <w:lang w:val="en-AU"/>
-        </w:rPr>
-        <w:t xml:space="preserve"> </w:t>
-      </w:r>
-      <w:r>
-        <w:rPr>
-          <w:lang w:val="en-AU"/>
-        </w:rPr>
-        <w:t>These classes use a data structure mix of data storage as well as state storage for the intended use for every instance of a job or a server to be a new object of the class.</w:t>
-      </w:r>
-      <w:r>
-        <w:rPr>
-          <w:lang w:val="en-AU"/>
-        </w:rPr>
-        <w:t xml:space="preserve"> </w:t>
-      </w:r>
-      <w:r>
-        <w:rPr>
-          <w:lang w:val="en-AU"/>
-        </w:rPr>
-        <w:t xml:space="preserve">These classes contain a constructor that is used when creating a new instance object </w:t>
-      </w:r>
-      <w:r>
-        <w:rPr>
-          <w:lang w:val="en-AU"/>
-        </w:rPr>
-        <w:t>which forwards the data into local variables to be stored in that specific instance of the class, allowing for multiple jobs or servers to exist at one time.</w:t>
-      </w:r>
-      <w:r>
-        <w:rPr>
-          <w:lang w:val="en-AU"/>
-        </w:rPr>
-        <w:t xml:space="preserve"> Additionally, we added the ability to store the current job and server state inside each instance which further improved the</w:t>
-      </w:r>
-      <w:r>
-        <w:rPr>
-          <w:lang w:val="en-AU"/>
-        </w:rPr>
-        <w:t xml:space="preserve"> </w:t>
-      </w:r>
-      <w:r>
-        <w:rPr>
-          <w:lang w:val="en-AU"/>
-        </w:rPr>
-        <w:t>compatibility</w:t>
-      </w:r>
-      <w:r>
-        <w:rPr>
-          <w:lang w:val="en-AU"/>
-        </w:rPr>
-        <w:t xml:space="preserve"> with our </w:t>
-      </w:r>
-      <w:r>
-        <w:rPr>
-          <w:lang w:val="en-AU"/>
-        </w:rPr>
-        <w:t>general</w:t>
-      </w:r>
-      <w:r>
-        <w:rPr>
-          <w:lang w:val="en-AU"/>
-        </w:rPr>
-        <w:t xml:space="preserve"> state</w:t>
-      </w:r>
-      <w:r>
-        <w:rPr>
-          <w:lang w:val="en-AU"/>
-        </w:rPr>
-        <w:t xml:space="preserve"> </w:t>
-      </w:r>
-      <w:r>
-        <w:rPr>
-          <w:lang w:val="en-AU"/>
-        </w:rPr>
-        <w:t xml:space="preserve">machine </w:t>
-      </w:r>
-      <w:r>
-        <w:rPr>
-          <w:lang w:val="en-AU"/>
-        </w:rPr>
-        <w:t>design</w:t>
-      </w:r>
-      <w:r>
-        <w:rPr>
-          <w:lang w:val="en-AU"/>
-        </w:rPr>
-        <w:t>.</w:t>
-      </w:r>
-      <w:r>
-        <w:rPr>
-          <w:lang w:val="en-AU"/>
-        </w:rPr>
-        <w:t xml:space="preserve"> </w:t>
-      </w:r>
-      <w:r>
-        <w:rPr>
-          <w:lang w:val="en-AU"/>
-        </w:rPr>
-        <w:t xml:space="preserve">These two classes </w:t>
-      </w:r>
-      <w:r>
-        <w:rPr>
-          <w:lang w:val="en-AU"/>
-        </w:rPr>
-        <w:t xml:space="preserve">fit into the client </w:t>
-      </w:r>
-      <w:r>
-        <w:rPr>
-          <w:lang w:val="en-AU"/>
-        </w:rPr>
-        <w:t>by</w:t>
-      </w:r>
-      <w:r>
-        <w:rPr>
-          <w:lang w:val="en-AU"/>
-        </w:rPr>
-        <w:t xml:space="preserve"> giving it the functionality to remember</w:t>
-      </w:r>
-      <w:r>
-        <w:rPr>
-          <w:lang w:val="en-AU"/>
-        </w:rPr>
-        <w:t xml:space="preserve"> which is essential for it to be able to </w:t>
-      </w:r>
-      <w:r>
-        <w:rPr>
-          <w:lang w:val="en-AU"/>
-        </w:rPr>
-        <w:t>perform scheduling tasks</w:t>
-      </w:r>
-      <w:r>
-        <w:rPr>
-          <w:lang w:val="en-AU"/>
-        </w:rPr>
-        <w:t>.</w:t>
-      </w:r>
-      <w:r>
-        <w:rPr>
-          <w:lang w:val="en-AU"/>
-        </w:rPr>
-        <w:t xml:space="preserve"> </w:t>
-      </w:r>
-      <w:r>
-        <w:rPr>
-          <w:lang w:val="en-AU"/>
-        </w:rPr>
-        <w:t xml:space="preserve">These components of the client were designed and </w:t>
-      </w:r>
-      <w:r>
-        <w:rPr>
-          <w:lang w:val="en-AU"/>
-        </w:rPr>
-        <w:t>initially</w:t>
-      </w:r>
-      <w:r>
-        <w:rPr>
-          <w:lang w:val="en-AU"/>
-        </w:rPr>
-        <w:t xml:space="preserve"> implemented by Jarrod with </w:t>
-      </w:r>
-      <w:r>
-        <w:rPr>
-          <w:lang w:val="en-AU"/>
-        </w:rPr>
-        <w:t xml:space="preserve">multiple small refactors </w:t>
-      </w:r>
-      <w:r>
-        <w:rPr>
-          <w:lang w:val="en-AU"/>
-        </w:rPr>
-        <w:t xml:space="preserve">along with </w:t>
-      </w:r>
-      <w:r>
-        <w:rPr>
-          <w:lang w:val="en-AU"/>
-        </w:rPr>
-        <w:t>Luke refactoring general code and shaping it into the Action state system we had developed.</w:t>
-      </w:r>
-    </w:p>
-    <w:p>
-      <w:pPr>
-        <w:pStyle w:val="Heading4"/>
-      </w:pPr>
-      <w:r>
-        <w:lastRenderedPageBreak/>
-        <w:t>System Information Class</w:t>
-      </w:r>
-    </w:p>
-    <w:p>
-      <w:pPr>
-        <w:jc w:val="both"/>
-        <w:rPr>
-          <w:lang w:val="en-AU"/>
-        </w:rPr>
-      </w:pPr>
-      <w:r>
-        <w:rPr>
-          <w:lang w:val="en-AU"/>
-        </w:rPr>
-        <w:t xml:space="preserve">The </w:t>
-      </w:r>
-      <w:proofErr w:type="spellStart"/>
-      <w:r>
-        <w:rPr>
-          <w:lang w:val="en-AU"/>
-        </w:rPr>
-        <w:t>SystemInfomation</w:t>
-      </w:r>
-      <w:proofErr w:type="spellEnd"/>
-      <w:r>
-        <w:rPr>
-          <w:lang w:val="en-AU"/>
-        </w:rPr>
-        <w:t xml:space="preserve"> class </w:t>
-      </w:r>
-      <w:r>
-        <w:rPr>
-          <w:lang w:val="en-AU"/>
-        </w:rPr>
-        <w:t>is</w:t>
-      </w:r>
-      <w:r>
-        <w:rPr>
-          <w:lang w:val="en-AU"/>
-        </w:rPr>
-        <w:t xml:space="preserve"> </w:t>
-      </w:r>
-      <w:r>
-        <w:rPr>
-          <w:lang w:val="en-AU"/>
-        </w:rPr>
-        <w:t>loosely coupled</w:t>
-      </w:r>
-      <w:r>
-        <w:rPr>
-          <w:lang w:val="en-AU"/>
-        </w:rPr>
-        <w:t xml:space="preserve"> with the server class</w:t>
-      </w:r>
-      <w:r>
-        <w:rPr>
-          <w:lang w:val="en-AU"/>
-        </w:rPr>
-        <w:t xml:space="preserve"> as well as a general loose coupling with the o</w:t>
-      </w:r>
-      <w:r>
-        <w:rPr>
-          <w:lang w:val="en-AU"/>
-        </w:rPr>
-        <w:t xml:space="preserve">verall client, acting as </w:t>
-      </w:r>
-      <w:r>
-        <w:rPr>
-          <w:lang w:val="en-AU"/>
-        </w:rPr>
-        <w:t>an</w:t>
-      </w:r>
-      <w:r>
-        <w:rPr>
-          <w:lang w:val="en-AU"/>
-        </w:rPr>
-        <w:t xml:space="preserve"> umbrella global class</w:t>
-      </w:r>
-      <w:r>
-        <w:rPr>
-          <w:lang w:val="en-AU"/>
-        </w:rPr>
-        <w:t xml:space="preserve"> to store </w:t>
-      </w:r>
-      <w:r>
-        <w:rPr>
-          <w:lang w:val="en-AU"/>
-        </w:rPr>
-        <w:t>globally accessible server objects as well as</w:t>
-      </w:r>
-      <w:r>
-        <w:rPr>
-          <w:lang w:val="en-AU"/>
-        </w:rPr>
-        <w:t xml:space="preserve"> </w:t>
-      </w:r>
-      <w:r>
-        <w:rPr>
-          <w:lang w:val="en-AU"/>
-        </w:rPr>
-        <w:t>all basic client-server connection argument</w:t>
-      </w:r>
-      <w:r>
-        <w:rPr>
-          <w:lang w:val="en-AU"/>
-        </w:rPr>
-        <w:t>s</w:t>
-      </w:r>
-      <w:r>
-        <w:rPr>
-          <w:lang w:val="en-AU"/>
-        </w:rPr>
-        <w:t>.</w:t>
-      </w:r>
-      <w:r>
-        <w:rPr>
-          <w:lang w:val="en-AU"/>
-        </w:rPr>
-        <w:t xml:space="preserve"> When designing this class, we chose to use the singleton design pattern as i</w:t>
-      </w:r>
-      <w:r>
-        <w:rPr>
-          <w:lang w:val="en-AU"/>
-        </w:rPr>
-        <w:t>t</w:t>
-      </w:r>
-      <w:r>
-        <w:rPr>
-          <w:lang w:val="en-AU"/>
-        </w:rPr>
-        <w:t xml:space="preserve"> felt the best suited for the behaviour expected.</w:t>
-      </w:r>
-      <w:r>
-        <w:rPr>
-          <w:lang w:val="en-AU"/>
-        </w:rPr>
-        <w:t xml:space="preserve"> </w:t>
-      </w:r>
-      <w:r>
-        <w:rPr>
-          <w:lang w:val="en-AU"/>
-        </w:rPr>
-        <w:t xml:space="preserve">Inside </w:t>
-      </w:r>
-      <w:proofErr w:type="spellStart"/>
-      <w:r>
-        <w:rPr>
-          <w:lang w:val="en-AU"/>
-        </w:rPr>
-        <w:t>SystemInfomation</w:t>
-      </w:r>
-      <w:proofErr w:type="spellEnd"/>
-      <w:r>
-        <w:rPr>
-          <w:lang w:val="en-AU"/>
-        </w:rPr>
-        <w:t>, we</w:t>
-      </w:r>
-      <w:r>
-        <w:rPr>
-          <w:lang w:val="en-AU"/>
-        </w:rPr>
-        <w:t xml:space="preserve"> imported </w:t>
-      </w:r>
-      <w:r>
-        <w:rPr>
-          <w:lang w:val="en-AU"/>
-        </w:rPr>
-        <w:t>and</w:t>
-      </w:r>
-      <w:r>
-        <w:rPr>
-          <w:lang w:val="en-AU"/>
-        </w:rPr>
-        <w:t xml:space="preserve"> used </w:t>
-      </w:r>
-      <w:r>
-        <w:rPr>
-          <w:lang w:val="en-AU"/>
-        </w:rPr>
-        <w:t>the</w:t>
-      </w:r>
-      <w:r>
-        <w:rPr>
-          <w:lang w:val="en-AU"/>
-        </w:rPr>
-        <w:t xml:space="preserve"> </w:t>
-      </w:r>
-      <w:proofErr w:type="spellStart"/>
-      <w:r>
-        <w:rPr>
-          <w:lang w:val="en-AU"/>
-        </w:rPr>
-        <w:t>ArrayList</w:t>
-      </w:r>
-      <w:proofErr w:type="spellEnd"/>
-      <w:r>
-        <w:rPr>
-          <w:lang w:val="en-AU"/>
-        </w:rPr>
-        <w:t xml:space="preserve"> data structure of type server to store a multidimensional array of server objects</w:t>
-      </w:r>
-      <w:r>
-        <w:rPr>
-          <w:lang w:val="en-AU"/>
-        </w:rPr>
-        <w:t xml:space="preserve"> with an accompanying </w:t>
-      </w:r>
-      <w:proofErr w:type="spellStart"/>
-      <w:r>
-        <w:rPr>
-          <w:lang w:val="en-AU"/>
-        </w:rPr>
-        <w:t>addServer</w:t>
-      </w:r>
-      <w:proofErr w:type="spellEnd"/>
-      <w:r>
-        <w:rPr>
-          <w:lang w:val="en-AU"/>
-        </w:rPr>
-        <w:t xml:space="preserve"> function and </w:t>
-      </w:r>
-      <w:proofErr w:type="spellStart"/>
-      <w:r>
-        <w:rPr>
-          <w:lang w:val="en-AU"/>
-        </w:rPr>
-        <w:t>mostCores</w:t>
-      </w:r>
-      <w:proofErr w:type="spellEnd"/>
-      <w:r>
-        <w:rPr>
-          <w:lang w:val="en-AU"/>
-        </w:rPr>
-        <w:t xml:space="preserve"> function to add servers and return the largest server in relation to their core counts, respectively.</w:t>
-      </w:r>
-      <w:r>
-        <w:rPr>
-          <w:lang w:val="en-AU"/>
-        </w:rPr>
-        <w:t xml:space="preserve"> This class was originally designed and developed by Jarrod </w:t>
-      </w:r>
-      <w:r>
-        <w:rPr>
-          <w:lang w:val="en-AU"/>
-        </w:rPr>
-        <w:t>with help from Fred</w:t>
-      </w:r>
-      <w:r>
-        <w:rPr>
-          <w:lang w:val="en-AU"/>
-        </w:rPr>
-        <w:t xml:space="preserve">, later being refactored </w:t>
-      </w:r>
-      <w:r>
-        <w:rPr>
-          <w:lang w:val="en-AU"/>
-        </w:rPr>
-        <w:t>by Luke</w:t>
-      </w:r>
-      <w:r>
-        <w:rPr>
-          <w:lang w:val="en-AU"/>
-        </w:rPr>
-        <w:t xml:space="preserve"> into a static class</w:t>
-      </w:r>
-      <w:r>
-        <w:rPr>
-          <w:lang w:val="en-AU"/>
-        </w:rPr>
-        <w:t>.</w:t>
-      </w:r>
-    </w:p>
-    <w:p>
-      <w:pPr>
-        <w:pStyle w:val="Heading4"/>
-      </w:pPr>
-      <w:r>
-        <w:t>Connection Class</w:t>
-      </w:r>
-    </w:p>
-    <w:p>
-      <w:pPr>
-        <w:jc w:val="both"/>
-        <w:rPr>
-          <w:lang w:val="en-AU"/>
-        </w:rPr>
-      </w:pPr>
-      <w:r>
-        <w:rPr>
-          <w:lang w:val="en-AU"/>
-        </w:rPr>
-        <w:t xml:space="preserve">The Connection class is one of the most important and essential classes </w:t>
-      </w:r>
-      <w:r>
-        <w:rPr>
-          <w:lang w:val="en-AU"/>
-        </w:rPr>
-        <w:t xml:space="preserve">of </w:t>
-      </w:r>
-      <w:r>
-        <w:rPr>
-          <w:lang w:val="en-AU"/>
-        </w:rPr>
-        <w:t xml:space="preserve">the client </w:t>
-      </w:r>
-      <w:r>
-        <w:rPr>
-          <w:lang w:val="en-AU"/>
-        </w:rPr>
-        <w:t xml:space="preserve">with it </w:t>
-      </w:r>
-      <w:r>
-        <w:rPr>
-          <w:lang w:val="en-AU"/>
-        </w:rPr>
-        <w:t>solely</w:t>
-      </w:r>
-      <w:r>
-        <w:rPr>
-          <w:lang w:val="en-AU"/>
-        </w:rPr>
-        <w:t xml:space="preserve"> </w:t>
-      </w:r>
-      <w:r>
-        <w:rPr>
-          <w:lang w:val="en-AU"/>
-        </w:rPr>
-        <w:t>in charge of the socket connection between the client and the server. This class uses external socket libraries that provide the backbone code for possible connections.</w:t>
-      </w:r>
-      <w:r>
-        <w:rPr>
-          <w:lang w:val="en-AU"/>
-        </w:rPr>
-        <w:t xml:space="preserve"> Additionally, the connection class uses a combination of stream reader</w:t>
-      </w:r>
-      <w:r>
-        <w:rPr>
-          <w:lang w:val="en-AU"/>
-        </w:rPr>
-        <w:t xml:space="preserve"> </w:t>
-      </w:r>
-      <w:r>
-        <w:rPr>
-          <w:lang w:val="en-AU"/>
-        </w:rPr>
-        <w:t>and writer</w:t>
-      </w:r>
-      <w:r>
-        <w:rPr>
-          <w:lang w:val="en-AU"/>
-        </w:rPr>
-        <w:t xml:space="preserve"> data structures</w:t>
-      </w:r>
-      <w:r>
-        <w:rPr>
-          <w:lang w:val="en-AU"/>
-        </w:rPr>
-        <w:t xml:space="preserve"> to parse byte streams into complete and readable strings for the client to process.</w:t>
-      </w:r>
-      <w:r>
-        <w:rPr>
-          <w:lang w:val="en-AU"/>
-        </w:rPr>
-        <w:t xml:space="preserve"> </w:t>
-      </w:r>
-      <w:r>
-        <w:rPr>
-          <w:lang w:val="en-AU"/>
-        </w:rPr>
-        <w:t xml:space="preserve">The connection class includes </w:t>
-      </w:r>
-      <w:r>
-        <w:rPr>
-          <w:lang w:val="en-AU"/>
-        </w:rPr>
-        <w:t>multiple functions to perform discrete actions such as writing to and reading from the server</w:t>
-      </w:r>
-      <w:r>
-        <w:rPr>
-          <w:lang w:val="en-AU"/>
-        </w:rPr>
-        <w:t>, using stream writers</w:t>
-      </w:r>
-      <w:r>
-        <w:rPr>
-          <w:lang w:val="en-AU"/>
-        </w:rPr>
-        <w:t>/readers</w:t>
-      </w:r>
-      <w:r>
-        <w:rPr>
-          <w:lang w:val="en-AU"/>
-        </w:rPr>
-        <w:t xml:space="preserve"> initialised within the constructor which is called at the beginning of the client </w:t>
-      </w:r>
-      <w:r>
-        <w:rPr>
-          <w:lang w:val="en-AU"/>
-        </w:rPr>
-        <w:t>start-up</w:t>
-      </w:r>
-      <w:r>
-        <w:rPr>
-          <w:lang w:val="en-AU"/>
-        </w:rPr>
-        <w:t xml:space="preserve"> </w:t>
-      </w:r>
-      <w:r>
-        <w:rPr>
-          <w:lang w:val="en-AU"/>
-        </w:rPr>
-        <w:t>perdure</w:t>
-      </w:r>
-      <w:r>
-        <w:rPr>
-          <w:lang w:val="en-AU"/>
-        </w:rPr>
-        <w:t>.</w:t>
-      </w:r>
-      <w:r>
-        <w:rPr>
-          <w:lang w:val="en-AU"/>
-        </w:rPr>
-        <w:t xml:space="preserve"> The initial </w:t>
-      </w:r>
-      <w:r>
-        <w:rPr>
-          <w:lang w:val="en-AU"/>
-        </w:rPr>
-        <w:t>creation of the connection class was from the whole team partially with Luke extrapolating the design into its current form with a few extra checks</w:t>
-      </w:r>
-      <w:r>
-        <w:rPr>
-          <w:lang w:val="en-AU"/>
-        </w:rPr>
-        <w:t xml:space="preserve"> and refactoring.</w:t>
-      </w:r>
-    </w:p>
-    <w:p>
-      <w:pPr>
-        <w:pStyle w:val="Heading5"/>
-        <w:rPr>
-          <w:lang w:val="en-AU"/>
-        </w:rPr>
-      </w:pPr>
-      <w:r>
-        <w:rPr>
-          <w:lang w:val="en-AU"/>
-        </w:rPr>
-        <w:t>XML Parser Class</w:t>
-      </w:r>
-    </w:p>
-    <w:p>
-      <w:pPr>
-        <w:jc w:val="both"/>
-        <w:rPr>
-          <w:lang w:val="en-AU"/>
-        </w:rPr>
-      </w:pPr>
-      <w:r>
-        <w:rPr>
-          <w:lang w:val="en-AU"/>
-        </w:rPr>
-        <w:t xml:space="preserve">The </w:t>
-      </w:r>
-      <w:proofErr w:type="spellStart"/>
-      <w:r>
-        <w:rPr>
-          <w:lang w:val="en-AU"/>
-        </w:rPr>
-        <w:t>XMLParser</w:t>
-      </w:r>
-      <w:proofErr w:type="spellEnd"/>
-      <w:r>
-        <w:rPr>
-          <w:lang w:val="en-AU"/>
-        </w:rPr>
-        <w:t xml:space="preserve"> class </w:t>
-      </w:r>
-      <w:r>
-        <w:rPr>
-          <w:lang w:val="en-AU"/>
-        </w:rPr>
-        <w:t>parses</w:t>
-      </w:r>
-      <w:r>
-        <w:rPr>
-          <w:lang w:val="en-AU"/>
-        </w:rPr>
-        <w:t xml:space="preserve"> </w:t>
-      </w:r>
-      <w:r>
-        <w:rPr>
-          <w:lang w:val="en-AU"/>
-        </w:rPr>
-        <w:t>the ds-system.xml file</w:t>
-      </w:r>
-      <w:r>
-        <w:rPr>
-          <w:lang w:val="en-AU"/>
-        </w:rPr>
-        <w:t xml:space="preserve"> generated by DS-Sim server.</w:t>
-      </w:r>
-      <w:r>
-        <w:rPr>
-          <w:lang w:val="en-AU"/>
-        </w:rPr>
-        <w:t xml:space="preserve"> </w:t>
-      </w:r>
-      <w:r>
-        <w:rPr>
-          <w:lang w:val="en-AU"/>
-        </w:rPr>
-        <w:t>It</w:t>
-      </w:r>
-      <w:r>
-        <w:rPr>
-          <w:lang w:val="en-AU"/>
-        </w:rPr>
-        <w:t xml:space="preserve"> uses</w:t>
-      </w:r>
-      <w:r>
-        <w:rPr>
-          <w:lang w:val="en-AU"/>
-        </w:rPr>
-        <w:t xml:space="preserve"> </w:t>
-      </w:r>
-      <w:r>
-        <w:rPr>
-          <w:lang w:val="en-AU"/>
-        </w:rPr>
-        <w:t>Java’s Document Object Model (DOM)</w:t>
-      </w:r>
-      <w:r>
-        <w:rPr>
-          <w:lang w:val="en-AU"/>
-        </w:rPr>
-        <w:t xml:space="preserve">, from the </w:t>
-      </w:r>
-      <w:r>
-        <w:rPr>
-          <w:i/>
-          <w:iCs/>
-          <w:lang w:val="en-AU"/>
-        </w:rPr>
-        <w:t>org.w3c.dom</w:t>
-      </w:r>
-      <w:r>
-        <w:rPr>
-          <w:lang w:val="en-AU"/>
-        </w:rPr>
-        <w:t xml:space="preserve"> package</w:t>
-      </w:r>
-      <w:r>
-        <w:rPr>
-          <w:lang w:val="en-AU"/>
-        </w:rPr>
-        <w:t xml:space="preserve"> and general File IO</w:t>
-      </w:r>
-      <w:r>
-        <w:rPr>
-          <w:lang w:val="en-AU"/>
-        </w:rPr>
-        <w:t xml:space="preserve"> libraries</w:t>
-      </w:r>
-      <w:r>
-        <w:rPr>
-          <w:lang w:val="en-AU"/>
-        </w:rPr>
-        <w:t>, all available in the standard library</w:t>
-      </w:r>
-      <w:r>
-        <w:rPr>
-          <w:lang w:val="en-AU"/>
-        </w:rPr>
-        <w:t>.</w:t>
-      </w:r>
-      <w:r>
-        <w:rPr>
-          <w:lang w:val="en-AU"/>
-        </w:rPr>
-        <w:t xml:space="preserve"> The information contained in the file is </w:t>
-      </w:r>
-      <w:r>
-        <w:rPr>
-          <w:lang w:val="en-AU"/>
-        </w:rPr>
-        <w:t>all</w:t>
-      </w:r>
-      <w:r>
-        <w:rPr>
-          <w:lang w:val="en-AU"/>
-        </w:rPr>
-        <w:t xml:space="preserve"> the </w:t>
-      </w:r>
-      <w:r>
-        <w:rPr>
-          <w:lang w:val="en-AU"/>
-        </w:rPr>
-        <w:t xml:space="preserve">server information and attributes available in the specified configuration file.  </w:t>
-      </w:r>
-      <w:r>
-        <w:rPr>
-          <w:lang w:val="en-AU"/>
-        </w:rPr>
-        <w:t>XML parser creates several instances of the</w:t>
-      </w:r>
-      <w:r>
-        <w:rPr>
-          <w:lang w:val="en-AU"/>
-        </w:rPr>
-        <w:t xml:space="preserve"> </w:t>
-      </w:r>
-      <w:r>
-        <w:rPr>
-          <w:i/>
-          <w:iCs/>
-          <w:lang w:val="en-AU"/>
-        </w:rPr>
-        <w:t>server</w:t>
-      </w:r>
-      <w:r>
-        <w:rPr>
-          <w:lang w:val="en-AU"/>
-        </w:rPr>
-        <w:t xml:space="preserve"> </w:t>
-      </w:r>
-      <w:r>
-        <w:rPr>
-          <w:lang w:val="en-AU"/>
-        </w:rPr>
-        <w:t xml:space="preserve">class and writes them to an array list in the </w:t>
-      </w:r>
-      <w:proofErr w:type="spellStart"/>
-      <w:r>
-        <w:rPr>
-          <w:i/>
-          <w:iCs/>
-          <w:lang w:val="en-AU"/>
-        </w:rPr>
-        <w:t>SystemInformation</w:t>
-      </w:r>
-      <w:proofErr w:type="spellEnd"/>
-      <w:r>
-        <w:rPr>
-          <w:i/>
-          <w:iCs/>
-          <w:lang w:val="en-AU"/>
-        </w:rPr>
-        <w:t xml:space="preserve"> </w:t>
+          <w:lang w:val="en-AU"/>
+        </w:rPr>
+        <w:t xml:space="preserve">SystemInformation </w:t>
       </w:r>
       <w:r>
         <w:rPr>
@@ -3129,35 +2899,7 @@
         <w:rPr>
           <w:lang w:val="en-AU"/>
         </w:rPr>
-        <w:t xml:space="preserve"> packages: </w:t>
-      </w:r>
-      <w:proofErr w:type="gramStart"/>
-      <w:r>
-        <w:rPr>
-          <w:lang w:val="en-AU"/>
-        </w:rPr>
-        <w:t>org.w3c.dom.*</w:t>
-      </w:r>
-      <w:proofErr w:type="gramEnd"/>
-      <w:r>
-        <w:rPr>
-          <w:lang w:val="en-AU"/>
-        </w:rPr>
-        <w:t xml:space="preserve">, </w:t>
-      </w:r>
-      <w:proofErr w:type="spellStart"/>
-      <w:r>
-        <w:rPr>
-          <w:lang w:val="en-AU"/>
-        </w:rPr>
-        <w:t>javax.xml.parsers</w:t>
-      </w:r>
-      <w:proofErr w:type="spellEnd"/>
-      <w:r>
-        <w:rPr>
-          <w:lang w:val="en-AU"/>
-        </w:rPr>
-        <w:t>.*, and java.io*</w:t>
+        <w:t xml:space="preserve"> packages: org.w3c.dom.*, javax.xml.parsers.*, and java.io*</w:t>
       </w:r>
     </w:p>
     <w:p>
@@ -3439,15 +3181,12 @@
         </w:rPr>
         <w:t xml:space="preserve">GitHub Repo: </w:t>
       </w:r>
-      <w:hyperlink r:id="rId9" w:history="1">
-        <w:r>
-          <w:rPr>
-            <w:rStyle w:val="Hyperlink"/>
-            <w:lang w:val="en-AU"/>
-          </w:rPr>
-          <w:t>https://github.com/Luke-Glover/DS-Sim-Client.git</w:t>
-        </w:r>
-      </w:hyperlink>
+      <w:r>
+        <w:rPr>
+          <w:lang w:val="en-AU"/>
+        </w:rPr>
+        <w:t>https://github.com/jarrod10/DS-Sim-Client.git</w:t>
+      </w:r>
     </w:p>
     <w:p>
       <w:pPr>
@@ -3503,51 +3242,13 @@
       </w:r>
       <w:r>
         <w:rPr>
-          <w:rFonts w:ascii="Calibri" w:hAnsi="Calibri" w:cs="Calibri"/>
-        </w:rPr>
-        <w:tab/>
-        <w:t xml:space="preserve">E. Gamma, </w:t>
-      </w:r>
-      <w:r>
-        <w:rPr>
-          <w:rFonts w:ascii="Calibri" w:hAnsi="Calibri" w:cs="Calibri"/>
-          <w:i/>
-          <w:iCs/>
-        </w:rPr>
-        <w:t>Design patterns: elements of reusable object-oriented software</w:t>
-      </w:r>
-      <w:r>
-        <w:rPr>
-          <w:rFonts w:ascii="Calibri" w:hAnsi="Calibri" w:cs="Calibri"/>
-        </w:rPr>
-        <w:t>, 37th printing. Reading, Mass: Addison-Wesley, 1995.</w:t>
-      </w:r>
-    </w:p>
-    <w:p>
-      <w:pPr>
-        <w:jc w:val="both"/>
-        <w:rPr>
-          <w:lang w:val="en-AU"/>
-        </w:rPr>
-      </w:pPr>
-      <w:r>
-        <w:rPr>
           <w:lang w:val="en-AU"/>
         </w:rPr>
         <w:fldChar w:fldCharType="end"/>
       </w:r>
     </w:p>
-    <w:p>
-      <w:pPr>
-        <w:jc w:val="both"/>
-        <w:rPr>
-          <w:color w:val="FF0000"/>
-          <w:lang w:val="en-AU"/>
-        </w:rPr>
-      </w:pPr>
-    </w:p>
     <w:sectPr>
-      <w:footerReference w:type="default" r:id="rId10"/>
+      <w:footerReference w:type="default" r:id="rId9"/>
       <w:pgSz w:w="12240" w:h="15840"/>
       <w:pgMar w:top="284" w:right="284" w:bottom="284" w:left="284" w:header="720" w:footer="720" w:gutter="0"/>
       <w:cols w:space="720"/>
@@ -4644,6 +4345,7 @@
   <w:style w:type="character" w:default="1" w:styleId="DefaultParagraphFont">
     <w:name w:val="Default Paragraph Font"/>
     <w:uiPriority w:val="1"/>
+    <w:semiHidden/>
     <w:unhideWhenUsed/>
   </w:style>
   <w:style w:type="table" w:default="1" w:styleId="TableNormal">

</xml_diff>